<commit_message>
Documentação+justificativa de projeto atualizado
Colaboradores dessa atualização: César e André.
</commit_message>
<xml_diff>
--- a/projeto/Documentos/Documentação.docx
+++ b/projeto/Documentos/Documentação.docx
@@ -1,6 +1,6 @@
 
 <file path=word/document.xml><?xml version="1.0" encoding="utf-8"?>
-<w:document xmlns:wpc="http://schemas.microsoft.com/office/word/2010/wordprocessingCanvas" xmlns:cx="http://schemas.microsoft.com/office/drawing/2014/chartex" xmlns:mc="http://schemas.openxmlformats.org/markup-compatibility/2006" xmlns:o="urn:schemas-microsoft-com:office:office" xmlns:r="http://schemas.openxmlformats.org/officeDocument/2006/relationships" xmlns:m="http://schemas.openxmlformats.org/officeDocument/2006/math" xmlns:v="urn:schemas-microsoft-com:vml" xmlns:wp14="http://schemas.microsoft.com/office/word/2010/wordprocessingDrawing" xmlns:wp="http://schemas.openxmlformats.org/drawingml/2006/wordprocessingDrawing" xmlns:w10="urn:schemas-microsoft-com:office:word" xmlns:w="http://schemas.openxmlformats.org/wordprocessingml/2006/main" xmlns:w14="http://schemas.microsoft.com/office/word/2010/wordml" xmlns:w15="http://schemas.microsoft.com/office/word/2012/wordml" xmlns:w16se="http://schemas.microsoft.com/office/word/2015/wordml/symex" xmlns:wpg="http://schemas.microsoft.com/office/word/2010/wordprocessingGroup" xmlns:wpi="http://schemas.microsoft.com/office/word/2010/wordprocessingInk" xmlns:wne="http://schemas.microsoft.com/office/word/2006/wordml" xmlns:wps="http://schemas.microsoft.com/office/word/2010/wordprocessingShape" mc:Ignorable="w14 w15 w16se wp14">
+<w:document xmlns:wpc="http://schemas.microsoft.com/office/word/2010/wordprocessingCanvas" xmlns:cx="http://schemas.microsoft.com/office/drawing/2014/chartex" xmlns:cx1="http://schemas.microsoft.com/office/drawing/2015/9/8/chartex" xmlns:cx2="http://schemas.microsoft.com/office/drawing/2015/10/21/chartex" xmlns:cx3="http://schemas.microsoft.com/office/drawing/2016/5/9/chartex" xmlns:cx4="http://schemas.microsoft.com/office/drawing/2016/5/10/chartex" xmlns:cx5="http://schemas.microsoft.com/office/drawing/2016/5/11/chartex" xmlns:cx6="http://schemas.microsoft.com/office/drawing/2016/5/12/chartex" xmlns:cx7="http://schemas.microsoft.com/office/drawing/2016/5/13/chartex" xmlns:cx8="http://schemas.microsoft.com/office/drawing/2016/5/14/chartex" xmlns:mc="http://schemas.openxmlformats.org/markup-compatibility/2006" xmlns:aink="http://schemas.microsoft.com/office/drawing/2016/ink" xmlns:am3d="http://schemas.microsoft.com/office/drawing/2017/model3d" xmlns:o="urn:schemas-microsoft-com:office:office" xmlns:r="http://schemas.openxmlformats.org/officeDocument/2006/relationships" xmlns:m="http://schemas.openxmlformats.org/officeDocument/2006/math" xmlns:v="urn:schemas-microsoft-com:vml" xmlns:wp14="http://schemas.microsoft.com/office/word/2010/wordprocessingDrawing" xmlns:wp="http://schemas.openxmlformats.org/drawingml/2006/wordprocessingDrawing" xmlns:w10="urn:schemas-microsoft-com:office:word" xmlns:w="http://schemas.openxmlformats.org/wordprocessingml/2006/main" xmlns:w14="http://schemas.microsoft.com/office/word/2010/wordml" xmlns:w15="http://schemas.microsoft.com/office/word/2012/wordml" xmlns:w16cid="http://schemas.microsoft.com/office/word/2016/wordml/cid" xmlns:w16se="http://schemas.microsoft.com/office/word/2015/wordml/symex" xmlns:wpg="http://schemas.microsoft.com/office/word/2010/wordprocessingGroup" xmlns:wpi="http://schemas.microsoft.com/office/word/2010/wordprocessingInk" xmlns:wne="http://schemas.microsoft.com/office/word/2006/wordml" xmlns:wps="http://schemas.microsoft.com/office/word/2010/wordprocessingShape" mc:Ignorable="w14 w15 w16se w16cid wp14">
   <w:body>
     <w:p>
       <w:pPr>
@@ -560,7 +560,7 @@
                     <w:noProof/>
                     <w:lang w:val="pt-BR" w:bidi="pt-BR"/>
                   </w:rPr>
-                  <w:t>17 de abril</w:t>
+                  <w:t>30 de abril</w:t>
                 </w:r>
                 <w:r>
                   <w:rPr>
@@ -1597,7 +1597,6 @@
         <w:rPr>
           <w:lang w:val="pt-BR"/>
         </w:rPr>
-        <w:lastRenderedPageBreak/>
         <w:t>o que seria?</w:t>
       </w:r>
     </w:p>
@@ -1621,6 +1620,7 @@
           <w:sz w:val="24"/>
           <w:shd w:val="clear" w:color="auto" w:fill="FFFFFF"/>
         </w:rPr>
+        <w:lastRenderedPageBreak/>
         <w:t>A base é um </w:t>
       </w:r>
       <w:r>
@@ -1801,29 +1801,7 @@
           <w:szCs w:val="24"/>
           <w:shd w:val="clear" w:color="auto" w:fill="FFFFFF"/>
         </w:rPr>
-        <w:t>)</w:t>
-      </w:r>
-      <w:r>
-        <w:rPr>
-          <w:rFonts w:asciiTheme="majorHAnsi" w:hAnsiTheme="majorHAnsi" w:cstheme="majorHAnsi"/>
-          <w:b w:val="0"/>
-          <w:color w:val="auto"/>
-          <w:sz w:val="24"/>
-          <w:szCs w:val="24"/>
-          <w:shd w:val="clear" w:color="auto" w:fill="FFFFFF"/>
-        </w:rPr>
-        <w:t xml:space="preserve"> que</w:t>
-      </w:r>
-      <w:r>
-        <w:rPr>
-          <w:rFonts w:asciiTheme="majorHAnsi" w:hAnsiTheme="majorHAnsi" w:cstheme="majorHAnsi"/>
-          <w:b w:val="0"/>
-          <w:color w:val="auto"/>
-          <w:sz w:val="24"/>
-          <w:szCs w:val="24"/>
-          <w:shd w:val="clear" w:color="auto" w:fill="FFFFFF"/>
-        </w:rPr>
-        <w:t xml:space="preserve"> é a </w:t>
+        <w:t>) que é a </w:t>
       </w:r>
       <w:hyperlink r:id="rId17" w:tooltip="Unidade de medida" w:history="1">
         <w:r>
@@ -2812,20 +2790,7 @@
           <w:szCs w:val="24"/>
           <w:shd w:val="clear" w:color="auto" w:fill="FFFFFF"/>
         </w:rPr>
-        <w:t xml:space="preserve"> de lú</w:t>
-      </w:r>
-      <w:bookmarkStart w:id="0" w:name="_GoBack"/>
-      <w:bookmarkEnd w:id="0"/>
-      <w:r>
-        <w:rPr>
-          <w:rFonts w:asciiTheme="majorHAnsi" w:hAnsiTheme="majorHAnsi" w:cstheme="majorHAnsi"/>
-          <w:b w:val="0"/>
-          <w:color w:val="auto"/>
-          <w:sz w:val="24"/>
-          <w:szCs w:val="24"/>
-          <w:shd w:val="clear" w:color="auto" w:fill="FFFFFF"/>
-        </w:rPr>
-        <w:t>mens de ca</w:t>
+        <w:t xml:space="preserve"> de lúmens de ca</w:t>
       </w:r>
       <w:r>
         <w:rPr>
@@ -2907,29 +2872,7 @@
           <w:shd w:val="clear" w:color="auto" w:fill="FFFFFF"/>
         </w:rPr>
         <w:lastRenderedPageBreak/>
-        <w:t>Segundo a tabela, um</w:t>
-      </w:r>
-      <w:r>
-        <w:rPr>
-          <w:rStyle w:val="nfase"/>
-          <w:rFonts w:asciiTheme="majorHAnsi" w:hAnsiTheme="majorHAnsi" w:cstheme="majorHAnsi"/>
-          <w:b w:val="0"/>
-          <w:color w:val="2B2B2B"/>
-          <w:bdr w:val="none" w:sz="0" w:space="0" w:color="auto" w:frame="1"/>
-          <w:shd w:val="clear" w:color="auto" w:fill="FFFFFF"/>
-        </w:rPr>
-        <w:t xml:space="preserve"> depósito </w:t>
-      </w:r>
-      <w:r>
-        <w:rPr>
-          <w:rStyle w:val="nfase"/>
-          <w:rFonts w:asciiTheme="majorHAnsi" w:hAnsiTheme="majorHAnsi" w:cstheme="majorHAnsi"/>
-          <w:b w:val="0"/>
-          <w:color w:val="2B2B2B"/>
-          <w:bdr w:val="none" w:sz="0" w:space="0" w:color="auto" w:frame="1"/>
-          <w:shd w:val="clear" w:color="auto" w:fill="FFFFFF"/>
-        </w:rPr>
-        <w:t xml:space="preserve">precisa de 200 lúmens por metro quadrado de luz geral. Então em uma sala de jantar de 5 metros por 4 metros, isto é, com 20m² de área, serão necessários de 2000 (100 x 20) a 4000 (200 x 20) </w:t>
+        <w:t xml:space="preserve">Segundo a tabela, um depósito precisa de 200 lúmens por metro quadrado de luz geral. Então em uma sala de jantar de 5 metros por 4 metros, isto é, com 20m² de área, serão necessários de 2000 (100 x 20) a 4000 (200 x 20) </w:t>
       </w:r>
       <w:r>
         <w:rPr>
@@ -3778,21 +3721,7 @@
         <w:rPr>
           <w:rFonts w:asciiTheme="majorHAnsi" w:hAnsiTheme="majorHAnsi" w:cstheme="majorHAnsi"/>
         </w:rPr>
-        <w:t xml:space="preserve">Quem trabalha debaixo do sol precisa tomar os devidos cuidados com a pele, mas a </w:t>
-      </w:r>
-      <w:proofErr w:type="gramStart"/>
-      <w:r>
-        <w:rPr>
-          <w:rFonts w:asciiTheme="majorHAnsi" w:hAnsiTheme="majorHAnsi" w:cstheme="majorHAnsi"/>
-        </w:rPr>
-        <w:t>atenção</w:t>
-      </w:r>
-      <w:proofErr w:type="gramEnd"/>
-      <w:r>
-        <w:rPr>
-          <w:rFonts w:asciiTheme="majorHAnsi" w:hAnsiTheme="majorHAnsi" w:cstheme="majorHAnsi"/>
-        </w:rPr>
-        <w:t xml:space="preserve"> não se restringe a esse grupo. Uma iluminação inadequada pode trazer riscos até mesmo para </w:t>
+        <w:t>Quem trabalha debaixo do sol precisa tomar os devidos cuidados com a pele, mas a atenção não se restringe a esse grupo. Uma iluminação inadequada pode trazer riscos até mesmo para </w:t>
       </w:r>
       <w:hyperlink r:id="rId32" w:history="1">
         <w:r>
@@ -3958,29 +3887,232 @@
       <w:pPr>
         <w:spacing w:after="200"/>
         <w:rPr>
-          <w:rFonts w:asciiTheme="majorHAnsi" w:hAnsiTheme="majorHAnsi" w:cstheme="majorHAnsi"/>
-          <w:b w:val="0"/>
-          <w:sz w:val="24"/>
-          <w:szCs w:val="24"/>
+          <w:rFonts w:cstheme="minorHAnsi"/>
+          <w:b w:val="0"/>
+          <w:sz w:val="32"/>
+          <w:szCs w:val="32"/>
           <w:lang w:val="pt-BR"/>
         </w:rPr>
       </w:pPr>
       <w:r>
         <w:rPr>
-          <w:rFonts w:asciiTheme="majorHAnsi" w:hAnsiTheme="majorHAnsi" w:cstheme="majorHAnsi"/>
-          <w:b w:val="0"/>
-          <w:sz w:val="24"/>
-          <w:szCs w:val="24"/>
+          <w:rFonts w:cstheme="minorHAnsi"/>
+          <w:b w:val="0"/>
+          <w:sz w:val="32"/>
+          <w:szCs w:val="32"/>
           <w:lang w:val="pt-BR"/>
         </w:rPr>
-        <w:br w:type="page"/>
-      </w:r>
-    </w:p>
-    <w:p>
-      <w:pPr>
-        <w:rPr>
-          <w:rFonts w:asciiTheme="majorHAnsi" w:hAnsiTheme="majorHAnsi" w:cstheme="majorHAnsi"/>
-          <w:b w:val="0"/>
+        <w:t>Justificativa</w:t>
+      </w:r>
+    </w:p>
+    <w:p>
+      <w:pPr>
+        <w:rPr>
+          <w:rFonts w:asciiTheme="majorHAnsi" w:hAnsiTheme="majorHAnsi" w:cstheme="majorHAnsi"/>
+          <w:b w:val="0"/>
+          <w:bCs/>
+          <w:color w:val="0F0D29" w:themeColor="text1"/>
+          <w:sz w:val="24"/>
+          <w:szCs w:val="24"/>
+        </w:rPr>
+      </w:pPr>
+      <w:r>
+        <w:rPr>
+          <w:rFonts w:asciiTheme="majorHAnsi" w:hAnsiTheme="majorHAnsi" w:cstheme="majorHAnsi"/>
+          <w:b w:val="0"/>
+          <w:bCs/>
+          <w:color w:val="0F0D29" w:themeColor="text1"/>
+          <w:sz w:val="24"/>
+          <w:szCs w:val="24"/>
+        </w:rPr>
+        <w:t>No</w:t>
+      </w:r>
+      <w:r>
+        <w:rPr>
+          <w:rFonts w:asciiTheme="majorHAnsi" w:hAnsiTheme="majorHAnsi" w:cstheme="majorHAnsi"/>
+          <w:b w:val="0"/>
+          <w:bCs/>
+          <w:color w:val="0F0D29" w:themeColor="text1"/>
+          <w:sz w:val="24"/>
+          <w:szCs w:val="24"/>
+        </w:rPr>
+        <w:t xml:space="preserve"> cenário atual há um grande desperdício de energia pela falta de uso consciente deste bem. Segundo pesquisas do Ministério de Minas e Energias</w:t>
+      </w:r>
+      <w:r>
+        <w:rPr>
+          <w:rFonts w:asciiTheme="majorHAnsi" w:hAnsiTheme="majorHAnsi" w:cstheme="majorHAnsi"/>
+          <w:b w:val="0"/>
+          <w:bCs/>
+          <w:color w:val="0F0D29" w:themeColor="text1"/>
+          <w:sz w:val="24"/>
+          <w:szCs w:val="24"/>
+        </w:rPr>
+        <w:t>,</w:t>
+      </w:r>
+      <w:r>
+        <w:rPr>
+          <w:rFonts w:asciiTheme="majorHAnsi" w:hAnsiTheme="majorHAnsi" w:cstheme="majorHAnsi"/>
+          <w:b w:val="0"/>
+          <w:bCs/>
+          <w:color w:val="0F0D29" w:themeColor="text1"/>
+          <w:sz w:val="24"/>
+          <w:szCs w:val="24"/>
+        </w:rPr>
+        <w:t xml:space="preserve"> no ano de 2018, os gastos </w:t>
+      </w:r>
+      <w:r>
+        <w:rPr>
+          <w:rFonts w:asciiTheme="majorHAnsi" w:hAnsiTheme="majorHAnsi" w:cstheme="majorHAnsi"/>
+          <w:b w:val="0"/>
+          <w:bCs/>
+          <w:color w:val="0F0D29" w:themeColor="text1"/>
+          <w:sz w:val="24"/>
+          <w:szCs w:val="24"/>
+        </w:rPr>
+        <w:t xml:space="preserve">de energia </w:t>
+      </w:r>
+      <w:r>
+        <w:rPr>
+          <w:rFonts w:asciiTheme="majorHAnsi" w:hAnsiTheme="majorHAnsi" w:cstheme="majorHAnsi"/>
+          <w:b w:val="0"/>
+          <w:bCs/>
+          <w:color w:val="0F0D29" w:themeColor="text1"/>
+          <w:sz w:val="24"/>
+          <w:szCs w:val="24"/>
+        </w:rPr>
+        <w:t xml:space="preserve">tiveram uma queda de 8% comparado com o ano de 2015 do qual tinha a maior marca de economia, isso se dá pelo crescente incentivo do mercado, para </w:t>
+      </w:r>
+      <w:r>
+        <w:rPr>
+          <w:rFonts w:asciiTheme="majorHAnsi" w:hAnsiTheme="majorHAnsi" w:cstheme="majorHAnsi"/>
+          <w:b w:val="0"/>
+          <w:bCs/>
+          <w:color w:val="0F0D29" w:themeColor="text1"/>
+          <w:sz w:val="24"/>
+          <w:szCs w:val="24"/>
+        </w:rPr>
+        <w:t>reduzir</w:t>
+      </w:r>
+      <w:r>
+        <w:rPr>
+          <w:rFonts w:asciiTheme="majorHAnsi" w:hAnsiTheme="majorHAnsi" w:cstheme="majorHAnsi"/>
+          <w:b w:val="0"/>
+          <w:bCs/>
+          <w:color w:val="0F0D29" w:themeColor="text1"/>
+          <w:sz w:val="24"/>
+          <w:szCs w:val="24"/>
+        </w:rPr>
+        <w:t xml:space="preserve"> os gastos desnecessários. Os setores que mais contribuem são os financeiros e tecnológicos, que veem batendo recordes em economia, segundo a ABRAT(Associação Brasileira de Empresas de Tecnologia da Informação), isso se dá pela diminuição dos grandes datacenters, e adaptação de lâmpadas mais econômicas como as Leds que desde que entraram no mercado se tornaram as "queridinha" por ter alta eficiência e </w:t>
+      </w:r>
+      <w:r>
+        <w:rPr>
+          <w:rFonts w:asciiTheme="majorHAnsi" w:hAnsiTheme="majorHAnsi" w:cstheme="majorHAnsi"/>
+          <w:b w:val="0"/>
+          <w:bCs/>
+          <w:color w:val="0F0D29" w:themeColor="text1"/>
+          <w:sz w:val="24"/>
+          <w:szCs w:val="24"/>
+        </w:rPr>
+        <w:t>somente 10W</w:t>
+      </w:r>
+      <w:r>
+        <w:rPr>
+          <w:rFonts w:asciiTheme="majorHAnsi" w:hAnsiTheme="majorHAnsi" w:cstheme="majorHAnsi"/>
+          <w:b w:val="0"/>
+          <w:bCs/>
+          <w:color w:val="0F0D29" w:themeColor="text1"/>
+          <w:sz w:val="24"/>
+          <w:szCs w:val="24"/>
+        </w:rPr>
+        <w:t>.</w:t>
+      </w:r>
+    </w:p>
+    <w:p>
+      <w:pPr>
+        <w:rPr>
+          <w:rFonts w:asciiTheme="majorHAnsi" w:hAnsiTheme="majorHAnsi" w:cstheme="majorHAnsi"/>
+          <w:b w:val="0"/>
+          <w:bCs/>
+          <w:color w:val="0F0D29" w:themeColor="text1"/>
+          <w:sz w:val="24"/>
+          <w:szCs w:val="24"/>
+        </w:rPr>
+      </w:pPr>
+      <w:r>
+        <w:rPr>
+          <w:rFonts w:asciiTheme="majorHAnsi" w:hAnsiTheme="majorHAnsi" w:cstheme="majorHAnsi"/>
+          <w:b w:val="0"/>
+          <w:bCs/>
+          <w:color w:val="0F0D29" w:themeColor="text1"/>
+          <w:sz w:val="24"/>
+          <w:szCs w:val="24"/>
+        </w:rPr>
+        <w:t xml:space="preserve"> Um estudo da Universidade do Colorado, diz que 90% dos gastos de energia elétrica em iluminação, são conscientes, mas o restante é desnecessário, ou seja, desperdício, mas levando em conta que isso é uma proporção e cada ambiente e setor tem necessidades diferentes, esse uso </w:t>
+      </w:r>
+      <w:r>
+        <w:rPr>
+          <w:rFonts w:asciiTheme="majorHAnsi" w:hAnsiTheme="majorHAnsi" w:cstheme="majorHAnsi"/>
+          <w:b w:val="0"/>
+          <w:bCs/>
+          <w:color w:val="0F0D29" w:themeColor="text1"/>
+          <w:sz w:val="24"/>
+          <w:szCs w:val="24"/>
+        </w:rPr>
+        <w:t>é</w:t>
+      </w:r>
+      <w:r>
+        <w:rPr>
+          <w:rFonts w:asciiTheme="majorHAnsi" w:hAnsiTheme="majorHAnsi" w:cstheme="majorHAnsi"/>
+          <w:b w:val="0"/>
+          <w:bCs/>
+          <w:color w:val="0F0D29" w:themeColor="text1"/>
+          <w:sz w:val="24"/>
+          <w:szCs w:val="24"/>
+        </w:rPr>
+        <w:t xml:space="preserve"> provavelmente de 80% de uso consciente, isso num futuro próximo deve mudar pela crescente utilização da tecnologia verde, como as lâmpadas inteligentes, </w:t>
+      </w:r>
+      <w:r>
+        <w:rPr>
+          <w:rFonts w:asciiTheme="majorHAnsi" w:hAnsiTheme="majorHAnsi" w:cstheme="majorHAnsi"/>
+          <w:b w:val="0"/>
+          <w:bCs/>
+          <w:color w:val="0F0D29" w:themeColor="text1"/>
+          <w:sz w:val="24"/>
+          <w:szCs w:val="24"/>
+        </w:rPr>
+        <w:lastRenderedPageBreak/>
+        <w:t xml:space="preserve">lâmpadas DIM, dimmers, gerenciadores, entre inúmeros meios que estão no mercado e outro </w:t>
+      </w:r>
+      <w:r>
+        <w:rPr>
+          <w:rFonts w:asciiTheme="majorHAnsi" w:hAnsiTheme="majorHAnsi" w:cstheme="majorHAnsi"/>
+          <w:b w:val="0"/>
+          <w:bCs/>
+          <w:color w:val="0F0D29" w:themeColor="text1"/>
+          <w:sz w:val="24"/>
+          <w:szCs w:val="24"/>
+        </w:rPr>
+        <w:t>que ainda nem se conhece.</w:t>
+      </w:r>
+    </w:p>
+    <w:p>
+      <w:pPr>
+        <w:rPr>
+          <w:rFonts w:asciiTheme="majorHAnsi" w:hAnsiTheme="majorHAnsi" w:cstheme="majorHAnsi"/>
+          <w:b w:val="0"/>
+          <w:bCs/>
+          <w:color w:val="0F0D29" w:themeColor="text1"/>
+          <w:sz w:val="24"/>
+          <w:szCs w:val="24"/>
+        </w:rPr>
+      </w:pPr>
+    </w:p>
+    <w:p>
+      <w:pPr>
+        <w:rPr>
+          <w:rFonts w:asciiTheme="majorHAnsi" w:hAnsiTheme="majorHAnsi" w:cstheme="majorHAnsi"/>
+          <w:b w:val="0"/>
+          <w:color w:val="0F0D29" w:themeColor="text1"/>
           <w:sz w:val="24"/>
           <w:szCs w:val="24"/>
           <w:lang w:val="pt-BR"/>
@@ -3988,15 +4120,469 @@
       </w:pPr>
       <w:r>
         <w:rPr>
-          <w:rFonts w:asciiTheme="majorHAnsi" w:hAnsiTheme="majorHAnsi" w:cstheme="majorHAnsi"/>
-          <w:b w:val="0"/>
+          <w:rFonts w:asciiTheme="majorHAnsi" w:eastAsia="Times New Roman" w:hAnsiTheme="majorHAnsi" w:cstheme="majorHAnsi"/>
+          <w:b w:val="0"/>
+          <w:color w:val="0F0D29" w:themeColor="text1"/>
+          <w:sz w:val="24"/>
+          <w:szCs w:val="24"/>
+          <w:lang w:val="pt-BR" w:eastAsia="pt-BR"/>
+        </w:rPr>
+        <w:t xml:space="preserve"> </w:t>
+      </w:r>
+      <w:r>
+        <w:rPr>
+          <w:rFonts w:asciiTheme="majorHAnsi" w:eastAsia="Times New Roman" w:hAnsiTheme="majorHAnsi" w:cstheme="majorHAnsi"/>
+          <w:b w:val="0"/>
+          <w:color w:val="0F0D29" w:themeColor="text1"/>
+          <w:sz w:val="24"/>
+          <w:szCs w:val="24"/>
+          <w:lang w:val="pt-BR" w:eastAsia="pt-BR"/>
+        </w:rPr>
+        <w:t xml:space="preserve">Segundo o CEPA, a </w:t>
+      </w:r>
+      <w:r>
+        <w:rPr>
+          <w:rFonts w:asciiTheme="majorHAnsi" w:eastAsia="Times New Roman" w:hAnsiTheme="majorHAnsi" w:cstheme="majorHAnsi"/>
+          <w:b w:val="0"/>
+          <w:color w:val="0F0D29" w:themeColor="text1"/>
+          <w:sz w:val="24"/>
+          <w:szCs w:val="24"/>
+          <w:lang w:val="pt-BR" w:eastAsia="pt-BR"/>
+        </w:rPr>
+        <w:t>Iluminação consome 16% da energia elétrica gasta no país.</w:t>
+      </w:r>
+      <w:r>
+        <w:rPr>
+          <w:rFonts w:asciiTheme="majorHAnsi" w:hAnsiTheme="majorHAnsi" w:cstheme="majorHAnsi"/>
+          <w:b w:val="0"/>
+          <w:bCs/>
+          <w:color w:val="0F0D29" w:themeColor="text1"/>
+          <w:sz w:val="24"/>
+          <w:szCs w:val="24"/>
+        </w:rPr>
+        <w:t xml:space="preserve"> </w:t>
+      </w:r>
+      <w:r>
+        <w:rPr>
+          <w:rFonts w:asciiTheme="majorHAnsi" w:eastAsia="Times New Roman" w:hAnsiTheme="majorHAnsi" w:cstheme="majorHAnsi"/>
+          <w:b w:val="0"/>
+          <w:color w:val="0F0D29" w:themeColor="text1"/>
+          <w:sz w:val="24"/>
+          <w:szCs w:val="24"/>
+          <w:lang w:val="pt-BR" w:eastAsia="pt-BR"/>
+        </w:rPr>
+        <w:t xml:space="preserve">A maior parte deste consumo, ocorre durante o período de pico do sistema, isto é, das </w:t>
+      </w:r>
+      <w:r>
+        <w:rPr>
+          <w:rFonts w:asciiTheme="majorHAnsi" w:eastAsia="Times New Roman" w:hAnsiTheme="majorHAnsi" w:cstheme="majorHAnsi"/>
+          <w:b w:val="0"/>
+          <w:color w:val="0F0D29" w:themeColor="text1"/>
+          <w:sz w:val="24"/>
+          <w:szCs w:val="24"/>
+          <w:lang w:val="pt-BR" w:eastAsia="pt-BR"/>
+        </w:rPr>
+        <w:t>1</w:t>
+      </w:r>
+      <w:r>
+        <w:rPr>
+          <w:rFonts w:asciiTheme="majorHAnsi" w:eastAsia="Times New Roman" w:hAnsiTheme="majorHAnsi" w:cstheme="majorHAnsi"/>
+          <w:b w:val="0"/>
+          <w:color w:val="0F0D29" w:themeColor="text1"/>
+          <w:sz w:val="24"/>
+          <w:szCs w:val="24"/>
+          <w:lang w:val="pt-BR" w:eastAsia="pt-BR"/>
+        </w:rPr>
+        <w:t>8 às 22 horas, durante a maior solicitação de energia elétrica</w:t>
+      </w:r>
+      <w:r>
+        <w:rPr>
+          <w:rFonts w:asciiTheme="majorHAnsi" w:eastAsia="Times New Roman" w:hAnsiTheme="majorHAnsi" w:cstheme="majorHAnsi"/>
+          <w:b w:val="0"/>
+          <w:color w:val="0F0D29" w:themeColor="text1"/>
+          <w:sz w:val="24"/>
+          <w:szCs w:val="24"/>
+          <w:lang w:val="pt-BR" w:eastAsia="pt-BR"/>
+        </w:rPr>
+        <w:t xml:space="preserve"> e uma solução seria a economia ou conservação de energia através do desenvolvimento e difusão de novas tecnologias mais eficientes.</w:t>
+      </w:r>
+      <w:r>
+        <w:rPr>
+          <w:rFonts w:asciiTheme="majorHAnsi" w:hAnsiTheme="majorHAnsi" w:cstheme="majorHAnsi"/>
+          <w:b w:val="0"/>
+          <w:color w:val="0F0D29" w:themeColor="text1"/>
           <w:sz w:val="24"/>
           <w:szCs w:val="24"/>
           <w:lang w:val="pt-BR"/>
         </w:rPr>
-        <w:lastRenderedPageBreak/>
+        <w:t xml:space="preserve"> </w:t>
+      </w:r>
+    </w:p>
+    <w:p>
+      <w:pPr>
+        <w:rPr>
+          <w:rFonts w:ascii="Arial" w:hAnsi="Arial" w:cs="Arial"/>
+          <w:b w:val="0"/>
+          <w:bCs/>
+          <w:color w:val="0F0D29" w:themeColor="text1"/>
+          <w:sz w:val="24"/>
+          <w:szCs w:val="24"/>
+          <w:shd w:val="clear" w:color="auto" w:fill="FFFFFF"/>
+        </w:rPr>
+      </w:pPr>
+      <w:r>
+        <w:rPr>
+          <w:rFonts w:ascii="Arial" w:hAnsi="Arial" w:cs="Arial"/>
+          <w:color w:val="0F0D29" w:themeColor="text1"/>
+          <w:sz w:val="27"/>
+          <w:szCs w:val="27"/>
+          <w:shd w:val="clear" w:color="auto" w:fill="FFFFFF"/>
+        </w:rPr>
+        <w:t xml:space="preserve"> </w:t>
+      </w:r>
+      <w:r>
+        <w:rPr>
+          <w:rFonts w:asciiTheme="majorHAnsi" w:hAnsiTheme="majorHAnsi" w:cstheme="majorHAnsi"/>
+          <w:b w:val="0"/>
+          <w:bCs/>
+          <w:color w:val="0F0D29" w:themeColor="text1"/>
+          <w:sz w:val="24"/>
+          <w:szCs w:val="24"/>
+          <w:shd w:val="clear" w:color="auto" w:fill="FFFFFF"/>
+        </w:rPr>
+        <w:t>Um dos meios mais eficazes para a redução no consumo de energia é a automação d</w:t>
+      </w:r>
+      <w:r>
+        <w:rPr>
+          <w:rFonts w:asciiTheme="majorHAnsi" w:hAnsiTheme="majorHAnsi" w:cstheme="majorHAnsi"/>
+          <w:b w:val="0"/>
+          <w:bCs/>
+          <w:color w:val="0F0D29" w:themeColor="text1"/>
+          <w:sz w:val="24"/>
+          <w:szCs w:val="24"/>
+          <w:shd w:val="clear" w:color="auto" w:fill="FFFFFF"/>
+        </w:rPr>
+        <w:t xml:space="preserve">a iluminação de um </w:t>
+      </w:r>
+      <w:r>
+        <w:rPr>
+          <w:rFonts w:asciiTheme="majorHAnsi" w:hAnsiTheme="majorHAnsi" w:cstheme="majorHAnsi"/>
+          <w:b w:val="0"/>
+          <w:bCs/>
+          <w:color w:val="0F0D29" w:themeColor="text1"/>
+          <w:sz w:val="24"/>
+          <w:szCs w:val="24"/>
+          <w:shd w:val="clear" w:color="auto" w:fill="FFFFFF"/>
+        </w:rPr>
+        <w:t>imóvel.</w:t>
+      </w:r>
+      <w:r>
+        <w:rPr>
+          <w:rFonts w:asciiTheme="majorHAnsi" w:hAnsiTheme="majorHAnsi" w:cstheme="majorHAnsi"/>
+          <w:b w:val="0"/>
+          <w:bCs/>
+          <w:color w:val="0F0D29" w:themeColor="text1"/>
+          <w:sz w:val="24"/>
+          <w:szCs w:val="24"/>
+          <w:shd w:val="clear" w:color="auto" w:fill="FFFFFF"/>
+        </w:rPr>
+        <w:t xml:space="preserve"> Por meio de aparelhos que p</w:t>
+      </w:r>
+      <w:r>
+        <w:rPr>
+          <w:rFonts w:ascii="Arial" w:hAnsi="Arial" w:cs="Arial"/>
+          <w:b w:val="0"/>
+          <w:bCs/>
+          <w:color w:val="0F0D29" w:themeColor="text1"/>
+          <w:sz w:val="24"/>
+          <w:szCs w:val="24"/>
+          <w:shd w:val="clear" w:color="auto" w:fill="FFFFFF"/>
+        </w:rPr>
+        <w:t>odem ser controla</w:t>
+      </w:r>
+      <w:r>
+        <w:rPr>
+          <w:rFonts w:ascii="Arial" w:hAnsi="Arial" w:cs="Arial"/>
+          <w:b w:val="0"/>
+          <w:bCs/>
+          <w:color w:val="0F0D29" w:themeColor="text1"/>
+          <w:sz w:val="24"/>
+          <w:szCs w:val="24"/>
+          <w:shd w:val="clear" w:color="auto" w:fill="FFFFFF"/>
+        </w:rPr>
+        <w:t>dos</w:t>
+      </w:r>
+      <w:r>
+        <w:rPr>
+          <w:rFonts w:ascii="Arial" w:hAnsi="Arial" w:cs="Arial"/>
+          <w:b w:val="0"/>
+          <w:bCs/>
+          <w:color w:val="0F0D29" w:themeColor="text1"/>
+          <w:sz w:val="24"/>
+          <w:szCs w:val="24"/>
+          <w:shd w:val="clear" w:color="auto" w:fill="FFFFFF"/>
+        </w:rPr>
+        <w:t xml:space="preserve"> a distância ou automaticamente </w:t>
+      </w:r>
+      <w:r>
+        <w:rPr>
+          <w:rFonts w:ascii="Arial" w:hAnsi="Arial" w:cs="Arial"/>
+          <w:b w:val="0"/>
+          <w:bCs/>
+          <w:color w:val="0F0D29" w:themeColor="text1"/>
+          <w:sz w:val="24"/>
+          <w:szCs w:val="24"/>
+          <w:shd w:val="clear" w:color="auto" w:fill="FFFFFF"/>
+        </w:rPr>
+        <w:t xml:space="preserve">como </w:t>
+      </w:r>
+      <w:r>
+        <w:rPr>
+          <w:rFonts w:ascii="Arial" w:hAnsi="Arial" w:cs="Arial"/>
+          <w:b w:val="0"/>
+          <w:bCs/>
+          <w:color w:val="0F0D29" w:themeColor="text1"/>
+          <w:sz w:val="24"/>
+          <w:szCs w:val="24"/>
+          <w:shd w:val="clear" w:color="auto" w:fill="FFFFFF"/>
+        </w:rPr>
+        <w:t xml:space="preserve">sensores programados para </w:t>
+      </w:r>
+      <w:r>
+        <w:rPr>
+          <w:rFonts w:ascii="Arial" w:hAnsi="Arial" w:cs="Arial"/>
+          <w:b w:val="0"/>
+          <w:bCs/>
+          <w:color w:val="0F0D29" w:themeColor="text1"/>
+          <w:sz w:val="24"/>
+          <w:szCs w:val="24"/>
+          <w:shd w:val="clear" w:color="auto" w:fill="FFFFFF"/>
+        </w:rPr>
+        <w:t>que haja</w:t>
+      </w:r>
+      <w:r>
+        <w:rPr>
+          <w:rFonts w:ascii="Arial" w:hAnsi="Arial" w:cs="Arial"/>
+          <w:b w:val="0"/>
+          <w:bCs/>
+          <w:color w:val="0F0D29" w:themeColor="text1"/>
+          <w:sz w:val="24"/>
+          <w:szCs w:val="24"/>
+          <w:shd w:val="clear" w:color="auto" w:fill="FFFFFF"/>
+        </w:rPr>
+        <w:t xml:space="preserve"> um consumo menor.</w:t>
+      </w:r>
+    </w:p>
+    <w:p>
+      <w:pPr>
+        <w:rPr>
+          <w:rFonts w:asciiTheme="majorHAnsi" w:hAnsiTheme="majorHAnsi" w:cstheme="majorHAnsi"/>
+          <w:b w:val="0"/>
+          <w:bCs/>
+          <w:color w:val="0F0D29" w:themeColor="text1"/>
+          <w:sz w:val="24"/>
+          <w:szCs w:val="24"/>
+          <w:shd w:val="clear" w:color="auto" w:fill="FFFFFF"/>
+        </w:rPr>
+      </w:pPr>
+      <w:r>
+        <w:rPr>
+          <w:rFonts w:ascii="Arial" w:hAnsi="Arial" w:cs="Arial"/>
+          <w:b w:val="0"/>
+          <w:bCs/>
+          <w:color w:val="0F0D29" w:themeColor="text1"/>
+          <w:sz w:val="24"/>
+          <w:szCs w:val="24"/>
+          <w:shd w:val="clear" w:color="auto" w:fill="FFFFFF"/>
+        </w:rPr>
+        <w:t xml:space="preserve"> Os sensores do mercado trabalham de uma forma que,</w:t>
+      </w:r>
+      <w:r>
+        <w:rPr>
+          <w:rFonts w:ascii="Arial" w:hAnsi="Arial" w:cs="Arial"/>
+          <w:b w:val="0"/>
+          <w:bCs/>
+          <w:color w:val="0F0D29" w:themeColor="text1"/>
+          <w:sz w:val="24"/>
+          <w:szCs w:val="24"/>
+          <w:shd w:val="clear" w:color="auto" w:fill="FFFFFF"/>
+        </w:rPr>
+        <w:t xml:space="preserve"> as luzes de um cômodo acend</w:t>
+      </w:r>
+      <w:r>
+        <w:rPr>
+          <w:rFonts w:ascii="Arial" w:hAnsi="Arial" w:cs="Arial"/>
+          <w:b w:val="0"/>
+          <w:bCs/>
+          <w:color w:val="0F0D29" w:themeColor="text1"/>
+          <w:sz w:val="24"/>
+          <w:szCs w:val="24"/>
+          <w:shd w:val="clear" w:color="auto" w:fill="FFFFFF"/>
+        </w:rPr>
+        <w:t xml:space="preserve">am </w:t>
+      </w:r>
+      <w:r>
+        <w:rPr>
+          <w:rFonts w:ascii="Arial" w:hAnsi="Arial" w:cs="Arial"/>
+          <w:b w:val="0"/>
+          <w:bCs/>
+          <w:color w:val="0F0D29" w:themeColor="text1"/>
+          <w:sz w:val="24"/>
+          <w:szCs w:val="24"/>
+          <w:shd w:val="clear" w:color="auto" w:fill="FFFFFF"/>
+        </w:rPr>
+        <w:t xml:space="preserve">somente </w:t>
+      </w:r>
+      <w:r>
+        <w:rPr>
+          <w:rFonts w:ascii="Arial" w:hAnsi="Arial" w:cs="Arial"/>
+          <w:b w:val="0"/>
+          <w:bCs/>
+          <w:color w:val="0F0D29" w:themeColor="text1"/>
+          <w:sz w:val="24"/>
+          <w:szCs w:val="24"/>
+          <w:shd w:val="clear" w:color="auto" w:fill="FFFFFF"/>
+        </w:rPr>
+        <w:t>quando</w:t>
+      </w:r>
+      <w:r>
+        <w:rPr>
+          <w:rFonts w:ascii="Arial" w:hAnsi="Arial" w:cs="Arial"/>
+          <w:b w:val="0"/>
+          <w:bCs/>
+          <w:color w:val="0F0D29" w:themeColor="text1"/>
+          <w:sz w:val="24"/>
+          <w:szCs w:val="24"/>
+          <w:shd w:val="clear" w:color="auto" w:fill="FFFFFF"/>
+        </w:rPr>
+        <w:t xml:space="preserve"> não h</w:t>
+      </w:r>
+      <w:r>
+        <w:rPr>
+          <w:rFonts w:ascii="Arial" w:hAnsi="Arial" w:cs="Arial"/>
+          <w:b w:val="0"/>
+          <w:bCs/>
+          <w:color w:val="0F0D29" w:themeColor="text1"/>
+          <w:sz w:val="24"/>
+          <w:szCs w:val="24"/>
+          <w:shd w:val="clear" w:color="auto" w:fill="FFFFFF"/>
+        </w:rPr>
+        <w:t>ou</w:t>
+      </w:r>
+      <w:r>
+        <w:rPr>
+          <w:rFonts w:ascii="Arial" w:hAnsi="Arial" w:cs="Arial"/>
+          <w:b w:val="0"/>
+          <w:bCs/>
+          <w:color w:val="0F0D29" w:themeColor="text1"/>
+          <w:sz w:val="24"/>
+          <w:szCs w:val="24"/>
+          <w:shd w:val="clear" w:color="auto" w:fill="FFFFFF"/>
+        </w:rPr>
+        <w:t>ver iluminação natural naquele momento</w:t>
+      </w:r>
+      <w:r>
+        <w:rPr>
+          <w:rFonts w:ascii="Arial" w:hAnsi="Arial" w:cs="Arial"/>
+          <w:b w:val="0"/>
+          <w:bCs/>
+          <w:color w:val="0F0D29" w:themeColor="text1"/>
+          <w:sz w:val="24"/>
+          <w:szCs w:val="24"/>
+          <w:shd w:val="clear" w:color="auto" w:fill="FFFFFF"/>
+        </w:rPr>
+        <w:t>,</w:t>
+      </w:r>
+      <w:r>
+        <w:rPr>
+          <w:rFonts w:ascii="Arial" w:hAnsi="Arial" w:cs="Arial"/>
+          <w:b w:val="0"/>
+          <w:bCs/>
+          <w:color w:val="0F0D29" w:themeColor="text1"/>
+          <w:sz w:val="24"/>
+          <w:szCs w:val="24"/>
+          <w:shd w:val="clear" w:color="auto" w:fill="FFFFFF"/>
+        </w:rPr>
+        <w:t xml:space="preserve"> dessa forma gerando economia de 10% até 35% de energia elétrica.</w:t>
+      </w:r>
+    </w:p>
+    <w:p>
+      <w:pPr>
+        <w:rPr>
+          <w:rFonts w:asciiTheme="majorHAnsi" w:hAnsiTheme="majorHAnsi" w:cstheme="majorHAnsi"/>
+          <w:b w:val="0"/>
+          <w:sz w:val="24"/>
+          <w:szCs w:val="24"/>
+          <w:lang w:val="pt-BR"/>
+        </w:rPr>
+      </w:pPr>
+      <w:bookmarkStart w:id="0" w:name="_GoBack"/>
+      <w:bookmarkEnd w:id="0"/>
+    </w:p>
+    <w:p>
+      <w:pPr>
+        <w:rPr>
+          <w:rFonts w:asciiTheme="majorHAnsi" w:hAnsiTheme="majorHAnsi" w:cstheme="majorHAnsi"/>
+          <w:b w:val="0"/>
+          <w:sz w:val="24"/>
+          <w:szCs w:val="24"/>
+          <w:lang w:val="pt-BR"/>
+        </w:rPr>
+      </w:pPr>
+    </w:p>
+    <w:p>
+      <w:pPr>
+        <w:rPr>
+          <w:rFonts w:asciiTheme="majorHAnsi" w:hAnsiTheme="majorHAnsi" w:cstheme="majorHAnsi"/>
+          <w:b w:val="0"/>
+          <w:sz w:val="24"/>
+          <w:szCs w:val="24"/>
+          <w:lang w:val="pt-BR"/>
+        </w:rPr>
+      </w:pPr>
+    </w:p>
+    <w:p>
+      <w:pPr>
+        <w:rPr>
+          <w:rFonts w:asciiTheme="majorHAnsi" w:hAnsiTheme="majorHAnsi" w:cstheme="majorHAnsi"/>
+          <w:b w:val="0"/>
+          <w:sz w:val="24"/>
+          <w:szCs w:val="24"/>
+          <w:lang w:val="pt-BR"/>
+        </w:rPr>
+      </w:pPr>
+    </w:p>
+    <w:p>
+      <w:pPr>
+        <w:rPr>
+          <w:rFonts w:asciiTheme="majorHAnsi" w:hAnsiTheme="majorHAnsi" w:cstheme="majorHAnsi"/>
+          <w:b w:val="0"/>
+          <w:sz w:val="24"/>
+          <w:szCs w:val="24"/>
+          <w:lang w:val="pt-BR"/>
+        </w:rPr>
+      </w:pPr>
+      <w:r>
+        <w:rPr>
+          <w:rFonts w:asciiTheme="majorHAnsi" w:hAnsiTheme="majorHAnsi" w:cstheme="majorHAnsi"/>
+          <w:b w:val="0"/>
+          <w:sz w:val="24"/>
+          <w:szCs w:val="24"/>
+          <w:lang w:val="pt-BR"/>
+        </w:rPr>
         <w:t>Referências:</w:t>
       </w:r>
+    </w:p>
+    <w:p>
+      <w:pPr>
+        <w:rPr>
+          <w:rFonts w:asciiTheme="majorHAnsi" w:hAnsiTheme="majorHAnsi" w:cstheme="majorHAnsi"/>
+          <w:b w:val="0"/>
+          <w:sz w:val="24"/>
+          <w:szCs w:val="24"/>
+          <w:lang w:val="pt-BR"/>
+        </w:rPr>
+      </w:pPr>
     </w:p>
     <w:p>
       <w:pPr>
@@ -4135,6 +4721,9 @@
           <w:numId w:val="3"/>
         </w:numPr>
         <w:rPr>
+          <w:rStyle w:val="Hyperlink"/>
+          <w:color w:val="082A75" w:themeColor="text2"/>
+          <w:u w:val="none"/>
           <w:lang w:val="pt-BR"/>
         </w:rPr>
       </w:pPr>
@@ -4147,9 +4736,51 @@
         </w:r>
       </w:hyperlink>
     </w:p>
+    <w:p>
+      <w:pPr>
+        <w:pStyle w:val="Subttulo"/>
+        <w:framePr w:hSpace="0" w:wrap="auto" w:vAnchor="margin" w:hAnchor="text" w:yAlign="inline"/>
+        <w:numPr>
+          <w:ilvl w:val="0"/>
+          <w:numId w:val="3"/>
+        </w:numPr>
+        <w:rPr>
+          <w:lang w:val="pt-BR"/>
+        </w:rPr>
+      </w:pPr>
+      <w:hyperlink r:id="rId41" w:history="1">
+        <w:r>
+          <w:rPr>
+            <w:rStyle w:val="Hyperlink"/>
+          </w:rPr>
+          <w:t>http://www.cepa.if.usp.br/energia/energia1999/Grupo6A/tipolamp.htm</w:t>
+        </w:r>
+      </w:hyperlink>
+    </w:p>
+    <w:p>
+      <w:pPr>
+        <w:pStyle w:val="Subttulo"/>
+        <w:framePr w:hSpace="0" w:wrap="auto" w:vAnchor="margin" w:hAnchor="text" w:yAlign="inline"/>
+        <w:numPr>
+          <w:ilvl w:val="0"/>
+          <w:numId w:val="3"/>
+        </w:numPr>
+        <w:rPr>
+          <w:lang w:val="pt-BR"/>
+        </w:rPr>
+      </w:pPr>
+      <w:hyperlink r:id="rId42" w:history="1">
+        <w:r>
+          <w:rPr>
+            <w:rStyle w:val="Hyperlink"/>
+          </w:rPr>
+          <w:t>https://www.terra.com.br/noticias/dino/automacao-residencial-traz-ate-30-de-economia-na-conta-de-energia,4bae74f34608cc613852d89f69427e6ch226v9ui.html</w:t>
+        </w:r>
+      </w:hyperlink>
+    </w:p>
     <w:sectPr>
-      <w:headerReference w:type="default" r:id="rId41"/>
-      <w:footerReference w:type="default" r:id="rId42"/>
+      <w:headerReference w:type="default" r:id="rId43"/>
+      <w:footerReference w:type="default" r:id="rId44"/>
       <w:pgSz w:w="11906" w:h="16838" w:code="9"/>
       <w:pgMar w:top="567" w:right="936" w:bottom="720" w:left="936" w:header="0" w:footer="289" w:gutter="0"/>
       <w:pgNumType w:start="1"/>
@@ -4161,7 +4792,7 @@
 </file>
 
 <file path=word/endnotes.xml><?xml version="1.0" encoding="utf-8"?>
-<w:endnotes xmlns:wpc="http://schemas.microsoft.com/office/word/2010/wordprocessingCanvas" xmlns:cx="http://schemas.microsoft.com/office/drawing/2014/chartex" xmlns:mc="http://schemas.openxmlformats.org/markup-compatibility/2006" xmlns:o="urn:schemas-microsoft-com:office:office" xmlns:r="http://schemas.openxmlformats.org/officeDocument/2006/relationships" xmlns:m="http://schemas.openxmlformats.org/officeDocument/2006/math" xmlns:v="urn:schemas-microsoft-com:vml" xmlns:wp14="http://schemas.microsoft.com/office/word/2010/wordprocessingDrawing" xmlns:wp="http://schemas.openxmlformats.org/drawingml/2006/wordprocessingDrawing" xmlns:w10="urn:schemas-microsoft-com:office:word" xmlns:w="http://schemas.openxmlformats.org/wordprocessingml/2006/main" xmlns:w14="http://schemas.microsoft.com/office/word/2010/wordml" xmlns:w15="http://schemas.microsoft.com/office/word/2012/wordml" xmlns:w16se="http://schemas.microsoft.com/office/word/2015/wordml/symex" xmlns:wpg="http://schemas.microsoft.com/office/word/2010/wordprocessingGroup" xmlns:wpi="http://schemas.microsoft.com/office/word/2010/wordprocessingInk" xmlns:wne="http://schemas.microsoft.com/office/word/2006/wordml" xmlns:wps="http://schemas.microsoft.com/office/word/2010/wordprocessingShape" mc:Ignorable="w14 w15 w16se wp14">
+<w:endnotes xmlns:wpc="http://schemas.microsoft.com/office/word/2010/wordprocessingCanvas" xmlns:cx="http://schemas.microsoft.com/office/drawing/2014/chartex" xmlns:cx1="http://schemas.microsoft.com/office/drawing/2015/9/8/chartex" xmlns:cx2="http://schemas.microsoft.com/office/drawing/2015/10/21/chartex" xmlns:cx3="http://schemas.microsoft.com/office/drawing/2016/5/9/chartex" xmlns:cx4="http://schemas.microsoft.com/office/drawing/2016/5/10/chartex" xmlns:cx5="http://schemas.microsoft.com/office/drawing/2016/5/11/chartex" xmlns:cx6="http://schemas.microsoft.com/office/drawing/2016/5/12/chartex" xmlns:cx7="http://schemas.microsoft.com/office/drawing/2016/5/13/chartex" xmlns:cx8="http://schemas.microsoft.com/office/drawing/2016/5/14/chartex" xmlns:mc="http://schemas.openxmlformats.org/markup-compatibility/2006" xmlns:aink="http://schemas.microsoft.com/office/drawing/2016/ink" xmlns:am3d="http://schemas.microsoft.com/office/drawing/2017/model3d" xmlns:o="urn:schemas-microsoft-com:office:office" xmlns:r="http://schemas.openxmlformats.org/officeDocument/2006/relationships" xmlns:m="http://schemas.openxmlformats.org/officeDocument/2006/math" xmlns:v="urn:schemas-microsoft-com:vml" xmlns:wp14="http://schemas.microsoft.com/office/word/2010/wordprocessingDrawing" xmlns:wp="http://schemas.openxmlformats.org/drawingml/2006/wordprocessingDrawing" xmlns:w10="urn:schemas-microsoft-com:office:word" xmlns:w="http://schemas.openxmlformats.org/wordprocessingml/2006/main" xmlns:w14="http://schemas.microsoft.com/office/word/2010/wordml" xmlns:w15="http://schemas.microsoft.com/office/word/2012/wordml" xmlns:w16cid="http://schemas.microsoft.com/office/word/2016/wordml/cid" xmlns:w16se="http://schemas.microsoft.com/office/word/2015/wordml/symex" xmlns:wpg="http://schemas.microsoft.com/office/word/2010/wordprocessingGroup" xmlns:wpi="http://schemas.microsoft.com/office/word/2010/wordprocessingInk" xmlns:wne="http://schemas.microsoft.com/office/word/2006/wordml" xmlns:wps="http://schemas.microsoft.com/office/word/2010/wordprocessingShape" mc:Ignorable="w14 w15 w16se w16cid wp14">
   <w:endnote w:type="separator" w:id="-1">
     <w:p>
       <w:r>
@@ -4182,7 +4813,7 @@
 </file>
 
 <file path=word/footer1.xml><?xml version="1.0" encoding="utf-8"?>
-<w:ftr xmlns:wpc="http://schemas.microsoft.com/office/word/2010/wordprocessingCanvas" xmlns:cx="http://schemas.microsoft.com/office/drawing/2014/chartex" xmlns:mc="http://schemas.openxmlformats.org/markup-compatibility/2006" xmlns:o="urn:schemas-microsoft-com:office:office" xmlns:r="http://schemas.openxmlformats.org/officeDocument/2006/relationships" xmlns:m="http://schemas.openxmlformats.org/officeDocument/2006/math" xmlns:v="urn:schemas-microsoft-com:vml" xmlns:wp14="http://schemas.microsoft.com/office/word/2010/wordprocessingDrawing" xmlns:wp="http://schemas.openxmlformats.org/drawingml/2006/wordprocessingDrawing" xmlns:w10="urn:schemas-microsoft-com:office:word" xmlns:w="http://schemas.openxmlformats.org/wordprocessingml/2006/main" xmlns:w14="http://schemas.microsoft.com/office/word/2010/wordml" xmlns:w15="http://schemas.microsoft.com/office/word/2012/wordml" xmlns:w16se="http://schemas.microsoft.com/office/word/2015/wordml/symex" xmlns:wpg="http://schemas.microsoft.com/office/word/2010/wordprocessingGroup" xmlns:wpi="http://schemas.microsoft.com/office/word/2010/wordprocessingInk" xmlns:wne="http://schemas.microsoft.com/office/word/2006/wordml" xmlns:wps="http://schemas.microsoft.com/office/word/2010/wordprocessingShape" mc:Ignorable="w14 w15 w16se wp14">
+<w:ftr xmlns:wpc="http://schemas.microsoft.com/office/word/2010/wordprocessingCanvas" xmlns:cx="http://schemas.microsoft.com/office/drawing/2014/chartex" xmlns:cx1="http://schemas.microsoft.com/office/drawing/2015/9/8/chartex" xmlns:cx2="http://schemas.microsoft.com/office/drawing/2015/10/21/chartex" xmlns:cx3="http://schemas.microsoft.com/office/drawing/2016/5/9/chartex" xmlns:cx4="http://schemas.microsoft.com/office/drawing/2016/5/10/chartex" xmlns:cx5="http://schemas.microsoft.com/office/drawing/2016/5/11/chartex" xmlns:cx6="http://schemas.microsoft.com/office/drawing/2016/5/12/chartex" xmlns:cx7="http://schemas.microsoft.com/office/drawing/2016/5/13/chartex" xmlns:cx8="http://schemas.microsoft.com/office/drawing/2016/5/14/chartex" xmlns:mc="http://schemas.openxmlformats.org/markup-compatibility/2006" xmlns:aink="http://schemas.microsoft.com/office/drawing/2016/ink" xmlns:am3d="http://schemas.microsoft.com/office/drawing/2017/model3d" xmlns:o="urn:schemas-microsoft-com:office:office" xmlns:r="http://schemas.openxmlformats.org/officeDocument/2006/relationships" xmlns:m="http://schemas.openxmlformats.org/officeDocument/2006/math" xmlns:v="urn:schemas-microsoft-com:vml" xmlns:wp14="http://schemas.microsoft.com/office/word/2010/wordprocessingDrawing" xmlns:wp="http://schemas.openxmlformats.org/drawingml/2006/wordprocessingDrawing" xmlns:w10="urn:schemas-microsoft-com:office:word" xmlns:w="http://schemas.openxmlformats.org/wordprocessingml/2006/main" xmlns:w14="http://schemas.microsoft.com/office/word/2010/wordml" xmlns:w15="http://schemas.microsoft.com/office/word/2012/wordml" xmlns:w16cid="http://schemas.microsoft.com/office/word/2016/wordml/cid" xmlns:w16se="http://schemas.microsoft.com/office/word/2015/wordml/symex" xmlns:wpg="http://schemas.microsoft.com/office/word/2010/wordprocessingGroup" xmlns:wpi="http://schemas.microsoft.com/office/word/2010/wordprocessingInk" xmlns:wne="http://schemas.microsoft.com/office/word/2006/wordml" xmlns:wps="http://schemas.microsoft.com/office/word/2010/wordprocessingShape" mc:Ignorable="w14 w15 w16se w16cid wp14">
   <w:sdt>
     <w:sdtPr>
       <w:rPr>
@@ -4262,7 +4893,7 @@
 </file>
 
 <file path=word/footnotes.xml><?xml version="1.0" encoding="utf-8"?>
-<w:footnotes xmlns:wpc="http://schemas.microsoft.com/office/word/2010/wordprocessingCanvas" xmlns:cx="http://schemas.microsoft.com/office/drawing/2014/chartex" xmlns:mc="http://schemas.openxmlformats.org/markup-compatibility/2006" xmlns:o="urn:schemas-microsoft-com:office:office" xmlns:r="http://schemas.openxmlformats.org/officeDocument/2006/relationships" xmlns:m="http://schemas.openxmlformats.org/officeDocument/2006/math" xmlns:v="urn:schemas-microsoft-com:vml" xmlns:wp14="http://schemas.microsoft.com/office/word/2010/wordprocessingDrawing" xmlns:wp="http://schemas.openxmlformats.org/drawingml/2006/wordprocessingDrawing" xmlns:w10="urn:schemas-microsoft-com:office:word" xmlns:w="http://schemas.openxmlformats.org/wordprocessingml/2006/main" xmlns:w14="http://schemas.microsoft.com/office/word/2010/wordml" xmlns:w15="http://schemas.microsoft.com/office/word/2012/wordml" xmlns:w16se="http://schemas.microsoft.com/office/word/2015/wordml/symex" xmlns:wpg="http://schemas.microsoft.com/office/word/2010/wordprocessingGroup" xmlns:wpi="http://schemas.microsoft.com/office/word/2010/wordprocessingInk" xmlns:wne="http://schemas.microsoft.com/office/word/2006/wordml" xmlns:wps="http://schemas.microsoft.com/office/word/2010/wordprocessingShape" mc:Ignorable="w14 w15 w16se wp14">
+<w:footnotes xmlns:wpc="http://schemas.microsoft.com/office/word/2010/wordprocessingCanvas" xmlns:cx="http://schemas.microsoft.com/office/drawing/2014/chartex" xmlns:cx1="http://schemas.microsoft.com/office/drawing/2015/9/8/chartex" xmlns:cx2="http://schemas.microsoft.com/office/drawing/2015/10/21/chartex" xmlns:cx3="http://schemas.microsoft.com/office/drawing/2016/5/9/chartex" xmlns:cx4="http://schemas.microsoft.com/office/drawing/2016/5/10/chartex" xmlns:cx5="http://schemas.microsoft.com/office/drawing/2016/5/11/chartex" xmlns:cx6="http://schemas.microsoft.com/office/drawing/2016/5/12/chartex" xmlns:cx7="http://schemas.microsoft.com/office/drawing/2016/5/13/chartex" xmlns:cx8="http://schemas.microsoft.com/office/drawing/2016/5/14/chartex" xmlns:mc="http://schemas.openxmlformats.org/markup-compatibility/2006" xmlns:aink="http://schemas.microsoft.com/office/drawing/2016/ink" xmlns:am3d="http://schemas.microsoft.com/office/drawing/2017/model3d" xmlns:o="urn:schemas-microsoft-com:office:office" xmlns:r="http://schemas.openxmlformats.org/officeDocument/2006/relationships" xmlns:m="http://schemas.openxmlformats.org/officeDocument/2006/math" xmlns:v="urn:schemas-microsoft-com:vml" xmlns:wp14="http://schemas.microsoft.com/office/word/2010/wordprocessingDrawing" xmlns:wp="http://schemas.openxmlformats.org/drawingml/2006/wordprocessingDrawing" xmlns:w10="urn:schemas-microsoft-com:office:word" xmlns:w="http://schemas.openxmlformats.org/wordprocessingml/2006/main" xmlns:w14="http://schemas.microsoft.com/office/word/2010/wordml" xmlns:w15="http://schemas.microsoft.com/office/word/2012/wordml" xmlns:w16cid="http://schemas.microsoft.com/office/word/2016/wordml/cid" xmlns:w16se="http://schemas.microsoft.com/office/word/2015/wordml/symex" xmlns:wpg="http://schemas.microsoft.com/office/word/2010/wordprocessingGroup" xmlns:wpi="http://schemas.microsoft.com/office/word/2010/wordprocessingInk" xmlns:wne="http://schemas.microsoft.com/office/word/2006/wordml" xmlns:wps="http://schemas.microsoft.com/office/word/2010/wordprocessingShape" mc:Ignorable="w14 w15 w16se w16cid wp14">
   <w:footnote w:type="separator" w:id="-1">
     <w:p>
       <w:r>
@@ -4283,7 +4914,7 @@
 </file>
 
 <file path=word/header1.xml><?xml version="1.0" encoding="utf-8"?>
-<w:hdr xmlns:wpc="http://schemas.microsoft.com/office/word/2010/wordprocessingCanvas" xmlns:cx="http://schemas.microsoft.com/office/drawing/2014/chartex" xmlns:mc="http://schemas.openxmlformats.org/markup-compatibility/2006" xmlns:o="urn:schemas-microsoft-com:office:office" xmlns:r="http://schemas.openxmlformats.org/officeDocument/2006/relationships" xmlns:m="http://schemas.openxmlformats.org/officeDocument/2006/math" xmlns:v="urn:schemas-microsoft-com:vml" xmlns:wp14="http://schemas.microsoft.com/office/word/2010/wordprocessingDrawing" xmlns:wp="http://schemas.openxmlformats.org/drawingml/2006/wordprocessingDrawing" xmlns:w10="urn:schemas-microsoft-com:office:word" xmlns:w="http://schemas.openxmlformats.org/wordprocessingml/2006/main" xmlns:w14="http://schemas.microsoft.com/office/word/2010/wordml" xmlns:w15="http://schemas.microsoft.com/office/word/2012/wordml" xmlns:w16se="http://schemas.microsoft.com/office/word/2015/wordml/symex" xmlns:wpg="http://schemas.microsoft.com/office/word/2010/wordprocessingGroup" xmlns:wpi="http://schemas.microsoft.com/office/word/2010/wordprocessingInk" xmlns:wne="http://schemas.microsoft.com/office/word/2006/wordml" xmlns:wps="http://schemas.microsoft.com/office/word/2010/wordprocessingShape" mc:Ignorable="w14 w15 w16se wp14">
+<w:hdr xmlns:wpc="http://schemas.microsoft.com/office/word/2010/wordprocessingCanvas" xmlns:cx="http://schemas.microsoft.com/office/drawing/2014/chartex" xmlns:cx1="http://schemas.microsoft.com/office/drawing/2015/9/8/chartex" xmlns:cx2="http://schemas.microsoft.com/office/drawing/2015/10/21/chartex" xmlns:cx3="http://schemas.microsoft.com/office/drawing/2016/5/9/chartex" xmlns:cx4="http://schemas.microsoft.com/office/drawing/2016/5/10/chartex" xmlns:cx5="http://schemas.microsoft.com/office/drawing/2016/5/11/chartex" xmlns:cx6="http://schemas.microsoft.com/office/drawing/2016/5/12/chartex" xmlns:cx7="http://schemas.microsoft.com/office/drawing/2016/5/13/chartex" xmlns:cx8="http://schemas.microsoft.com/office/drawing/2016/5/14/chartex" xmlns:mc="http://schemas.openxmlformats.org/markup-compatibility/2006" xmlns:aink="http://schemas.microsoft.com/office/drawing/2016/ink" xmlns:am3d="http://schemas.microsoft.com/office/drawing/2017/model3d" xmlns:o="urn:schemas-microsoft-com:office:office" xmlns:r="http://schemas.openxmlformats.org/officeDocument/2006/relationships" xmlns:m="http://schemas.openxmlformats.org/officeDocument/2006/math" xmlns:v="urn:schemas-microsoft-com:vml" xmlns:wp14="http://schemas.microsoft.com/office/word/2010/wordprocessingDrawing" xmlns:wp="http://schemas.openxmlformats.org/drawingml/2006/wordprocessingDrawing" xmlns:w10="urn:schemas-microsoft-com:office:word" xmlns:w="http://schemas.openxmlformats.org/wordprocessingml/2006/main" xmlns:w14="http://schemas.microsoft.com/office/word/2010/wordml" xmlns:w15="http://schemas.microsoft.com/office/word/2012/wordml" xmlns:w16cid="http://schemas.microsoft.com/office/word/2016/wordml/cid" xmlns:w16se="http://schemas.microsoft.com/office/word/2015/wordml/symex" xmlns:wpg="http://schemas.microsoft.com/office/word/2010/wordprocessingGroup" xmlns:wpi="http://schemas.microsoft.com/office/word/2010/wordprocessingInk" xmlns:wne="http://schemas.microsoft.com/office/word/2006/wordml" xmlns:wps="http://schemas.microsoft.com/office/word/2010/wordprocessingShape" mc:Ignorable="w14 w15 w16se w16cid wp14">
   <w:tbl>
     <w:tblPr>
       <w:tblW w:w="10035" w:type="dxa"/>
@@ -4297,7 +4928,7 @@
     </w:tblGrid>
     <w:tr>
       <w:trPr>
-        <w:trHeight w:val="978"/>
+        <w:trHeight w:val="851"/>
       </w:trPr>
       <w:tc>
         <w:tcPr>
@@ -4329,7 +4960,7 @@
 </file>
 
 <file path=word/numbering.xml><?xml version="1.0" encoding="utf-8"?>
-<w:numbering xmlns:wpc="http://schemas.microsoft.com/office/word/2010/wordprocessingCanvas" xmlns:cx="http://schemas.microsoft.com/office/drawing/2014/chartex" xmlns:mc="http://schemas.openxmlformats.org/markup-compatibility/2006" xmlns:o="urn:schemas-microsoft-com:office:office" xmlns:r="http://schemas.openxmlformats.org/officeDocument/2006/relationships" xmlns:m="http://schemas.openxmlformats.org/officeDocument/2006/math" xmlns:v="urn:schemas-microsoft-com:vml" xmlns:wp14="http://schemas.microsoft.com/office/word/2010/wordprocessingDrawing" xmlns:wp="http://schemas.openxmlformats.org/drawingml/2006/wordprocessingDrawing" xmlns:w10="urn:schemas-microsoft-com:office:word" xmlns:w="http://schemas.openxmlformats.org/wordprocessingml/2006/main" xmlns:w14="http://schemas.microsoft.com/office/word/2010/wordml" xmlns:w15="http://schemas.microsoft.com/office/word/2012/wordml" xmlns:w16se="http://schemas.microsoft.com/office/word/2015/wordml/symex" xmlns:wpg="http://schemas.microsoft.com/office/word/2010/wordprocessingGroup" xmlns:wpi="http://schemas.microsoft.com/office/word/2010/wordprocessingInk" xmlns:wne="http://schemas.microsoft.com/office/word/2006/wordml" xmlns:wps="http://schemas.microsoft.com/office/word/2010/wordprocessingShape" mc:Ignorable="w14 w15 w16se wp14">
+<w:numbering xmlns:wpc="http://schemas.microsoft.com/office/word/2010/wordprocessingCanvas" xmlns:cx="http://schemas.microsoft.com/office/drawing/2014/chartex" xmlns:cx1="http://schemas.microsoft.com/office/drawing/2015/9/8/chartex" xmlns:cx2="http://schemas.microsoft.com/office/drawing/2015/10/21/chartex" xmlns:cx3="http://schemas.microsoft.com/office/drawing/2016/5/9/chartex" xmlns:cx4="http://schemas.microsoft.com/office/drawing/2016/5/10/chartex" xmlns:cx5="http://schemas.microsoft.com/office/drawing/2016/5/11/chartex" xmlns:cx6="http://schemas.microsoft.com/office/drawing/2016/5/12/chartex" xmlns:cx7="http://schemas.microsoft.com/office/drawing/2016/5/13/chartex" xmlns:cx8="http://schemas.microsoft.com/office/drawing/2016/5/14/chartex" xmlns:mc="http://schemas.openxmlformats.org/markup-compatibility/2006" xmlns:aink="http://schemas.microsoft.com/office/drawing/2016/ink" xmlns:am3d="http://schemas.microsoft.com/office/drawing/2017/model3d" xmlns:o="urn:schemas-microsoft-com:office:office" xmlns:r="http://schemas.openxmlformats.org/officeDocument/2006/relationships" xmlns:m="http://schemas.openxmlformats.org/officeDocument/2006/math" xmlns:v="urn:schemas-microsoft-com:vml" xmlns:wp14="http://schemas.microsoft.com/office/word/2010/wordprocessingDrawing" xmlns:wp="http://schemas.openxmlformats.org/drawingml/2006/wordprocessingDrawing" xmlns:w10="urn:schemas-microsoft-com:office:word" xmlns:w="http://schemas.openxmlformats.org/wordprocessingml/2006/main" xmlns:w14="http://schemas.microsoft.com/office/word/2010/wordml" xmlns:w15="http://schemas.microsoft.com/office/word/2012/wordml" xmlns:w16cid="http://schemas.microsoft.com/office/word/2016/wordml/cid" xmlns:w16se="http://schemas.microsoft.com/office/word/2015/wordml/symex" xmlns:wpg="http://schemas.microsoft.com/office/word/2010/wordprocessingGroup" xmlns:wpi="http://schemas.microsoft.com/office/word/2010/wordprocessingInk" xmlns:wne="http://schemas.microsoft.com/office/word/2006/wordml" xmlns:wps="http://schemas.microsoft.com/office/word/2010/wordprocessingShape" mc:Ignorable="w14 w15 w16se w16cid wp14">
   <w:abstractNum w:abstractNumId="0" w15:restartNumberingAfterBreak="0">
     <w:nsid w:val="28D94B93"/>
     <w:multiLevelType w:val="multilevel"/>
@@ -4754,7 +5385,7 @@
 </file>
 
 <file path=word/styles.xml><?xml version="1.0" encoding="utf-8"?>
-<w:styles xmlns:mc="http://schemas.openxmlformats.org/markup-compatibility/2006" xmlns:r="http://schemas.openxmlformats.org/officeDocument/2006/relationships" xmlns:w="http://schemas.openxmlformats.org/wordprocessingml/2006/main" xmlns:w14="http://schemas.microsoft.com/office/word/2010/wordml" xmlns:w15="http://schemas.microsoft.com/office/word/2012/wordml" xmlns:w16se="http://schemas.microsoft.com/office/word/2015/wordml/symex" mc:Ignorable="w14 w15 w16se">
+<w:styles xmlns:mc="http://schemas.openxmlformats.org/markup-compatibility/2006" xmlns:r="http://schemas.openxmlformats.org/officeDocument/2006/relationships" xmlns:w="http://schemas.openxmlformats.org/wordprocessingml/2006/main" xmlns:w14="http://schemas.microsoft.com/office/word/2010/wordml" xmlns:w15="http://schemas.microsoft.com/office/word/2012/wordml" xmlns:w16cid="http://schemas.microsoft.com/office/word/2016/wordml/cid" xmlns:w16se="http://schemas.microsoft.com/office/word/2015/wordml/symex" mc:Ignorable="w14 w15 w16se w16cid">
   <w:docDefaults>
     <w:rPrDefault>
       <w:rPr>
@@ -4770,7 +5401,7 @@
       </w:pPr>
     </w:pPrDefault>
   </w:docDefaults>
-  <w:latentStyles w:defLockedState="0" w:defUIPriority="99" w:defSemiHidden="0" w:defUnhideWhenUsed="0" w:defQFormat="0" w:count="371">
+  <w:latentStyles w:defLockedState="0" w:defUIPriority="99" w:defSemiHidden="0" w:defUnhideWhenUsed="0" w:defQFormat="0" w:count="376">
     <w:lsdException w:name="Normal" w:uiPriority="0" w:qFormat="1"/>
     <w:lsdException w:name="heading 1" w:uiPriority="7" w:qFormat="1"/>
     <w:lsdException w:name="heading 2" w:uiPriority="4" w:qFormat="1"/>
@@ -4876,7 +5507,6 @@
     <w:lsdException w:name="HTML Sample" w:semiHidden="1" w:unhideWhenUsed="1"/>
     <w:lsdException w:name="HTML Typewriter" w:semiHidden="1" w:unhideWhenUsed="1"/>
     <w:lsdException w:name="HTML Variable" w:semiHidden="1" w:unhideWhenUsed="1"/>
-    <w:lsdException w:name="Normal Table" w:semiHidden="1" w:unhideWhenUsed="1"/>
     <w:lsdException w:name="annotation subject" w:semiHidden="1" w:unhideWhenUsed="1"/>
     <w:lsdException w:name="No List" w:semiHidden="1" w:unhideWhenUsed="1"/>
     <w:lsdException w:name="Outline List 1" w:semiHidden="1" w:unhideWhenUsed="1"/>
@@ -4919,11 +5549,8 @@
     <w:lsdException w:name="Table Contemporary" w:semiHidden="1" w:unhideWhenUsed="1"/>
     <w:lsdException w:name="Table Elegant" w:semiHidden="1" w:unhideWhenUsed="1"/>
     <w:lsdException w:name="Table Professional" w:semiHidden="1" w:unhideWhenUsed="1"/>
-    <w:lsdException w:name="Table Subtle 1" w:semiHidden="1" w:unhideWhenUsed="1"/>
     <w:lsdException w:name="Table Subtle 2" w:semiHidden="1" w:unhideWhenUsed="1"/>
     <w:lsdException w:name="Table Web 1" w:semiHidden="1" w:unhideWhenUsed="1"/>
-    <w:lsdException w:name="Table Web 2" w:semiHidden="1" w:unhideWhenUsed="1"/>
-    <w:lsdException w:name="Table Web 3" w:semiHidden="1" w:unhideWhenUsed="1"/>
     <w:lsdException w:name="Balloon Text" w:semiHidden="1" w:unhideWhenUsed="1"/>
     <w:lsdException w:name="Table Grid" w:uiPriority="1"/>
     <w:lsdException w:name="Table Theme" w:semiHidden="1" w:unhideWhenUsed="1"/>
@@ -4944,10 +5571,6 @@
     <w:lsdException w:name="Colorful List"/>
     <w:lsdException w:name="Colorful Grid"/>
     <w:lsdException w:name="Light Shading Accent 1"/>
-    <w:lsdException w:name="Light List Accent 1"/>
-    <w:lsdException w:name="Light Grid Accent 1"/>
-    <w:lsdException w:name="Medium Shading 1 Accent 1"/>
-    <w:lsdException w:name="Medium Shading 2 Accent 1"/>
     <w:lsdException w:name="Medium List 1 Accent 1"/>
     <w:lsdException w:name="Revision" w:semiHidden="1"/>
     <w:lsdException w:name="List Paragraph" w:semiHidden="1" w:uiPriority="34" w:unhideWhenUsed="1" w:qFormat="1"/>
@@ -5142,6 +5765,11 @@
     <w:lsdException w:name="List Table 5 Dark Accent 6" w:uiPriority="50"/>
     <w:lsdException w:name="List Table 6 Colorful Accent 6" w:uiPriority="51"/>
     <w:lsdException w:name="List Table 7 Colorful Accent 6" w:uiPriority="52"/>
+    <w:lsdException w:name="Mention" w:semiHidden="1" w:unhideWhenUsed="1"/>
+    <w:lsdException w:name="Smart Hyperlink" w:semiHidden="1" w:unhideWhenUsed="1"/>
+    <w:lsdException w:name="Hashtag" w:semiHidden="1" w:unhideWhenUsed="1"/>
+    <w:lsdException w:name="Unresolved Mention" w:semiHidden="1" w:unhideWhenUsed="1"/>
+    <w:lsdException w:name="Smart Link" w:semiHidden="1" w:unhideWhenUsed="1"/>
   </w:latentStyles>
   <w:style w:type="paragraph" w:default="1" w:styleId="Normal">
     <w:name w:val="Normal"/>
@@ -5539,7 +6167,7 @@
 </file>
 
 <file path=word/glossary/document.xml><?xml version="1.0" encoding="utf-8"?>
-<w:glossaryDocument xmlns:wpc="http://schemas.microsoft.com/office/word/2010/wordprocessingCanvas" xmlns:cx="http://schemas.microsoft.com/office/drawing/2014/chartex" xmlns:mc="http://schemas.openxmlformats.org/markup-compatibility/2006" xmlns:o="urn:schemas-microsoft-com:office:office" xmlns:r="http://schemas.openxmlformats.org/officeDocument/2006/relationships" xmlns:m="http://schemas.openxmlformats.org/officeDocument/2006/math" xmlns:v="urn:schemas-microsoft-com:vml" xmlns:wp14="http://schemas.microsoft.com/office/word/2010/wordprocessingDrawing" xmlns:wp="http://schemas.openxmlformats.org/drawingml/2006/wordprocessingDrawing" xmlns:w10="urn:schemas-microsoft-com:office:word" xmlns:w="http://schemas.openxmlformats.org/wordprocessingml/2006/main" xmlns:w14="http://schemas.microsoft.com/office/word/2010/wordml" xmlns:w15="http://schemas.microsoft.com/office/word/2012/wordml" xmlns:w16se="http://schemas.microsoft.com/office/word/2015/wordml/symex" xmlns:wpg="http://schemas.microsoft.com/office/word/2010/wordprocessingGroup" xmlns:wpi="http://schemas.microsoft.com/office/word/2010/wordprocessingInk" xmlns:wne="http://schemas.microsoft.com/office/word/2006/wordml" xmlns:wps="http://schemas.microsoft.com/office/word/2010/wordprocessingShape" mc:Ignorable="w14 w15 w16se wp14">
+<w:glossaryDocument xmlns:wpc="http://schemas.microsoft.com/office/word/2010/wordprocessingCanvas" xmlns:cx="http://schemas.microsoft.com/office/drawing/2014/chartex" xmlns:cx1="http://schemas.microsoft.com/office/drawing/2015/9/8/chartex" xmlns:cx2="http://schemas.microsoft.com/office/drawing/2015/10/21/chartex" xmlns:cx3="http://schemas.microsoft.com/office/drawing/2016/5/9/chartex" xmlns:cx4="http://schemas.microsoft.com/office/drawing/2016/5/10/chartex" xmlns:cx5="http://schemas.microsoft.com/office/drawing/2016/5/11/chartex" xmlns:cx6="http://schemas.microsoft.com/office/drawing/2016/5/12/chartex" xmlns:cx7="http://schemas.microsoft.com/office/drawing/2016/5/13/chartex" xmlns:cx8="http://schemas.microsoft.com/office/drawing/2016/5/14/chartex" xmlns:mc="http://schemas.openxmlformats.org/markup-compatibility/2006" xmlns:aink="http://schemas.microsoft.com/office/drawing/2016/ink" xmlns:am3d="http://schemas.microsoft.com/office/drawing/2017/model3d" xmlns:o="urn:schemas-microsoft-com:office:office" xmlns:r="http://schemas.openxmlformats.org/officeDocument/2006/relationships" xmlns:m="http://schemas.openxmlformats.org/officeDocument/2006/math" xmlns:v="urn:schemas-microsoft-com:vml" xmlns:wp14="http://schemas.microsoft.com/office/word/2010/wordprocessingDrawing" xmlns:wp="http://schemas.openxmlformats.org/drawingml/2006/wordprocessingDrawing" xmlns:w10="urn:schemas-microsoft-com:office:word" xmlns:w="http://schemas.openxmlformats.org/wordprocessingml/2006/main" xmlns:w14="http://schemas.microsoft.com/office/word/2010/wordml" xmlns:w15="http://schemas.microsoft.com/office/word/2012/wordml" xmlns:w16cid="http://schemas.microsoft.com/office/word/2016/wordml/cid" xmlns:w16se="http://schemas.microsoft.com/office/word/2015/wordml/symex" xmlns:wpg="http://schemas.microsoft.com/office/word/2010/wordprocessingGroup" xmlns:wpi="http://schemas.microsoft.com/office/word/2010/wordprocessingInk" xmlns:wne="http://schemas.microsoft.com/office/word/2006/wordml" xmlns:wps="http://schemas.microsoft.com/office/word/2010/wordprocessingShape" mc:Ignorable="w14 w15 w16se w16cid wp14">
   <w:docParts>
     <w:docPart>
       <w:docPartPr>
@@ -5665,7 +6293,7 @@
 </file>
 
 <file path=word/glossary/fontTable.xml><?xml version="1.0" encoding="utf-8"?>
-<w:fonts xmlns:mc="http://schemas.openxmlformats.org/markup-compatibility/2006" xmlns:r="http://schemas.openxmlformats.org/officeDocument/2006/relationships" xmlns:w="http://schemas.openxmlformats.org/wordprocessingml/2006/main" xmlns:w14="http://schemas.microsoft.com/office/word/2010/wordml" xmlns:w15="http://schemas.microsoft.com/office/word/2012/wordml" xmlns:w16se="http://schemas.microsoft.com/office/word/2015/wordml/symex" mc:Ignorable="w14 w15 w16se">
+<w:fonts xmlns:mc="http://schemas.openxmlformats.org/markup-compatibility/2006" xmlns:r="http://schemas.openxmlformats.org/officeDocument/2006/relationships" xmlns:w="http://schemas.openxmlformats.org/wordprocessingml/2006/main" xmlns:w14="http://schemas.microsoft.com/office/word/2010/wordml" xmlns:w15="http://schemas.microsoft.com/office/word/2012/wordml" xmlns:w16cid="http://schemas.microsoft.com/office/word/2016/wordml/cid" xmlns:w16se="http://schemas.microsoft.com/office/word/2015/wordml/symex" mc:Ignorable="w14 w15 w16se w16cid">
   <w:font w:name="Symbol">
     <w:panose1 w:val="05050102010706020507"/>
     <w:charset w:val="02"/>
@@ -5699,7 +6327,7 @@
     <w:charset w:val="00"/>
     <w:family w:val="swiss"/>
     <w:pitch w:val="variable"/>
-    <w:sig w:usb0="E0002AFF" w:usb1="C000247B" w:usb2="00000009" w:usb3="00000000" w:csb0="000001FF" w:csb1="00000000"/>
+    <w:sig w:usb0="E4002EFF" w:usb1="C000247B" w:usb2="00000009" w:usb3="00000000" w:csb0="000001FF" w:csb1="00000000"/>
   </w:font>
   <w:font w:name="MS Mincho">
     <w:altName w:val="ＭＳ 明朝"/>
@@ -5714,7 +6342,7 @@
     <w:charset w:val="00"/>
     <w:family w:val="swiss"/>
     <w:pitch w:val="variable"/>
-    <w:sig w:usb0="E0002EFF" w:usb1="C0007843" w:usb2="00000009" w:usb3="00000000" w:csb0="000001FF" w:csb1="00000000"/>
+    <w:sig w:usb0="E0002EFF" w:usb1="C000785B" w:usb2="00000009" w:usb3="00000000" w:csb0="000001FF" w:csb1="00000000"/>
   </w:font>
   <w:font w:name="MS Gothic">
     <w:altName w:val="ＭＳ ゴシック"/>
@@ -5736,7 +6364,7 @@
     <w:charset w:val="00"/>
     <w:family w:val="swiss"/>
     <w:pitch w:val="variable"/>
-    <w:sig w:usb0="E0002EFF" w:usb1="C0007843" w:usb2="00000009" w:usb3="00000000" w:csb0="000001FF" w:csb1="00000000"/>
+    <w:sig w:usb0="E0002EFF" w:usb1="C000785B" w:usb2="00000009" w:usb3="00000000" w:csb0="000001FF" w:csb1="00000000"/>
   </w:font>
   <w:font w:name="Arial Unicode MS">
     <w:panose1 w:val="020B0604020202020204"/>
@@ -5757,13 +6385,13 @@
     <w:charset w:val="00"/>
     <w:family w:val="swiss"/>
     <w:pitch w:val="variable"/>
-    <w:sig w:usb0="E0002AFF" w:usb1="C000247B" w:usb2="00000009" w:usb3="00000000" w:csb0="000001FF" w:csb1="00000000"/>
+    <w:sig w:usb0="E4002EFF" w:usb1="C000247B" w:usb2="00000009" w:usb3="00000000" w:csb0="000001FF" w:csb1="00000000"/>
   </w:font>
 </w:fonts>
 </file>
 
 <file path=word/glossary/settings.xml><?xml version="1.0" encoding="utf-8"?>
-<w:settings xmlns:mc="http://schemas.openxmlformats.org/markup-compatibility/2006" xmlns:o="urn:schemas-microsoft-com:office:office" xmlns:r="http://schemas.openxmlformats.org/officeDocument/2006/relationships" xmlns:m="http://schemas.openxmlformats.org/officeDocument/2006/math" xmlns:v="urn:schemas-microsoft-com:vml" xmlns:w10="urn:schemas-microsoft-com:office:word" xmlns:w="http://schemas.openxmlformats.org/wordprocessingml/2006/main" xmlns:w14="http://schemas.microsoft.com/office/word/2010/wordml" xmlns:w15="http://schemas.microsoft.com/office/word/2012/wordml" xmlns:w16se="http://schemas.microsoft.com/office/word/2015/wordml/symex" xmlns:sl="http://schemas.openxmlformats.org/schemaLibrary/2006/main" mc:Ignorable="w14 w15 w16se">
+<w:settings xmlns:mc="http://schemas.openxmlformats.org/markup-compatibility/2006" xmlns:o="urn:schemas-microsoft-com:office:office" xmlns:r="http://schemas.openxmlformats.org/officeDocument/2006/relationships" xmlns:m="http://schemas.openxmlformats.org/officeDocument/2006/math" xmlns:v="urn:schemas-microsoft-com:vml" xmlns:w10="urn:schemas-microsoft-com:office:word" xmlns:w="http://schemas.openxmlformats.org/wordprocessingml/2006/main" xmlns:w14="http://schemas.microsoft.com/office/word/2010/wordml" xmlns:w15="http://schemas.microsoft.com/office/word/2012/wordml" xmlns:w16cid="http://schemas.microsoft.com/office/word/2016/wordml/cid" xmlns:w16se="http://schemas.microsoft.com/office/word/2015/wordml/symex" xmlns:sl="http://schemas.openxmlformats.org/schemaLibrary/2006/main" mc:Ignorable="w14 w15 w16se w16cid">
   <w:view w:val="normal"/>
   <w:defaultTabStop w:val="708"/>
   <w:hyphenationZone w:val="425"/>
@@ -5775,12 +6403,14 @@
     <w:compatSetting w:name="enableOpenTypeFeatures" w:uri="http://schemas.microsoft.com/office/word" w:val="1"/>
     <w:compatSetting w:name="doNotFlipMirrorIndents" w:uri="http://schemas.microsoft.com/office/word" w:val="1"/>
     <w:compatSetting w:name="differentiateMultirowTableHeaders" w:uri="http://schemas.microsoft.com/office/word" w:val="1"/>
+    <w:compatSetting w:name="useWord2013TrackBottomHyphenation" w:uri="http://schemas.microsoft.com/office/word" w:val="1"/>
   </w:compat>
   <w:rsids>
     <w:rsidRoot w:val="00113B25"/>
     <w:rsid w:val="00113B25"/>
     <w:rsid w:val="00466A14"/>
     <w:rsid w:val="007B147F"/>
+    <w:rsid w:val="00F2232D"/>
   </w:rsids>
   <m:mathPr>
     <m:mathFont m:val="Cambria Math"/>
@@ -5804,7 +6434,7 @@
 </file>
 
 <file path=word/glossary/styles.xml><?xml version="1.0" encoding="utf-8"?>
-<w:styles xmlns:mc="http://schemas.openxmlformats.org/markup-compatibility/2006" xmlns:r="http://schemas.openxmlformats.org/officeDocument/2006/relationships" xmlns:w="http://schemas.openxmlformats.org/wordprocessingml/2006/main" xmlns:w14="http://schemas.microsoft.com/office/word/2010/wordml" xmlns:w15="http://schemas.microsoft.com/office/word/2012/wordml" xmlns:w16se="http://schemas.microsoft.com/office/word/2015/wordml/symex" mc:Ignorable="w14 w15 w16se">
+<w:styles xmlns:mc="http://schemas.openxmlformats.org/markup-compatibility/2006" xmlns:r="http://schemas.openxmlformats.org/officeDocument/2006/relationships" xmlns:w="http://schemas.openxmlformats.org/wordprocessingml/2006/main" xmlns:w14="http://schemas.microsoft.com/office/word/2010/wordml" xmlns:w15="http://schemas.microsoft.com/office/word/2012/wordml" xmlns:w16cid="http://schemas.microsoft.com/office/word/2016/wordml/cid" xmlns:w16se="http://schemas.microsoft.com/office/word/2015/wordml/symex" mc:Ignorable="w14 w15 w16se w16cid">
   <w:docDefaults>
     <w:rPrDefault>
       <w:rPr>
@@ -5820,7 +6450,7 @@
       </w:pPr>
     </w:pPrDefault>
   </w:docDefaults>
-  <w:latentStyles w:defLockedState="0" w:defUIPriority="99" w:defSemiHidden="0" w:defUnhideWhenUsed="0" w:defQFormat="0" w:count="371">
+  <w:latentStyles w:defLockedState="0" w:defUIPriority="99" w:defSemiHidden="0" w:defUnhideWhenUsed="0" w:defQFormat="0" w:count="376">
     <w:lsdException w:name="Normal" w:uiPriority="0" w:qFormat="1"/>
     <w:lsdException w:name="heading 1" w:uiPriority="9" w:qFormat="1"/>
     <w:lsdException w:name="heading 2" w:semiHidden="1" w:uiPriority="9" w:unhideWhenUsed="1" w:qFormat="1"/>
@@ -5926,7 +6556,6 @@
     <w:lsdException w:name="HTML Sample" w:semiHidden="1" w:unhideWhenUsed="1"/>
     <w:lsdException w:name="HTML Typewriter" w:semiHidden="1" w:unhideWhenUsed="1"/>
     <w:lsdException w:name="HTML Variable" w:semiHidden="1" w:unhideWhenUsed="1"/>
-    <w:lsdException w:name="Normal Table" w:semiHidden="1" w:unhideWhenUsed="1"/>
     <w:lsdException w:name="annotation subject" w:semiHidden="1" w:unhideWhenUsed="1"/>
     <w:lsdException w:name="No List" w:semiHidden="1" w:unhideWhenUsed="1"/>
     <w:lsdException w:name="Outline List 1" w:semiHidden="1" w:unhideWhenUsed="1"/>
@@ -5969,11 +6598,8 @@
     <w:lsdException w:name="Table Contemporary" w:semiHidden="1" w:unhideWhenUsed="1"/>
     <w:lsdException w:name="Table Elegant" w:semiHidden="1" w:unhideWhenUsed="1"/>
     <w:lsdException w:name="Table Professional" w:semiHidden="1" w:unhideWhenUsed="1"/>
-    <w:lsdException w:name="Table Subtle 1" w:semiHidden="1" w:unhideWhenUsed="1"/>
     <w:lsdException w:name="Table Subtle 2" w:semiHidden="1" w:unhideWhenUsed="1"/>
     <w:lsdException w:name="Table Web 1" w:semiHidden="1" w:unhideWhenUsed="1"/>
-    <w:lsdException w:name="Table Web 2" w:semiHidden="1" w:unhideWhenUsed="1"/>
-    <w:lsdException w:name="Table Web 3" w:semiHidden="1" w:unhideWhenUsed="1"/>
     <w:lsdException w:name="Balloon Text" w:semiHidden="1" w:unhideWhenUsed="1"/>
     <w:lsdException w:name="Table Grid" w:uiPriority="39"/>
     <w:lsdException w:name="Table Theme" w:semiHidden="1" w:unhideWhenUsed="1"/>
@@ -6192,6 +6818,11 @@
     <w:lsdException w:name="List Table 5 Dark Accent 6" w:uiPriority="50"/>
     <w:lsdException w:name="List Table 6 Colorful Accent 6" w:uiPriority="51"/>
     <w:lsdException w:name="List Table 7 Colorful Accent 6" w:uiPriority="52"/>
+    <w:lsdException w:name="Mention" w:semiHidden="1" w:unhideWhenUsed="1"/>
+    <w:lsdException w:name="Smart Hyperlink" w:semiHidden="1" w:unhideWhenUsed="1"/>
+    <w:lsdException w:name="Hashtag" w:semiHidden="1" w:unhideWhenUsed="1"/>
+    <w:lsdException w:name="Unresolved Mention" w:semiHidden="1" w:unhideWhenUsed="1"/>
+    <w:lsdException w:name="Smart Link" w:semiHidden="1" w:unhideWhenUsed="1"/>
   </w:latentStyles>
   <w:style w:type="paragraph" w:default="1" w:styleId="Normal">
     <w:name w:val="Normal"/>
@@ -6287,7 +6918,7 @@
 </file>
 
 <file path=word/glossary/webSettings.xml><?xml version="1.0" encoding="utf-8"?>
-<w:webSettings xmlns:mc="http://schemas.openxmlformats.org/markup-compatibility/2006" xmlns:r="http://schemas.openxmlformats.org/officeDocument/2006/relationships" xmlns:w="http://schemas.openxmlformats.org/wordprocessingml/2006/main" xmlns:w14="http://schemas.microsoft.com/office/word/2010/wordml" xmlns:w15="http://schemas.microsoft.com/office/word/2012/wordml" xmlns:w16se="http://schemas.microsoft.com/office/word/2015/wordml/symex" mc:Ignorable="w14 w15 w16se">
+<w:webSettings xmlns:mc="http://schemas.openxmlformats.org/markup-compatibility/2006" xmlns:r="http://schemas.openxmlformats.org/officeDocument/2006/relationships" xmlns:w="http://schemas.openxmlformats.org/wordprocessingml/2006/main" xmlns:w14="http://schemas.microsoft.com/office/word/2010/wordml" xmlns:w15="http://schemas.microsoft.com/office/word/2012/wordml" xmlns:w16cid="http://schemas.microsoft.com/office/word/2016/wordml/cid" xmlns:w16se="http://schemas.microsoft.com/office/word/2015/wordml/symex" mc:Ignorable="w14 w15 w16se w16cid">
   <w:optimizeForBrowser/>
   <w:allowPNG/>
 </w:webSettings>
@@ -6581,7 +7212,7 @@
 </file>
 
 <file path=customXml/itemProps2.xml><?xml version="1.0" encoding="utf-8"?>
-<ds:datastoreItem xmlns:ds="http://schemas.openxmlformats.org/officeDocument/2006/customXml" ds:itemID="{AC587BF4-CE04-4411-9CAF-F9F19A968594}">
+<ds:datastoreItem xmlns:ds="http://schemas.openxmlformats.org/officeDocument/2006/customXml" ds:itemID="{E8DBEF5B-B36C-480C-8385-48BDB82AE76D}">
   <ds:schemaRefs>
     <ds:schemaRef ds:uri="http://schemas.openxmlformats.org/officeDocument/2006/bibliography"/>
   </ds:schemaRefs>

</xml_diff>

<commit_message>
Atualização na 'Justificativa do Projeto'
</commit_message>
<xml_diff>
--- a/projeto/Documentos/Documentação.docx
+++ b/projeto/Documentos/Documentação.docx
@@ -309,7 +309,6 @@
                                       <w:color w:val="A039B1"/>
                                     </w:rPr>
                                   </w:pPr>
-                                  <w:proofErr w:type="spellStart"/>
                                   <w:r>
                                     <w:rPr>
                                       <w:color w:val="A039B1"/>
@@ -317,7 +316,6 @@
                                     </w:rPr>
                                     <w:t>Luminous</w:t>
                                   </w:r>
-                                  <w:proofErr w:type="spellEnd"/>
                                 </w:p>
                                 <w:p>
                                   <w:pPr>
@@ -560,7 +558,7 @@
                     <w:noProof/>
                     <w:lang w:val="pt-BR" w:bidi="pt-BR"/>
                   </w:rPr>
-                  <w:t>30 de abril</w:t>
+                  <w:t>1 de maio</w:t>
                 </w:r>
                 <w:r>
                   <w:rPr>
@@ -699,14 +697,12 @@
               </w:sdtPr>
               <w:sdtEndPr/>
               <w:sdtContent>
-                <w:proofErr w:type="spellStart"/>
                 <w:r>
                   <w:rPr>
                     <w:lang w:val="pt-BR"/>
                   </w:rPr>
                   <w:t>Luminous</w:t>
                 </w:r>
-                <w:proofErr w:type="spellEnd"/>
               </w:sdtContent>
             </w:sdt>
           </w:p>
@@ -2297,31 +2293,7 @@
           <w:szCs w:val="24"/>
           <w:lang w:val="pt-BR" w:eastAsia="pt-BR"/>
         </w:rPr>
-        <w:t xml:space="preserve">Lâmpada incandescente: 10 a 15 </w:t>
-      </w:r>
-      <w:proofErr w:type="spellStart"/>
-      <w:r>
-        <w:rPr>
-          <w:rFonts w:asciiTheme="majorHAnsi" w:eastAsia="Times New Roman" w:hAnsiTheme="majorHAnsi" w:cstheme="majorHAnsi"/>
-          <w:b w:val="0"/>
-          <w:color w:val="2B2B2B"/>
-          <w:sz w:val="24"/>
-          <w:szCs w:val="24"/>
-          <w:lang w:val="pt-BR" w:eastAsia="pt-BR"/>
-        </w:rPr>
-        <w:t>lm</w:t>
-      </w:r>
-      <w:proofErr w:type="spellEnd"/>
-      <w:r>
-        <w:rPr>
-          <w:rFonts w:asciiTheme="majorHAnsi" w:eastAsia="Times New Roman" w:hAnsiTheme="majorHAnsi" w:cstheme="majorHAnsi"/>
-          <w:b w:val="0"/>
-          <w:color w:val="2B2B2B"/>
-          <w:sz w:val="24"/>
-          <w:szCs w:val="24"/>
-          <w:lang w:val="pt-BR" w:eastAsia="pt-BR"/>
-        </w:rPr>
-        <w:t>/W</w:t>
+        <w:t>Lâmpada incandescente: 10 a 15 lm/W</w:t>
       </w:r>
     </w:p>
     <w:p>
@@ -2352,55 +2324,7 @@
           <w:szCs w:val="24"/>
           <w:lang w:val="pt-BR" w:eastAsia="pt-BR"/>
         </w:rPr>
-        <w:t xml:space="preserve">Lâmpada </w:t>
-      </w:r>
-      <w:proofErr w:type="spellStart"/>
-      <w:r>
-        <w:rPr>
-          <w:rFonts w:asciiTheme="majorHAnsi" w:eastAsia="Times New Roman" w:hAnsiTheme="majorHAnsi" w:cstheme="majorHAnsi"/>
-          <w:b w:val="0"/>
-          <w:color w:val="2B2B2B"/>
-          <w:sz w:val="24"/>
-          <w:szCs w:val="24"/>
-          <w:lang w:val="pt-BR" w:eastAsia="pt-BR"/>
-        </w:rPr>
-        <w:t>halógena</w:t>
-      </w:r>
-      <w:proofErr w:type="spellEnd"/>
-      <w:r>
-        <w:rPr>
-          <w:rFonts w:asciiTheme="majorHAnsi" w:eastAsia="Times New Roman" w:hAnsiTheme="majorHAnsi" w:cstheme="majorHAnsi"/>
-          <w:b w:val="0"/>
-          <w:color w:val="2B2B2B"/>
-          <w:sz w:val="24"/>
-          <w:szCs w:val="24"/>
-          <w:lang w:val="pt-BR" w:eastAsia="pt-BR"/>
-        </w:rPr>
-        <w:t xml:space="preserve">: 15 a 25 </w:t>
-      </w:r>
-      <w:proofErr w:type="spellStart"/>
-      <w:r>
-        <w:rPr>
-          <w:rFonts w:asciiTheme="majorHAnsi" w:eastAsia="Times New Roman" w:hAnsiTheme="majorHAnsi" w:cstheme="majorHAnsi"/>
-          <w:b w:val="0"/>
-          <w:color w:val="2B2B2B"/>
-          <w:sz w:val="24"/>
-          <w:szCs w:val="24"/>
-          <w:lang w:val="pt-BR" w:eastAsia="pt-BR"/>
-        </w:rPr>
-        <w:t>lm</w:t>
-      </w:r>
-      <w:proofErr w:type="spellEnd"/>
-      <w:r>
-        <w:rPr>
-          <w:rFonts w:asciiTheme="majorHAnsi" w:eastAsia="Times New Roman" w:hAnsiTheme="majorHAnsi" w:cstheme="majorHAnsi"/>
-          <w:b w:val="0"/>
-          <w:color w:val="2B2B2B"/>
-          <w:sz w:val="24"/>
-          <w:szCs w:val="24"/>
-          <w:lang w:val="pt-BR" w:eastAsia="pt-BR"/>
-        </w:rPr>
-        <w:t>/W</w:t>
+        <w:t>Lâmpada halógena: 15 a 25 lm/W</w:t>
       </w:r>
     </w:p>
     <w:p>
@@ -2431,31 +2355,7 @@
           <w:szCs w:val="24"/>
           <w:lang w:val="pt-BR" w:eastAsia="pt-BR"/>
         </w:rPr>
-        <w:t xml:space="preserve">Lâmpada de mercúrio a alta pressão: 50 a 90 </w:t>
-      </w:r>
-      <w:proofErr w:type="spellStart"/>
-      <w:r>
-        <w:rPr>
-          <w:rFonts w:asciiTheme="majorHAnsi" w:eastAsia="Times New Roman" w:hAnsiTheme="majorHAnsi" w:cstheme="majorHAnsi"/>
-          <w:b w:val="0"/>
-          <w:color w:val="2B2B2B"/>
-          <w:sz w:val="24"/>
-          <w:szCs w:val="24"/>
-          <w:lang w:val="pt-BR" w:eastAsia="pt-BR"/>
-        </w:rPr>
-        <w:t>lm</w:t>
-      </w:r>
-      <w:proofErr w:type="spellEnd"/>
-      <w:r>
-        <w:rPr>
-          <w:rFonts w:asciiTheme="majorHAnsi" w:eastAsia="Times New Roman" w:hAnsiTheme="majorHAnsi" w:cstheme="majorHAnsi"/>
-          <w:b w:val="0"/>
-          <w:color w:val="2B2B2B"/>
-          <w:sz w:val="24"/>
-          <w:szCs w:val="24"/>
-          <w:lang w:val="pt-BR" w:eastAsia="pt-BR"/>
-        </w:rPr>
-        <w:t>/W</w:t>
+        <w:t>Lâmpada de mercúrio a alta pressão: 50 a 90 lm/W</w:t>
       </w:r>
     </w:p>
     <w:p>
@@ -2486,31 +2386,7 @@
           <w:szCs w:val="24"/>
           <w:lang w:val="pt-BR" w:eastAsia="pt-BR"/>
         </w:rPr>
-        <w:t xml:space="preserve">Lâmpada fluorescente compacta: 60 a 80 </w:t>
-      </w:r>
-      <w:proofErr w:type="spellStart"/>
-      <w:r>
-        <w:rPr>
-          <w:rFonts w:asciiTheme="majorHAnsi" w:eastAsia="Times New Roman" w:hAnsiTheme="majorHAnsi" w:cstheme="majorHAnsi"/>
-          <w:b w:val="0"/>
-          <w:color w:val="2B2B2B"/>
-          <w:sz w:val="24"/>
-          <w:szCs w:val="24"/>
-          <w:lang w:val="pt-BR" w:eastAsia="pt-BR"/>
-        </w:rPr>
-        <w:t>lm</w:t>
-      </w:r>
-      <w:proofErr w:type="spellEnd"/>
-      <w:r>
-        <w:rPr>
-          <w:rFonts w:asciiTheme="majorHAnsi" w:eastAsia="Times New Roman" w:hAnsiTheme="majorHAnsi" w:cstheme="majorHAnsi"/>
-          <w:b w:val="0"/>
-          <w:color w:val="2B2B2B"/>
-          <w:sz w:val="24"/>
-          <w:szCs w:val="24"/>
-          <w:lang w:val="pt-BR" w:eastAsia="pt-BR"/>
-        </w:rPr>
-        <w:t>/W</w:t>
+        <w:t>Lâmpada fluorescente compacta: 60 a 80 lm/W</w:t>
       </w:r>
     </w:p>
     <w:p>
@@ -2541,31 +2417,7 @@
           <w:szCs w:val="24"/>
           <w:lang w:val="pt-BR" w:eastAsia="pt-BR"/>
         </w:rPr>
-        <w:t>Lâmpada fluorescente tubular: 60 a 100 </w:t>
-      </w:r>
-      <w:proofErr w:type="spellStart"/>
-      <w:r>
-        <w:rPr>
-          <w:rFonts w:asciiTheme="majorHAnsi" w:eastAsia="Times New Roman" w:hAnsiTheme="majorHAnsi" w:cstheme="majorHAnsi"/>
-          <w:b w:val="0"/>
-          <w:color w:val="2B2B2B"/>
-          <w:sz w:val="24"/>
-          <w:szCs w:val="24"/>
-          <w:lang w:val="pt-BR" w:eastAsia="pt-BR"/>
-        </w:rPr>
-        <w:t>lm</w:t>
-      </w:r>
-      <w:proofErr w:type="spellEnd"/>
-      <w:r>
-        <w:rPr>
-          <w:rFonts w:asciiTheme="majorHAnsi" w:eastAsia="Times New Roman" w:hAnsiTheme="majorHAnsi" w:cstheme="majorHAnsi"/>
-          <w:b w:val="0"/>
-          <w:color w:val="2B2B2B"/>
-          <w:sz w:val="24"/>
-          <w:szCs w:val="24"/>
-          <w:lang w:val="pt-BR" w:eastAsia="pt-BR"/>
-        </w:rPr>
-        <w:t>/W</w:t>
+        <w:t>Lâmpada fluorescente tubular: 60 a 100 lm/W</w:t>
       </w:r>
     </w:p>
     <w:p>
@@ -2596,31 +2448,7 @@
           <w:szCs w:val="24"/>
           <w:lang w:val="pt-BR" w:eastAsia="pt-BR"/>
         </w:rPr>
-        <w:t xml:space="preserve">Lâmpada de mercúrio a alta pressão: 50 a 90 </w:t>
-      </w:r>
-      <w:proofErr w:type="spellStart"/>
-      <w:r>
-        <w:rPr>
-          <w:rFonts w:asciiTheme="majorHAnsi" w:eastAsia="Times New Roman" w:hAnsiTheme="majorHAnsi" w:cstheme="majorHAnsi"/>
-          <w:b w:val="0"/>
-          <w:color w:val="2B2B2B"/>
-          <w:sz w:val="24"/>
-          <w:szCs w:val="24"/>
-          <w:lang w:val="pt-BR" w:eastAsia="pt-BR"/>
-        </w:rPr>
-        <w:t>lm</w:t>
-      </w:r>
-      <w:proofErr w:type="spellEnd"/>
-      <w:r>
-        <w:rPr>
-          <w:rFonts w:asciiTheme="majorHAnsi" w:eastAsia="Times New Roman" w:hAnsiTheme="majorHAnsi" w:cstheme="majorHAnsi"/>
-          <w:b w:val="0"/>
-          <w:color w:val="2B2B2B"/>
-          <w:sz w:val="24"/>
-          <w:szCs w:val="24"/>
-          <w:lang w:val="pt-BR" w:eastAsia="pt-BR"/>
-        </w:rPr>
-        <w:t>/W</w:t>
+        <w:t>Lâmpada de mercúrio a alta pressão: 50 a 90 lm/W</w:t>
       </w:r>
     </w:p>
     <w:p>
@@ -2651,31 +2479,7 @@
           <w:szCs w:val="24"/>
           <w:lang w:val="pt-BR" w:eastAsia="pt-BR"/>
         </w:rPr>
-        <w:t>Lâmpada LED: 90 a 130 </w:t>
-      </w:r>
-      <w:proofErr w:type="spellStart"/>
-      <w:r>
-        <w:rPr>
-          <w:rFonts w:asciiTheme="majorHAnsi" w:eastAsia="Times New Roman" w:hAnsiTheme="majorHAnsi" w:cstheme="majorHAnsi"/>
-          <w:b w:val="0"/>
-          <w:color w:val="2B2B2B"/>
-          <w:sz w:val="24"/>
-          <w:szCs w:val="24"/>
-          <w:lang w:val="pt-BR" w:eastAsia="pt-BR"/>
-        </w:rPr>
-        <w:t>lm</w:t>
-      </w:r>
-      <w:proofErr w:type="spellEnd"/>
-      <w:r>
-        <w:rPr>
-          <w:rFonts w:asciiTheme="majorHAnsi" w:eastAsia="Times New Roman" w:hAnsiTheme="majorHAnsi" w:cstheme="majorHAnsi"/>
-          <w:b w:val="0"/>
-          <w:color w:val="2B2B2B"/>
-          <w:sz w:val="24"/>
-          <w:szCs w:val="24"/>
-          <w:lang w:val="pt-BR" w:eastAsia="pt-BR"/>
-        </w:rPr>
-        <w:t>/Watt (esses valores estão constantemente aumentando, com o aperfeiçoamento das lâmpadas LED)</w:t>
+        <w:t>Lâmpada LED: 90 a 130 lm/Watt (esses valores estão constantemente aumentando, com o aperfeiçoamento das lâmpadas LED)</w:t>
       </w:r>
     </w:p>
     <w:p>
@@ -2706,31 +2510,7 @@
           <w:szCs w:val="24"/>
           <w:lang w:val="pt-BR" w:eastAsia="pt-BR"/>
         </w:rPr>
-        <w:t xml:space="preserve">Lâmpada de sódio em baixa pressão NA = 150 a 200 </w:t>
-      </w:r>
-      <w:proofErr w:type="spellStart"/>
-      <w:r>
-        <w:rPr>
-          <w:rFonts w:asciiTheme="majorHAnsi" w:eastAsia="Times New Roman" w:hAnsiTheme="majorHAnsi" w:cstheme="majorHAnsi"/>
-          <w:b w:val="0"/>
-          <w:color w:val="2B2B2B"/>
-          <w:sz w:val="24"/>
-          <w:szCs w:val="24"/>
-          <w:lang w:val="pt-BR" w:eastAsia="pt-BR"/>
-        </w:rPr>
-        <w:t>lm</w:t>
-      </w:r>
-      <w:proofErr w:type="spellEnd"/>
-      <w:r>
-        <w:rPr>
-          <w:rFonts w:asciiTheme="majorHAnsi" w:eastAsia="Times New Roman" w:hAnsiTheme="majorHAnsi" w:cstheme="majorHAnsi"/>
-          <w:b w:val="0"/>
-          <w:color w:val="2B2B2B"/>
-          <w:sz w:val="24"/>
-          <w:szCs w:val="24"/>
-          <w:lang w:val="pt-BR" w:eastAsia="pt-BR"/>
-        </w:rPr>
-        <w:t>/W</w:t>
+        <w:t>Lâmpada de sódio em baixa pressão NA = 150 a 200 lm/W</w:t>
       </w:r>
     </w:p>
     <w:p>
@@ -3902,622 +3682,402 @@
           <w:szCs w:val="32"/>
           <w:lang w:val="pt-BR"/>
         </w:rPr>
-        <w:t>Justificativa</w:t>
-      </w:r>
-    </w:p>
-    <w:p>
-      <w:pPr>
-        <w:rPr>
-          <w:rFonts w:asciiTheme="majorHAnsi" w:hAnsiTheme="majorHAnsi" w:cstheme="majorHAnsi"/>
-          <w:b w:val="0"/>
-          <w:bCs/>
+        <w:t>JUSTIFICATIVA:</w:t>
+      </w:r>
+    </w:p>
+    <w:p>
+      <w:pPr>
+        <w:shd w:val="clear" w:color="auto" w:fill="FFFFFF"/>
+        <w:spacing w:line="312" w:lineRule="atLeast"/>
+        <w:textAlignment w:val="baseline"/>
+        <w:outlineLvl w:val="2"/>
+        <w:rPr>
+          <w:rFonts w:eastAsia="Times New Roman" w:cstheme="minorHAnsi"/>
+          <w:b w:val="0"/>
+          <w:caps/>
+          <w:color w:val="002060"/>
+          <w:spacing w:val="8"/>
+          <w:sz w:val="32"/>
+          <w:szCs w:val="32"/>
+          <w:lang w:eastAsia="pt-BR"/>
+        </w:rPr>
+      </w:pPr>
+      <w:r>
+        <w:rPr>
+          <w:rFonts w:eastAsia="Times New Roman" w:cstheme="minorHAnsi"/>
+          <w:b w:val="0"/>
+          <w:caps/>
+          <w:color w:val="002060"/>
+          <w:spacing w:val="8"/>
+          <w:sz w:val="32"/>
+          <w:szCs w:val="32"/>
+          <w:lang w:eastAsia="pt-BR"/>
+        </w:rPr>
+        <w:t>ILUMINAR DE ACORDO COM O USO DO AMBIENTE</w:t>
+      </w:r>
+    </w:p>
+    <w:p>
+      <w:pPr>
+        <w:rPr>
+          <w:rFonts w:asciiTheme="majorHAnsi" w:hAnsiTheme="majorHAnsi" w:cstheme="majorHAnsi"/>
+          <w:b w:val="0"/>
           <w:color w:val="0F0D29" w:themeColor="text1"/>
           <w:sz w:val="24"/>
           <w:szCs w:val="24"/>
         </w:rPr>
       </w:pPr>
-      <w:r>
-        <w:rPr>
-          <w:rFonts w:asciiTheme="majorHAnsi" w:hAnsiTheme="majorHAnsi" w:cstheme="majorHAnsi"/>
-          <w:b w:val="0"/>
-          <w:bCs/>
+    </w:p>
+    <w:p>
+      <w:pPr>
+        <w:rPr>
+          <w:rFonts w:asciiTheme="majorHAnsi" w:hAnsiTheme="majorHAnsi" w:cstheme="majorHAnsi"/>
+          <w:b w:val="0"/>
           <w:color w:val="0F0D29" w:themeColor="text1"/>
           <w:sz w:val="24"/>
           <w:szCs w:val="24"/>
-        </w:rPr>
-        <w:t>No</w:t>
-      </w:r>
-      <w:r>
-        <w:rPr>
-          <w:rFonts w:asciiTheme="majorHAnsi" w:hAnsiTheme="majorHAnsi" w:cstheme="majorHAnsi"/>
-          <w:b w:val="0"/>
-          <w:bCs/>
+          <w:shd w:val="clear" w:color="auto" w:fill="FFFFFF"/>
+        </w:rPr>
+      </w:pPr>
+      <w:r>
+        <w:rPr>
+          <w:rFonts w:asciiTheme="majorHAnsi" w:hAnsiTheme="majorHAnsi" w:cstheme="majorHAnsi"/>
+          <w:b w:val="0"/>
           <w:color w:val="0F0D29" w:themeColor="text1"/>
           <w:sz w:val="24"/>
           <w:szCs w:val="24"/>
-        </w:rPr>
-        <w:t xml:space="preserve"> cenário atual há um grande desperdício de energia pela falta de uso consciente deste bem. Segundo pesquisas do Ministério de Minas e Energias</w:t>
-      </w:r>
-      <w:r>
-        <w:rPr>
-          <w:rFonts w:asciiTheme="majorHAnsi" w:hAnsiTheme="majorHAnsi" w:cstheme="majorHAnsi"/>
-          <w:b w:val="0"/>
-          <w:bCs/>
+          <w:shd w:val="clear" w:color="auto" w:fill="FFFFFF"/>
+        </w:rPr>
+        <w:t>Com nossa solução, pode-se ter um maior aproveitamento da luminosidade, nem sempre a iluminação total de um ambiente é necessária e, por isso, essa é uma ótima opção para criar um clima agradável e de acordo com a utilização do ambiente.</w:t>
+      </w:r>
+    </w:p>
+    <w:p>
+      <w:pPr>
+        <w:rPr>
+          <w:rFonts w:asciiTheme="majorHAnsi" w:hAnsiTheme="majorHAnsi" w:cstheme="majorHAnsi"/>
+          <w:b w:val="0"/>
           <w:color w:val="0F0D29" w:themeColor="text1"/>
           <w:sz w:val="24"/>
           <w:szCs w:val="24"/>
-        </w:rPr>
-        <w:t>,</w:t>
-      </w:r>
-      <w:r>
-        <w:rPr>
-          <w:rFonts w:asciiTheme="majorHAnsi" w:hAnsiTheme="majorHAnsi" w:cstheme="majorHAnsi"/>
-          <w:b w:val="0"/>
-          <w:bCs/>
-          <w:color w:val="0F0D29" w:themeColor="text1"/>
-          <w:sz w:val="24"/>
-          <w:szCs w:val="24"/>
-        </w:rPr>
-        <w:t xml:space="preserve"> no ano de 2018, os gastos </w:t>
-      </w:r>
-      <w:r>
-        <w:rPr>
-          <w:rFonts w:asciiTheme="majorHAnsi" w:hAnsiTheme="majorHAnsi" w:cstheme="majorHAnsi"/>
-          <w:b w:val="0"/>
-          <w:bCs/>
-          <w:color w:val="0F0D29" w:themeColor="text1"/>
-          <w:sz w:val="24"/>
-          <w:szCs w:val="24"/>
-        </w:rPr>
-        <w:t xml:space="preserve">de energia </w:t>
-      </w:r>
-      <w:r>
-        <w:rPr>
-          <w:rFonts w:asciiTheme="majorHAnsi" w:hAnsiTheme="majorHAnsi" w:cstheme="majorHAnsi"/>
-          <w:b w:val="0"/>
-          <w:bCs/>
-          <w:color w:val="0F0D29" w:themeColor="text1"/>
-          <w:sz w:val="24"/>
-          <w:szCs w:val="24"/>
-        </w:rPr>
-        <w:t xml:space="preserve">tiveram uma queda de 8% comparado com o ano de 2015 do qual tinha a maior marca de economia, isso se dá pelo crescente incentivo do mercado, para </w:t>
-      </w:r>
-      <w:r>
-        <w:rPr>
-          <w:rFonts w:asciiTheme="majorHAnsi" w:hAnsiTheme="majorHAnsi" w:cstheme="majorHAnsi"/>
-          <w:b w:val="0"/>
-          <w:bCs/>
-          <w:color w:val="0F0D29" w:themeColor="text1"/>
-          <w:sz w:val="24"/>
-          <w:szCs w:val="24"/>
-        </w:rPr>
-        <w:t>reduzir</w:t>
-      </w:r>
-      <w:r>
-        <w:rPr>
-          <w:rFonts w:asciiTheme="majorHAnsi" w:hAnsiTheme="majorHAnsi" w:cstheme="majorHAnsi"/>
-          <w:b w:val="0"/>
-          <w:bCs/>
-          <w:color w:val="0F0D29" w:themeColor="text1"/>
-          <w:sz w:val="24"/>
-          <w:szCs w:val="24"/>
-        </w:rPr>
-        <w:t xml:space="preserve"> os gastos desnecessários. Os setores que mais contribuem são os financeiros e tecnológicos, que veem batendo recordes em economia, segundo a ABRAT(Associação Brasileira de Empresas de Tecnologia da Informação), isso se dá pela diminuição dos grandes datacenters, e adaptação de lâmpadas mais econômicas como as Leds que desde que entraram no mercado se tornaram as "queridinha" por ter alta eficiência e </w:t>
-      </w:r>
-      <w:r>
-        <w:rPr>
-          <w:rFonts w:asciiTheme="majorHAnsi" w:hAnsiTheme="majorHAnsi" w:cstheme="majorHAnsi"/>
-          <w:b w:val="0"/>
-          <w:bCs/>
-          <w:color w:val="0F0D29" w:themeColor="text1"/>
-          <w:sz w:val="24"/>
-          <w:szCs w:val="24"/>
-        </w:rPr>
-        <w:t>somente 10W</w:t>
-      </w:r>
-      <w:r>
-        <w:rPr>
-          <w:rFonts w:asciiTheme="majorHAnsi" w:hAnsiTheme="majorHAnsi" w:cstheme="majorHAnsi"/>
-          <w:b w:val="0"/>
-          <w:bCs/>
-          <w:color w:val="0F0D29" w:themeColor="text1"/>
-          <w:sz w:val="24"/>
-          <w:szCs w:val="24"/>
-        </w:rPr>
-        <w:t>.</w:t>
-      </w:r>
-    </w:p>
-    <w:p>
-      <w:pPr>
-        <w:rPr>
-          <w:rFonts w:asciiTheme="majorHAnsi" w:hAnsiTheme="majorHAnsi" w:cstheme="majorHAnsi"/>
-          <w:b w:val="0"/>
-          <w:bCs/>
-          <w:color w:val="0F0D29" w:themeColor="text1"/>
-          <w:sz w:val="24"/>
-          <w:szCs w:val="24"/>
-        </w:rPr>
-      </w:pPr>
-      <w:r>
-        <w:rPr>
-          <w:rFonts w:asciiTheme="majorHAnsi" w:hAnsiTheme="majorHAnsi" w:cstheme="majorHAnsi"/>
-          <w:b w:val="0"/>
-          <w:bCs/>
-          <w:color w:val="0F0D29" w:themeColor="text1"/>
-          <w:sz w:val="24"/>
-          <w:szCs w:val="24"/>
-        </w:rPr>
-        <w:t xml:space="preserve"> Um estudo da Universidade do Colorado, diz que 90% dos gastos de energia elétrica em iluminação, são conscientes, mas o restante é desnecessário, ou seja, desperdício, mas levando em conta que isso é uma proporção e cada ambiente e setor tem necessidades diferentes, esse uso </w:t>
-      </w:r>
-      <w:r>
-        <w:rPr>
-          <w:rFonts w:asciiTheme="majorHAnsi" w:hAnsiTheme="majorHAnsi" w:cstheme="majorHAnsi"/>
-          <w:b w:val="0"/>
-          <w:bCs/>
-          <w:color w:val="0F0D29" w:themeColor="text1"/>
-          <w:sz w:val="24"/>
-          <w:szCs w:val="24"/>
-        </w:rPr>
-        <w:t>é</w:t>
-      </w:r>
-      <w:r>
-        <w:rPr>
-          <w:rFonts w:asciiTheme="majorHAnsi" w:hAnsiTheme="majorHAnsi" w:cstheme="majorHAnsi"/>
-          <w:b w:val="0"/>
-          <w:bCs/>
-          <w:color w:val="0F0D29" w:themeColor="text1"/>
-          <w:sz w:val="24"/>
-          <w:szCs w:val="24"/>
-        </w:rPr>
-        <w:t xml:space="preserve"> provavelmente de 80% de uso consciente, isso num futuro próximo deve mudar pela crescente utilização da tecnologia verde, como as lâmpadas inteligentes, </w:t>
-      </w:r>
-      <w:r>
-        <w:rPr>
-          <w:rFonts w:asciiTheme="majorHAnsi" w:hAnsiTheme="majorHAnsi" w:cstheme="majorHAnsi"/>
-          <w:b w:val="0"/>
-          <w:bCs/>
-          <w:color w:val="0F0D29" w:themeColor="text1"/>
-          <w:sz w:val="24"/>
-          <w:szCs w:val="24"/>
-        </w:rPr>
-        <w:lastRenderedPageBreak/>
-        <w:t xml:space="preserve">lâmpadas DIM, dimmers, gerenciadores, entre inúmeros meios que estão no mercado e outro </w:t>
-      </w:r>
-      <w:r>
-        <w:rPr>
-          <w:rFonts w:asciiTheme="majorHAnsi" w:hAnsiTheme="majorHAnsi" w:cstheme="majorHAnsi"/>
-          <w:b w:val="0"/>
-          <w:bCs/>
-          <w:color w:val="0F0D29" w:themeColor="text1"/>
-          <w:sz w:val="24"/>
-          <w:szCs w:val="24"/>
-        </w:rPr>
-        <w:t>que ainda nem se conhece.</w:t>
-      </w:r>
-    </w:p>
-    <w:p>
-      <w:pPr>
-        <w:rPr>
-          <w:rFonts w:asciiTheme="majorHAnsi" w:hAnsiTheme="majorHAnsi" w:cstheme="majorHAnsi"/>
-          <w:b w:val="0"/>
-          <w:bCs/>
-          <w:color w:val="0F0D29" w:themeColor="text1"/>
-          <w:sz w:val="24"/>
-          <w:szCs w:val="24"/>
-        </w:rPr>
-      </w:pPr>
-    </w:p>
-    <w:p>
-      <w:pPr>
-        <w:rPr>
-          <w:rFonts w:asciiTheme="majorHAnsi" w:hAnsiTheme="majorHAnsi" w:cstheme="majorHAnsi"/>
-          <w:b w:val="0"/>
-          <w:color w:val="0F0D29" w:themeColor="text1"/>
-          <w:sz w:val="24"/>
-          <w:szCs w:val="24"/>
-          <w:lang w:val="pt-BR"/>
-        </w:rPr>
-      </w:pPr>
-      <w:r>
-        <w:rPr>
-          <w:rFonts w:asciiTheme="majorHAnsi" w:eastAsia="Times New Roman" w:hAnsiTheme="majorHAnsi" w:cstheme="majorHAnsi"/>
-          <w:b w:val="0"/>
-          <w:color w:val="0F0D29" w:themeColor="text1"/>
-          <w:sz w:val="24"/>
-          <w:szCs w:val="24"/>
-          <w:lang w:val="pt-BR" w:eastAsia="pt-BR"/>
-        </w:rPr>
-        <w:t xml:space="preserve"> </w:t>
-      </w:r>
-      <w:r>
-        <w:rPr>
-          <w:rFonts w:asciiTheme="majorHAnsi" w:eastAsia="Times New Roman" w:hAnsiTheme="majorHAnsi" w:cstheme="majorHAnsi"/>
-          <w:b w:val="0"/>
-          <w:color w:val="0F0D29" w:themeColor="text1"/>
-          <w:sz w:val="24"/>
-          <w:szCs w:val="24"/>
-          <w:lang w:val="pt-BR" w:eastAsia="pt-BR"/>
-        </w:rPr>
-        <w:t xml:space="preserve">Segundo o CEPA, a </w:t>
-      </w:r>
-      <w:r>
-        <w:rPr>
-          <w:rFonts w:asciiTheme="majorHAnsi" w:eastAsia="Times New Roman" w:hAnsiTheme="majorHAnsi" w:cstheme="majorHAnsi"/>
-          <w:b w:val="0"/>
-          <w:color w:val="0F0D29" w:themeColor="text1"/>
-          <w:sz w:val="24"/>
-          <w:szCs w:val="24"/>
-          <w:lang w:val="pt-BR" w:eastAsia="pt-BR"/>
-        </w:rPr>
-        <w:t>Iluminação consome 16% da energia elétrica gasta no país.</w:t>
-      </w:r>
-      <w:r>
-        <w:rPr>
-          <w:rFonts w:asciiTheme="majorHAnsi" w:hAnsiTheme="majorHAnsi" w:cstheme="majorHAnsi"/>
-          <w:b w:val="0"/>
-          <w:bCs/>
-          <w:color w:val="0F0D29" w:themeColor="text1"/>
-          <w:sz w:val="24"/>
-          <w:szCs w:val="24"/>
-        </w:rPr>
-        <w:t xml:space="preserve"> </w:t>
-      </w:r>
-      <w:r>
-        <w:rPr>
-          <w:rFonts w:asciiTheme="majorHAnsi" w:eastAsia="Times New Roman" w:hAnsiTheme="majorHAnsi" w:cstheme="majorHAnsi"/>
-          <w:b w:val="0"/>
-          <w:color w:val="0F0D29" w:themeColor="text1"/>
-          <w:sz w:val="24"/>
-          <w:szCs w:val="24"/>
-          <w:lang w:val="pt-BR" w:eastAsia="pt-BR"/>
-        </w:rPr>
-        <w:t xml:space="preserve">A maior parte deste consumo, ocorre durante o período de pico do sistema, isto é, das </w:t>
-      </w:r>
-      <w:r>
-        <w:rPr>
-          <w:rFonts w:asciiTheme="majorHAnsi" w:eastAsia="Times New Roman" w:hAnsiTheme="majorHAnsi" w:cstheme="majorHAnsi"/>
-          <w:b w:val="0"/>
-          <w:color w:val="0F0D29" w:themeColor="text1"/>
-          <w:sz w:val="24"/>
-          <w:szCs w:val="24"/>
-          <w:lang w:val="pt-BR" w:eastAsia="pt-BR"/>
-        </w:rPr>
-        <w:t>1</w:t>
-      </w:r>
-      <w:r>
-        <w:rPr>
-          <w:rFonts w:asciiTheme="majorHAnsi" w:eastAsia="Times New Roman" w:hAnsiTheme="majorHAnsi" w:cstheme="majorHAnsi"/>
-          <w:b w:val="0"/>
-          <w:color w:val="0F0D29" w:themeColor="text1"/>
-          <w:sz w:val="24"/>
-          <w:szCs w:val="24"/>
-          <w:lang w:val="pt-BR" w:eastAsia="pt-BR"/>
-        </w:rPr>
-        <w:t>8 às 22 horas, durante a maior solicitação de energia elétrica</w:t>
-      </w:r>
-      <w:r>
-        <w:rPr>
-          <w:rFonts w:asciiTheme="majorHAnsi" w:eastAsia="Times New Roman" w:hAnsiTheme="majorHAnsi" w:cstheme="majorHAnsi"/>
-          <w:b w:val="0"/>
-          <w:color w:val="0F0D29" w:themeColor="text1"/>
-          <w:sz w:val="24"/>
-          <w:szCs w:val="24"/>
-          <w:lang w:val="pt-BR" w:eastAsia="pt-BR"/>
-        </w:rPr>
-        <w:t xml:space="preserve"> e uma solução seria a economia ou conservação de energia através do desenvolvimento e difusão de novas tecnologias mais eficientes.</w:t>
-      </w:r>
-      <w:r>
-        <w:rPr>
-          <w:rFonts w:asciiTheme="majorHAnsi" w:hAnsiTheme="majorHAnsi" w:cstheme="majorHAnsi"/>
-          <w:b w:val="0"/>
-          <w:color w:val="0F0D29" w:themeColor="text1"/>
-          <w:sz w:val="24"/>
-          <w:szCs w:val="24"/>
-          <w:lang w:val="pt-BR"/>
-        </w:rPr>
-        <w:t xml:space="preserve"> </w:t>
-      </w:r>
-    </w:p>
-    <w:p>
-      <w:pPr>
-        <w:rPr>
-          <w:rFonts w:ascii="Arial" w:hAnsi="Arial" w:cs="Arial"/>
-          <w:b w:val="0"/>
-          <w:bCs/>
-          <w:color w:val="0F0D29" w:themeColor="text1"/>
-          <w:sz w:val="24"/>
-          <w:szCs w:val="24"/>
-          <w:shd w:val="clear" w:color="auto" w:fill="FFFFFF"/>
-        </w:rPr>
-      </w:pPr>
-      <w:r>
-        <w:rPr>
-          <w:rFonts w:ascii="Arial" w:hAnsi="Arial" w:cs="Arial"/>
-          <w:color w:val="0F0D29" w:themeColor="text1"/>
-          <w:sz w:val="27"/>
-          <w:szCs w:val="27"/>
-          <w:shd w:val="clear" w:color="auto" w:fill="FFFFFF"/>
-        </w:rPr>
-        <w:t xml:space="preserve"> </w:t>
-      </w:r>
-      <w:r>
-        <w:rPr>
-          <w:rFonts w:asciiTheme="majorHAnsi" w:hAnsiTheme="majorHAnsi" w:cstheme="majorHAnsi"/>
-          <w:b w:val="0"/>
-          <w:bCs/>
-          <w:color w:val="0F0D29" w:themeColor="text1"/>
-          <w:sz w:val="24"/>
-          <w:szCs w:val="24"/>
-          <w:shd w:val="clear" w:color="auto" w:fill="FFFFFF"/>
-        </w:rPr>
-        <w:t>Um dos meios mais eficazes para a redução no consumo de energia é a automação d</w:t>
-      </w:r>
-      <w:r>
-        <w:rPr>
-          <w:rFonts w:asciiTheme="majorHAnsi" w:hAnsiTheme="majorHAnsi" w:cstheme="majorHAnsi"/>
-          <w:b w:val="0"/>
-          <w:bCs/>
-          <w:color w:val="0F0D29" w:themeColor="text1"/>
-          <w:sz w:val="24"/>
-          <w:szCs w:val="24"/>
-          <w:shd w:val="clear" w:color="auto" w:fill="FFFFFF"/>
-        </w:rPr>
-        <w:t xml:space="preserve">a iluminação de um </w:t>
-      </w:r>
-      <w:r>
-        <w:rPr>
-          <w:rFonts w:asciiTheme="majorHAnsi" w:hAnsiTheme="majorHAnsi" w:cstheme="majorHAnsi"/>
-          <w:b w:val="0"/>
-          <w:bCs/>
-          <w:color w:val="0F0D29" w:themeColor="text1"/>
-          <w:sz w:val="24"/>
-          <w:szCs w:val="24"/>
-          <w:shd w:val="clear" w:color="auto" w:fill="FFFFFF"/>
-        </w:rPr>
-        <w:t>imóvel.</w:t>
-      </w:r>
-      <w:r>
-        <w:rPr>
-          <w:rFonts w:asciiTheme="majorHAnsi" w:hAnsiTheme="majorHAnsi" w:cstheme="majorHAnsi"/>
-          <w:b w:val="0"/>
-          <w:bCs/>
-          <w:color w:val="0F0D29" w:themeColor="text1"/>
-          <w:sz w:val="24"/>
-          <w:szCs w:val="24"/>
-          <w:shd w:val="clear" w:color="auto" w:fill="FFFFFF"/>
-        </w:rPr>
-        <w:t xml:space="preserve"> Por meio de aparelhos que p</w:t>
-      </w:r>
-      <w:r>
-        <w:rPr>
-          <w:rFonts w:ascii="Arial" w:hAnsi="Arial" w:cs="Arial"/>
-          <w:b w:val="0"/>
-          <w:bCs/>
-          <w:color w:val="0F0D29" w:themeColor="text1"/>
-          <w:sz w:val="24"/>
-          <w:szCs w:val="24"/>
-          <w:shd w:val="clear" w:color="auto" w:fill="FFFFFF"/>
-        </w:rPr>
-        <w:t>odem ser controla</w:t>
-      </w:r>
-      <w:r>
-        <w:rPr>
-          <w:rFonts w:ascii="Arial" w:hAnsi="Arial" w:cs="Arial"/>
-          <w:b w:val="0"/>
-          <w:bCs/>
-          <w:color w:val="0F0D29" w:themeColor="text1"/>
-          <w:sz w:val="24"/>
-          <w:szCs w:val="24"/>
-          <w:shd w:val="clear" w:color="auto" w:fill="FFFFFF"/>
-        </w:rPr>
-        <w:t>dos</w:t>
-      </w:r>
-      <w:r>
-        <w:rPr>
-          <w:rFonts w:ascii="Arial" w:hAnsi="Arial" w:cs="Arial"/>
-          <w:b w:val="0"/>
-          <w:bCs/>
-          <w:color w:val="0F0D29" w:themeColor="text1"/>
-          <w:sz w:val="24"/>
-          <w:szCs w:val="24"/>
-          <w:shd w:val="clear" w:color="auto" w:fill="FFFFFF"/>
-        </w:rPr>
-        <w:t xml:space="preserve"> a distância ou automaticamente </w:t>
-      </w:r>
-      <w:r>
-        <w:rPr>
-          <w:rFonts w:ascii="Arial" w:hAnsi="Arial" w:cs="Arial"/>
-          <w:b w:val="0"/>
-          <w:bCs/>
-          <w:color w:val="0F0D29" w:themeColor="text1"/>
-          <w:sz w:val="24"/>
-          <w:szCs w:val="24"/>
-          <w:shd w:val="clear" w:color="auto" w:fill="FFFFFF"/>
-        </w:rPr>
-        <w:t xml:space="preserve">como </w:t>
-      </w:r>
-      <w:r>
-        <w:rPr>
-          <w:rFonts w:ascii="Arial" w:hAnsi="Arial" w:cs="Arial"/>
-          <w:b w:val="0"/>
-          <w:bCs/>
-          <w:color w:val="0F0D29" w:themeColor="text1"/>
-          <w:sz w:val="24"/>
-          <w:szCs w:val="24"/>
-          <w:shd w:val="clear" w:color="auto" w:fill="FFFFFF"/>
-        </w:rPr>
-        <w:t xml:space="preserve">sensores programados para </w:t>
-      </w:r>
-      <w:r>
-        <w:rPr>
-          <w:rFonts w:ascii="Arial" w:hAnsi="Arial" w:cs="Arial"/>
-          <w:b w:val="0"/>
-          <w:bCs/>
-          <w:color w:val="0F0D29" w:themeColor="text1"/>
-          <w:sz w:val="24"/>
-          <w:szCs w:val="24"/>
-          <w:shd w:val="clear" w:color="auto" w:fill="FFFFFF"/>
-        </w:rPr>
-        <w:t>que haja</w:t>
-      </w:r>
-      <w:r>
-        <w:rPr>
-          <w:rFonts w:ascii="Arial" w:hAnsi="Arial" w:cs="Arial"/>
-          <w:b w:val="0"/>
-          <w:bCs/>
-          <w:color w:val="0F0D29" w:themeColor="text1"/>
-          <w:sz w:val="24"/>
-          <w:szCs w:val="24"/>
-          <w:shd w:val="clear" w:color="auto" w:fill="FFFFFF"/>
-        </w:rPr>
-        <w:t xml:space="preserve"> um consumo menor.</w:t>
-      </w:r>
-    </w:p>
-    <w:p>
-      <w:pPr>
-        <w:rPr>
-          <w:rFonts w:asciiTheme="majorHAnsi" w:hAnsiTheme="majorHAnsi" w:cstheme="majorHAnsi"/>
-          <w:b w:val="0"/>
-          <w:bCs/>
-          <w:color w:val="0F0D29" w:themeColor="text1"/>
-          <w:sz w:val="24"/>
-          <w:szCs w:val="24"/>
-          <w:shd w:val="clear" w:color="auto" w:fill="FFFFFF"/>
-        </w:rPr>
-      </w:pPr>
-      <w:r>
-        <w:rPr>
-          <w:rFonts w:ascii="Arial" w:hAnsi="Arial" w:cs="Arial"/>
-          <w:b w:val="0"/>
-          <w:bCs/>
-          <w:color w:val="0F0D29" w:themeColor="text1"/>
-          <w:sz w:val="24"/>
-          <w:szCs w:val="24"/>
-          <w:shd w:val="clear" w:color="auto" w:fill="FFFFFF"/>
-        </w:rPr>
-        <w:t xml:space="preserve"> Os sensores do mercado trabalham de uma forma que,</w:t>
-      </w:r>
-      <w:r>
-        <w:rPr>
-          <w:rFonts w:ascii="Arial" w:hAnsi="Arial" w:cs="Arial"/>
-          <w:b w:val="0"/>
-          <w:bCs/>
-          <w:color w:val="0F0D29" w:themeColor="text1"/>
-          <w:sz w:val="24"/>
-          <w:szCs w:val="24"/>
-          <w:shd w:val="clear" w:color="auto" w:fill="FFFFFF"/>
-        </w:rPr>
-        <w:t xml:space="preserve"> as luzes de um cômodo acend</w:t>
-      </w:r>
-      <w:r>
-        <w:rPr>
-          <w:rFonts w:ascii="Arial" w:hAnsi="Arial" w:cs="Arial"/>
-          <w:b w:val="0"/>
-          <w:bCs/>
-          <w:color w:val="0F0D29" w:themeColor="text1"/>
-          <w:sz w:val="24"/>
-          <w:szCs w:val="24"/>
-          <w:shd w:val="clear" w:color="auto" w:fill="FFFFFF"/>
-        </w:rPr>
-        <w:t xml:space="preserve">am </w:t>
-      </w:r>
-      <w:r>
-        <w:rPr>
-          <w:rFonts w:ascii="Arial" w:hAnsi="Arial" w:cs="Arial"/>
-          <w:b w:val="0"/>
-          <w:bCs/>
-          <w:color w:val="0F0D29" w:themeColor="text1"/>
-          <w:sz w:val="24"/>
-          <w:szCs w:val="24"/>
-          <w:shd w:val="clear" w:color="auto" w:fill="FFFFFF"/>
-        </w:rPr>
-        <w:t xml:space="preserve">somente </w:t>
-      </w:r>
-      <w:r>
-        <w:rPr>
-          <w:rFonts w:ascii="Arial" w:hAnsi="Arial" w:cs="Arial"/>
-          <w:b w:val="0"/>
-          <w:bCs/>
-          <w:color w:val="0F0D29" w:themeColor="text1"/>
-          <w:sz w:val="24"/>
-          <w:szCs w:val="24"/>
-          <w:shd w:val="clear" w:color="auto" w:fill="FFFFFF"/>
-        </w:rPr>
-        <w:t>quando</w:t>
-      </w:r>
-      <w:r>
-        <w:rPr>
-          <w:rFonts w:ascii="Arial" w:hAnsi="Arial" w:cs="Arial"/>
-          <w:b w:val="0"/>
-          <w:bCs/>
-          <w:color w:val="0F0D29" w:themeColor="text1"/>
-          <w:sz w:val="24"/>
-          <w:szCs w:val="24"/>
-          <w:shd w:val="clear" w:color="auto" w:fill="FFFFFF"/>
-        </w:rPr>
-        <w:t xml:space="preserve"> não h</w:t>
-      </w:r>
-      <w:r>
-        <w:rPr>
-          <w:rFonts w:ascii="Arial" w:hAnsi="Arial" w:cs="Arial"/>
-          <w:b w:val="0"/>
-          <w:bCs/>
-          <w:color w:val="0F0D29" w:themeColor="text1"/>
-          <w:sz w:val="24"/>
-          <w:szCs w:val="24"/>
-          <w:shd w:val="clear" w:color="auto" w:fill="FFFFFF"/>
-        </w:rPr>
-        <w:t>ou</w:t>
-      </w:r>
-      <w:r>
-        <w:rPr>
-          <w:rFonts w:ascii="Arial" w:hAnsi="Arial" w:cs="Arial"/>
-          <w:b w:val="0"/>
-          <w:bCs/>
-          <w:color w:val="0F0D29" w:themeColor="text1"/>
-          <w:sz w:val="24"/>
-          <w:szCs w:val="24"/>
-          <w:shd w:val="clear" w:color="auto" w:fill="FFFFFF"/>
-        </w:rPr>
-        <w:t>ver iluminação natural naquele momento</w:t>
-      </w:r>
-      <w:r>
-        <w:rPr>
-          <w:rFonts w:ascii="Arial" w:hAnsi="Arial" w:cs="Arial"/>
-          <w:b w:val="0"/>
-          <w:bCs/>
-          <w:color w:val="0F0D29" w:themeColor="text1"/>
-          <w:sz w:val="24"/>
-          <w:szCs w:val="24"/>
-          <w:shd w:val="clear" w:color="auto" w:fill="FFFFFF"/>
-        </w:rPr>
-        <w:t>,</w:t>
-      </w:r>
-      <w:r>
-        <w:rPr>
-          <w:rFonts w:ascii="Arial" w:hAnsi="Arial" w:cs="Arial"/>
-          <w:b w:val="0"/>
-          <w:bCs/>
-          <w:color w:val="0F0D29" w:themeColor="text1"/>
-          <w:sz w:val="24"/>
-          <w:szCs w:val="24"/>
-          <w:shd w:val="clear" w:color="auto" w:fill="FFFFFF"/>
-        </w:rPr>
-        <w:t xml:space="preserve"> dessa forma gerando economia de 10% até 35% de energia elétrica.</w:t>
-      </w:r>
-    </w:p>
-    <w:p>
-      <w:pPr>
-        <w:rPr>
-          <w:rFonts w:asciiTheme="majorHAnsi" w:hAnsiTheme="majorHAnsi" w:cstheme="majorHAnsi"/>
-          <w:b w:val="0"/>
-          <w:sz w:val="24"/>
-          <w:szCs w:val="24"/>
-          <w:lang w:val="pt-BR"/>
-        </w:rPr>
-      </w:pPr>
+          <w:shd w:val="clear" w:color="auto" w:fill="FFFFFF"/>
+        </w:rPr>
+      </w:pPr>
+    </w:p>
+    <w:p>
+      <w:pPr>
+        <w:pStyle w:val="Ttulo3"/>
+        <w:shd w:val="clear" w:color="auto" w:fill="FFFFFF"/>
+        <w:spacing w:before="0" w:line="312" w:lineRule="atLeast"/>
+        <w:textAlignment w:val="baseline"/>
+        <w:rPr>
+          <w:rFonts w:asciiTheme="minorHAnsi" w:hAnsiTheme="minorHAnsi" w:cstheme="minorHAnsi"/>
+          <w:b w:val="0"/>
+          <w:caps/>
+          <w:color w:val="002060"/>
+          <w:spacing w:val="8"/>
+          <w:sz w:val="32"/>
+          <w:szCs w:val="32"/>
+        </w:rPr>
+      </w:pPr>
+      <w:r>
+        <w:rPr>
+          <w:rFonts w:asciiTheme="minorHAnsi" w:hAnsiTheme="minorHAnsi" w:cstheme="minorHAnsi"/>
+          <w:b w:val="0"/>
+          <w:caps/>
+          <w:color w:val="002060"/>
+          <w:spacing w:val="8"/>
+          <w:sz w:val="32"/>
+          <w:szCs w:val="32"/>
+        </w:rPr>
+        <w:t>CONTROLAR O GASTO DE ENERGIA</w:t>
+      </w:r>
+      <w:r>
+        <w:rPr>
+          <w:rFonts w:asciiTheme="minorHAnsi" w:hAnsiTheme="minorHAnsi" w:cstheme="minorHAnsi"/>
+          <w:b w:val="0"/>
+          <w:caps/>
+          <w:color w:val="002060"/>
+          <w:spacing w:val="8"/>
+          <w:sz w:val="32"/>
+          <w:szCs w:val="32"/>
+        </w:rPr>
+        <w:t xml:space="preserve"> e eCONOMIA DE dINHEIRO</w:t>
+      </w:r>
       <w:bookmarkStart w:id="0" w:name="_GoBack"/>
       <w:bookmarkEnd w:id="0"/>
+    </w:p>
+    <w:p>
+      <w:pPr>
+        <w:pStyle w:val="Ttulo3"/>
+        <w:shd w:val="clear" w:color="auto" w:fill="FFFFFF"/>
+        <w:spacing w:before="0" w:line="312" w:lineRule="atLeast"/>
+        <w:textAlignment w:val="baseline"/>
+        <w:rPr>
+          <w:rFonts w:cstheme="majorHAnsi"/>
+          <w:b w:val="0"/>
+          <w:caps/>
+          <w:color w:val="0F0D29" w:themeColor="text1"/>
+          <w:spacing w:val="8"/>
+        </w:rPr>
+      </w:pPr>
+    </w:p>
+    <w:p>
+      <w:pPr>
+        <w:rPr>
+          <w:rFonts w:asciiTheme="majorHAnsi" w:hAnsiTheme="majorHAnsi" w:cstheme="majorHAnsi"/>
+          <w:b w:val="0"/>
+          <w:color w:val="0F0D29" w:themeColor="text1"/>
+          <w:sz w:val="24"/>
+          <w:szCs w:val="24"/>
+          <w:shd w:val="clear" w:color="auto" w:fill="FFFFFF"/>
+        </w:rPr>
+      </w:pPr>
+      <w:r>
+        <w:rPr>
+          <w:rFonts w:asciiTheme="majorHAnsi" w:hAnsiTheme="majorHAnsi" w:cstheme="majorHAnsi"/>
+          <w:b w:val="0"/>
+          <w:color w:val="0F0D29" w:themeColor="text1"/>
+          <w:sz w:val="24"/>
+          <w:szCs w:val="24"/>
+          <w:shd w:val="clear" w:color="auto" w:fill="FFFFFF"/>
+        </w:rPr>
+        <w:t>O fato da nossa solução controlar a luminosidade do ambiente permite também a </w:t>
+      </w:r>
+      <w:hyperlink r:id="rId34" w:tgtFrame="_blank" w:history="1">
+        <w:r>
+          <w:rPr>
+            <w:rStyle w:val="Hyperlink"/>
+            <w:rFonts w:asciiTheme="majorHAnsi" w:hAnsiTheme="majorHAnsi" w:cstheme="majorHAnsi"/>
+            <w:b w:val="0"/>
+            <w:color w:val="0F0D29" w:themeColor="text1"/>
+            <w:sz w:val="24"/>
+            <w:szCs w:val="24"/>
+            <w:bdr w:val="none" w:sz="0" w:space="0" w:color="auto" w:frame="1"/>
+            <w:shd w:val="clear" w:color="auto" w:fill="FFFFFF"/>
+          </w:rPr>
+          <w:t>economia de energia</w:t>
+        </w:r>
+      </w:hyperlink>
+      <w:r>
+        <w:rPr>
+          <w:rFonts w:asciiTheme="majorHAnsi" w:hAnsiTheme="majorHAnsi" w:cstheme="majorHAnsi"/>
+          <w:b w:val="0"/>
+          <w:color w:val="0F0D29" w:themeColor="text1"/>
+          <w:sz w:val="24"/>
+          <w:szCs w:val="24"/>
+          <w:shd w:val="clear" w:color="auto" w:fill="FFFFFF"/>
+        </w:rPr>
+        <w:t>. Essa vantagem pode ser interessante tanto para empresas quanto para residências particulares, podendo promover de 10% até 35% da redução do gasto de energia de um lugar.</w:t>
+      </w:r>
+    </w:p>
+    <w:p>
+      <w:pPr>
+        <w:rPr>
+          <w:rFonts w:asciiTheme="majorHAnsi" w:hAnsiTheme="majorHAnsi" w:cstheme="majorHAnsi"/>
+          <w:b w:val="0"/>
+          <w:color w:val="0F0D29" w:themeColor="text1"/>
+          <w:sz w:val="24"/>
+          <w:szCs w:val="24"/>
+          <w:shd w:val="clear" w:color="auto" w:fill="FFFFFF"/>
+        </w:rPr>
+      </w:pPr>
+    </w:p>
+    <w:p>
+      <w:pPr>
+        <w:pStyle w:val="Ttulo3"/>
+        <w:shd w:val="clear" w:color="auto" w:fill="FFFFFF"/>
+        <w:spacing w:before="0" w:line="312" w:lineRule="atLeast"/>
+        <w:textAlignment w:val="baseline"/>
+        <w:rPr>
+          <w:rStyle w:val="Forte"/>
+          <w:rFonts w:asciiTheme="minorHAnsi" w:hAnsiTheme="minorHAnsi" w:cstheme="minorHAnsi"/>
+          <w:bCs w:val="0"/>
+          <w:color w:val="0F0D29" w:themeColor="text1"/>
+          <w:sz w:val="32"/>
+          <w:szCs w:val="32"/>
+          <w:shd w:val="clear" w:color="auto" w:fill="FFFFFF"/>
+        </w:rPr>
+      </w:pPr>
+      <w:r>
+        <w:rPr>
+          <w:rFonts w:asciiTheme="minorHAnsi" w:hAnsiTheme="minorHAnsi" w:cstheme="minorHAnsi"/>
+          <w:b w:val="0"/>
+          <w:caps/>
+          <w:color w:val="0F0D29" w:themeColor="text1"/>
+          <w:spacing w:val="8"/>
+          <w:sz w:val="32"/>
+          <w:szCs w:val="32"/>
+        </w:rPr>
+        <w:lastRenderedPageBreak/>
+        <w:t xml:space="preserve">GARANTIR MAIOR </w:t>
+      </w:r>
+      <w:r>
+        <w:rPr>
+          <w:rStyle w:val="Forte"/>
+          <w:rFonts w:asciiTheme="minorHAnsi" w:hAnsiTheme="minorHAnsi" w:cstheme="minorHAnsi"/>
+          <w:bCs w:val="0"/>
+          <w:color w:val="0F0D29" w:themeColor="text1"/>
+          <w:sz w:val="32"/>
+          <w:szCs w:val="32"/>
+          <w:shd w:val="clear" w:color="auto" w:fill="FFFFFF"/>
+        </w:rPr>
+        <w:t>CONFORTO</w:t>
+      </w:r>
+    </w:p>
+    <w:p>
+      <w:pPr>
+        <w:pStyle w:val="Ttulo3"/>
+        <w:shd w:val="clear" w:color="auto" w:fill="FFFFFF"/>
+        <w:spacing w:before="0" w:line="312" w:lineRule="atLeast"/>
+        <w:textAlignment w:val="baseline"/>
+        <w:rPr>
+          <w:rStyle w:val="Forte"/>
+          <w:rFonts w:cstheme="majorHAnsi"/>
+          <w:bCs w:val="0"/>
+          <w:color w:val="0F0D29" w:themeColor="text1"/>
+          <w:shd w:val="clear" w:color="auto" w:fill="FFFFFF"/>
+        </w:rPr>
+      </w:pPr>
+    </w:p>
+    <w:p>
+      <w:pPr>
+        <w:pStyle w:val="Ttulo3"/>
+        <w:shd w:val="clear" w:color="auto" w:fill="FFFFFF"/>
+        <w:spacing w:before="0" w:line="312" w:lineRule="atLeast"/>
+        <w:textAlignment w:val="baseline"/>
+        <w:rPr>
+          <w:rStyle w:val="Forte"/>
+          <w:rFonts w:cstheme="majorHAnsi"/>
+          <w:bCs w:val="0"/>
+          <w:color w:val="0F0D29" w:themeColor="text1"/>
+          <w:shd w:val="clear" w:color="auto" w:fill="FFFFFF"/>
+        </w:rPr>
+      </w:pPr>
+      <w:r>
+        <w:rPr>
+          <w:rFonts w:cstheme="majorHAnsi"/>
+          <w:b w:val="0"/>
+          <w:color w:val="0F0D29" w:themeColor="text1"/>
+          <w:shd w:val="clear" w:color="auto" w:fill="FFFFFF"/>
+        </w:rPr>
+        <w:t>Diferentes tipos de atividades necessitam de uma iluminação diferente, ao ver televisão ou utilizar o computador, o ideal é que o ambiente não esteja tão escuro. Isso porque um ambiente bem iluminado protege os olhos do contraste da luz direcionada da tela, que é mais agressiva aos olhos. Para isso, é confortável ter um A capacidade de mudar a iluminação do ambiente, para que a luz possa ser ajustada apenas para a necessidade da atividade.</w:t>
+      </w:r>
+    </w:p>
+    <w:p>
+      <w:pPr>
+        <w:pStyle w:val="Ttulo3"/>
+        <w:shd w:val="clear" w:color="auto" w:fill="FFFFFF"/>
+        <w:spacing w:before="0" w:line="312" w:lineRule="atLeast"/>
+        <w:textAlignment w:val="baseline"/>
+        <w:rPr>
+          <w:rFonts w:cstheme="majorHAnsi"/>
+          <w:b w:val="0"/>
+          <w:caps/>
+          <w:color w:val="0F0D29" w:themeColor="text1"/>
+          <w:spacing w:val="8"/>
+        </w:rPr>
+      </w:pPr>
+    </w:p>
+    <w:p>
+      <w:pPr>
+        <w:pStyle w:val="Ttulo3"/>
+        <w:shd w:val="clear" w:color="auto" w:fill="FFFFFF"/>
+        <w:spacing w:before="0" w:line="312" w:lineRule="atLeast"/>
+        <w:textAlignment w:val="baseline"/>
+        <w:rPr>
+          <w:rStyle w:val="Forte"/>
+          <w:rFonts w:asciiTheme="minorHAnsi" w:hAnsiTheme="minorHAnsi" w:cstheme="minorHAnsi"/>
+          <w:bCs w:val="0"/>
+          <w:color w:val="0F0D29" w:themeColor="text1"/>
+          <w:sz w:val="32"/>
+          <w:szCs w:val="32"/>
+          <w:shd w:val="clear" w:color="auto" w:fill="FFFFFF"/>
+        </w:rPr>
+      </w:pPr>
+      <w:r>
+        <w:rPr>
+          <w:rStyle w:val="Forte"/>
+          <w:rFonts w:asciiTheme="minorHAnsi" w:hAnsiTheme="minorHAnsi" w:cstheme="minorHAnsi"/>
+          <w:bCs w:val="0"/>
+          <w:color w:val="0F0D29" w:themeColor="text1"/>
+          <w:sz w:val="32"/>
+          <w:szCs w:val="32"/>
+          <w:shd w:val="clear" w:color="auto" w:fill="FFFFFF"/>
+        </w:rPr>
+        <w:t>PRATICIDADE</w:t>
+      </w:r>
+    </w:p>
+    <w:p>
+      <w:pPr>
+        <w:pStyle w:val="Ttulo3"/>
+        <w:shd w:val="clear" w:color="auto" w:fill="FFFFFF"/>
+        <w:spacing w:before="0" w:line="312" w:lineRule="atLeast"/>
+        <w:textAlignment w:val="baseline"/>
+        <w:rPr>
+          <w:rStyle w:val="Forte"/>
+          <w:rFonts w:cstheme="majorHAnsi"/>
+          <w:bCs w:val="0"/>
+          <w:color w:val="0F0D29" w:themeColor="text1"/>
+          <w:shd w:val="clear" w:color="auto" w:fill="FFFFFF"/>
+        </w:rPr>
+      </w:pPr>
+    </w:p>
+    <w:p>
+      <w:pPr>
+        <w:pStyle w:val="Ttulo3"/>
+        <w:shd w:val="clear" w:color="auto" w:fill="FFFFFF"/>
+        <w:spacing w:before="0" w:line="312" w:lineRule="atLeast"/>
+        <w:textAlignment w:val="baseline"/>
+        <w:rPr>
+          <w:rFonts w:cstheme="majorHAnsi"/>
+          <w:b w:val="0"/>
+          <w:caps/>
+          <w:color w:val="0F0D29" w:themeColor="text1"/>
+          <w:spacing w:val="8"/>
+        </w:rPr>
+      </w:pPr>
+      <w:r>
+        <w:rPr>
+          <w:rFonts w:cstheme="majorHAnsi"/>
+          <w:b w:val="0"/>
+          <w:color w:val="0F0D29" w:themeColor="text1"/>
+          <w:shd w:val="clear" w:color="auto" w:fill="FFFFFF"/>
+        </w:rPr>
+        <w:t>Você reduz a necessidade de iluminação auxiliar no ambiente e por sua vez a quantidade de interruptores no seu ambiente para controlá-la, além de conseguir regular a iluminação de acordo com a sua tarefa de uma maneira muito prática.</w:t>
+      </w:r>
+    </w:p>
+    <w:p>
+      <w:pPr>
+        <w:rPr>
+          <w:rFonts w:asciiTheme="majorHAnsi" w:hAnsiTheme="majorHAnsi" w:cstheme="majorHAnsi"/>
+          <w:b w:val="0"/>
+          <w:color w:val="0F0D29" w:themeColor="text1"/>
+          <w:sz w:val="24"/>
+          <w:szCs w:val="24"/>
+          <w:shd w:val="clear" w:color="auto" w:fill="FFFFFF"/>
+        </w:rPr>
+      </w:pPr>
+      <w:r>
+        <w:rPr>
+          <w:rFonts w:asciiTheme="majorHAnsi" w:hAnsiTheme="majorHAnsi" w:cstheme="majorHAnsi"/>
+          <w:b w:val="0"/>
+          <w:color w:val="0F0D29" w:themeColor="text1"/>
+          <w:sz w:val="24"/>
+          <w:szCs w:val="24"/>
+          <w:shd w:val="clear" w:color="auto" w:fill="FFFFFF"/>
+        </w:rPr>
+        <w:t>.</w:t>
+      </w:r>
+    </w:p>
+    <w:p>
+      <w:pPr>
+        <w:rPr>
+          <w:rFonts w:asciiTheme="majorHAnsi" w:hAnsiTheme="majorHAnsi" w:cstheme="majorHAnsi"/>
+          <w:b w:val="0"/>
+          <w:sz w:val="24"/>
+          <w:szCs w:val="24"/>
+          <w:lang w:val="pt-BR"/>
+        </w:rPr>
+      </w:pPr>
     </w:p>
     <w:p>
       <w:pPr>
@@ -4593,7 +4153,7 @@
           <w:numId w:val="3"/>
         </w:numPr>
       </w:pPr>
-      <w:hyperlink r:id="rId34" w:history="1">
+      <w:hyperlink r:id="rId35" w:history="1">
         <w:r>
           <w:rPr>
             <w:rStyle w:val="Hyperlink"/>
@@ -4614,7 +4174,7 @@
           <w:lang w:val="pt-BR"/>
         </w:rPr>
       </w:pPr>
-      <w:hyperlink r:id="rId35" w:history="1">
+      <w:hyperlink r:id="rId36" w:history="1">
         <w:r>
           <w:rPr>
             <w:rStyle w:val="Hyperlink"/>
@@ -4636,7 +4196,7 @@
           <w:lang w:val="pt-BR"/>
         </w:rPr>
       </w:pPr>
-      <w:hyperlink r:id="rId36" w:history="1">
+      <w:hyperlink r:id="rId37" w:history="1">
         <w:r>
           <w:rPr>
             <w:rStyle w:val="Hyperlink"/>
@@ -4658,7 +4218,7 @@
           <w:lang w:val="pt-BR"/>
         </w:rPr>
       </w:pPr>
-      <w:hyperlink r:id="rId37" w:history="1">
+      <w:hyperlink r:id="rId38" w:history="1">
         <w:r>
           <w:rPr>
             <w:rStyle w:val="Hyperlink"/>
@@ -4680,7 +4240,7 @@
           <w:lang w:val="pt-BR"/>
         </w:rPr>
       </w:pPr>
-      <w:hyperlink r:id="rId38" w:history="1">
+      <w:hyperlink r:id="rId39" w:history="1">
         <w:r>
           <w:rPr>
             <w:rStyle w:val="Hyperlink"/>
@@ -4702,7 +4262,7 @@
           <w:lang w:val="pt-BR"/>
         </w:rPr>
       </w:pPr>
-      <w:hyperlink r:id="rId39" w:history="1">
+      <w:hyperlink r:id="rId40" w:history="1">
         <w:r>
           <w:rPr>
             <w:rStyle w:val="Hyperlink"/>
@@ -4727,7 +4287,7 @@
           <w:lang w:val="pt-BR"/>
         </w:rPr>
       </w:pPr>
-      <w:hyperlink r:id="rId40" w:history="1">
+      <w:hyperlink r:id="rId41" w:history="1">
         <w:r>
           <w:rPr>
             <w:rStyle w:val="Hyperlink"/>
@@ -4748,7 +4308,7 @@
           <w:lang w:val="pt-BR"/>
         </w:rPr>
       </w:pPr>
-      <w:hyperlink r:id="rId41" w:history="1">
+      <w:hyperlink r:id="rId42" w:history="1">
         <w:r>
           <w:rPr>
             <w:rStyle w:val="Hyperlink"/>
@@ -4769,7 +4329,7 @@
           <w:lang w:val="pt-BR"/>
         </w:rPr>
       </w:pPr>
-      <w:hyperlink r:id="rId42" w:history="1">
+      <w:hyperlink r:id="rId43" w:history="1">
         <w:r>
           <w:rPr>
             <w:rStyle w:val="Hyperlink"/>
@@ -4779,8 +4339,8 @@
       </w:hyperlink>
     </w:p>
     <w:sectPr>
-      <w:headerReference w:type="default" r:id="rId43"/>
-      <w:footerReference w:type="default" r:id="rId44"/>
+      <w:headerReference w:type="default" r:id="rId44"/>
+      <w:footerReference w:type="default" r:id="rId45"/>
       <w:pgSz w:w="11906" w:h="16838" w:code="9"/>
       <w:pgMar w:top="567" w:right="936" w:bottom="720" w:left="936" w:header="0" w:footer="289" w:gutter="0"/>
       <w:pgNumType w:start="1"/>
@@ -5489,7 +5049,7 @@
     <w:lsdException w:name="Block Text" w:semiHidden="1" w:uiPriority="3" w:unhideWhenUsed="1" w:qFormat="1"/>
     <w:lsdException w:name="Hyperlink" w:semiHidden="1" w:unhideWhenUsed="1"/>
     <w:lsdException w:name="FollowedHyperlink" w:semiHidden="1" w:unhideWhenUsed="1"/>
-    <w:lsdException w:name="Strong" w:semiHidden="1" w:uiPriority="2" w:unhideWhenUsed="1" w:qFormat="1"/>
+    <w:lsdException w:name="Strong" w:semiHidden="1" w:uiPriority="22" w:unhideWhenUsed="1" w:qFormat="1"/>
     <w:lsdException w:name="Emphasis" w:semiHidden="1" w:uiPriority="20" w:unhideWhenUsed="1" w:qFormat="1"/>
     <w:lsdException w:name="Document Map" w:semiHidden="1" w:unhideWhenUsed="1"/>
     <w:lsdException w:name="Plain Text" w:semiHidden="1" w:unhideWhenUsed="1"/>
@@ -5507,6 +5067,7 @@
     <w:lsdException w:name="HTML Sample" w:semiHidden="1" w:unhideWhenUsed="1"/>
     <w:lsdException w:name="HTML Typewriter" w:semiHidden="1" w:unhideWhenUsed="1"/>
     <w:lsdException w:name="HTML Variable" w:semiHidden="1" w:unhideWhenUsed="1"/>
+    <w:lsdException w:name="Normal Table" w:semiHidden="1" w:unhideWhenUsed="1"/>
     <w:lsdException w:name="annotation subject" w:semiHidden="1" w:unhideWhenUsed="1"/>
     <w:lsdException w:name="No List" w:semiHidden="1" w:unhideWhenUsed="1"/>
     <w:lsdException w:name="Outline List 1" w:semiHidden="1" w:unhideWhenUsed="1"/>
@@ -5549,8 +5110,11 @@
     <w:lsdException w:name="Table Contemporary" w:semiHidden="1" w:unhideWhenUsed="1"/>
     <w:lsdException w:name="Table Elegant" w:semiHidden="1" w:unhideWhenUsed="1"/>
     <w:lsdException w:name="Table Professional" w:semiHidden="1" w:unhideWhenUsed="1"/>
+    <w:lsdException w:name="Table Subtle 1" w:semiHidden="1" w:unhideWhenUsed="1"/>
     <w:lsdException w:name="Table Subtle 2" w:semiHidden="1" w:unhideWhenUsed="1"/>
     <w:lsdException w:name="Table Web 1" w:semiHidden="1" w:unhideWhenUsed="1"/>
+    <w:lsdException w:name="Table Web 2" w:semiHidden="1" w:unhideWhenUsed="1"/>
+    <w:lsdException w:name="Table Web 3" w:semiHidden="1" w:unhideWhenUsed="1"/>
     <w:lsdException w:name="Balloon Text" w:semiHidden="1" w:unhideWhenUsed="1"/>
     <w:lsdException w:name="Table Grid" w:uiPriority="1"/>
     <w:lsdException w:name="Table Theme" w:semiHidden="1" w:unhideWhenUsed="1"/>
@@ -5571,6 +5135,10 @@
     <w:lsdException w:name="Colorful List"/>
     <w:lsdException w:name="Colorful Grid"/>
     <w:lsdException w:name="Light Shading Accent 1"/>
+    <w:lsdException w:name="Light List Accent 1"/>
+    <w:lsdException w:name="Light Grid Accent 1"/>
+    <w:lsdException w:name="Medium Shading 1 Accent 1"/>
+    <w:lsdException w:name="Medium Shading 2 Accent 1"/>
     <w:lsdException w:name="Medium List 1 Accent 1"/>
     <w:lsdException w:name="Revision" w:semiHidden="1"/>
     <w:lsdException w:name="List Paragraph" w:semiHidden="1" w:uiPriority="34" w:unhideWhenUsed="1" w:qFormat="1"/>
@@ -6163,6 +5731,17 @@
       <w:iCs/>
     </w:rPr>
   </w:style>
+  <w:style w:type="character" w:styleId="Forte">
+    <w:name w:val="Strong"/>
+    <w:basedOn w:val="Fontepargpadro"/>
+    <w:uiPriority w:val="22"/>
+    <w:qFormat/>
+    <w:rsid w:val="00800ED9"/>
+    <w:rPr>
+      <w:b/>
+      <w:bCs/>
+    </w:rPr>
+  </w:style>
 </w:styles>
 </file>
 
@@ -6410,6 +5989,7 @@
     <w:rsid w:val="00113B25"/>
     <w:rsid w:val="00466A14"/>
     <w:rsid w:val="007B147F"/>
+    <w:rsid w:val="00DB3CC9"/>
     <w:rsid w:val="00F2232D"/>
   </w:rsids>
   <m:mathPr>
@@ -6556,6 +6136,7 @@
     <w:lsdException w:name="HTML Sample" w:semiHidden="1" w:unhideWhenUsed="1"/>
     <w:lsdException w:name="HTML Typewriter" w:semiHidden="1" w:unhideWhenUsed="1"/>
     <w:lsdException w:name="HTML Variable" w:semiHidden="1" w:unhideWhenUsed="1"/>
+    <w:lsdException w:name="Normal Table" w:semiHidden="1" w:unhideWhenUsed="1"/>
     <w:lsdException w:name="annotation subject" w:semiHidden="1" w:unhideWhenUsed="1"/>
     <w:lsdException w:name="No List" w:semiHidden="1" w:unhideWhenUsed="1"/>
     <w:lsdException w:name="Outline List 1" w:semiHidden="1" w:unhideWhenUsed="1"/>
@@ -6598,8 +6179,11 @@
     <w:lsdException w:name="Table Contemporary" w:semiHidden="1" w:unhideWhenUsed="1"/>
     <w:lsdException w:name="Table Elegant" w:semiHidden="1" w:unhideWhenUsed="1"/>
     <w:lsdException w:name="Table Professional" w:semiHidden="1" w:unhideWhenUsed="1"/>
+    <w:lsdException w:name="Table Subtle 1" w:semiHidden="1" w:unhideWhenUsed="1"/>
     <w:lsdException w:name="Table Subtle 2" w:semiHidden="1" w:unhideWhenUsed="1"/>
     <w:lsdException w:name="Table Web 1" w:semiHidden="1" w:unhideWhenUsed="1"/>
+    <w:lsdException w:name="Table Web 2" w:semiHidden="1" w:unhideWhenUsed="1"/>
+    <w:lsdException w:name="Table Web 3" w:semiHidden="1" w:unhideWhenUsed="1"/>
     <w:lsdException w:name="Balloon Text" w:semiHidden="1" w:unhideWhenUsed="1"/>
     <w:lsdException w:name="Table Grid" w:uiPriority="39"/>
     <w:lsdException w:name="Table Theme" w:semiHidden="1" w:unhideWhenUsed="1"/>
@@ -7212,7 +6796,7 @@
 </file>
 
 <file path=customXml/itemProps2.xml><?xml version="1.0" encoding="utf-8"?>
-<ds:datastoreItem xmlns:ds="http://schemas.openxmlformats.org/officeDocument/2006/customXml" ds:itemID="{E8DBEF5B-B36C-480C-8385-48BDB82AE76D}">
+<ds:datastoreItem xmlns:ds="http://schemas.openxmlformats.org/officeDocument/2006/customXml" ds:itemID="{7928950C-C2EA-49D9-8DEE-26EF1A0704CD}">
   <ds:schemaRefs>
     <ds:schemaRef ds:uri="http://schemas.openxmlformats.org/officeDocument/2006/bibliography"/>
   </ds:schemaRefs>

</xml_diff>

<commit_message>
Acrescentei um tópico a + na justificativa
</commit_message>
<xml_diff>
--- a/projeto/Documentos/Documentação.docx
+++ b/projeto/Documentos/Documentação.docx
@@ -309,6 +309,7 @@
                                       <w:color w:val="A039B1"/>
                                     </w:rPr>
                                   </w:pPr>
+                                  <w:proofErr w:type="spellStart"/>
                                   <w:r>
                                     <w:rPr>
                                       <w:color w:val="A039B1"/>
@@ -316,6 +317,7 @@
                                     </w:rPr>
                                     <w:t>Luminous</w:t>
                                   </w:r>
+                                  <w:proofErr w:type="spellEnd"/>
                                 </w:p>
                                 <w:p>
                                   <w:pPr>
@@ -697,12 +699,14 @@
               </w:sdtPr>
               <w:sdtEndPr/>
               <w:sdtContent>
+                <w:proofErr w:type="spellStart"/>
                 <w:r>
                   <w:rPr>
                     <w:lang w:val="pt-BR"/>
                   </w:rPr>
                   <w:t>Luminous</w:t>
                 </w:r>
+                <w:proofErr w:type="spellEnd"/>
               </w:sdtContent>
             </w:sdt>
           </w:p>
@@ -995,22 +999,46 @@
         </w:rPr>
         <w:t>Os dimmers são especialmente utilizados em salas de estar, mas também podem ser úteis em dormitórios e até mesmo em </w:t>
       </w:r>
-      <w:hyperlink r:id="rId11" w:tgtFrame="_blank" w:history="1">
-        <w:r>
-          <w:rPr>
-            <w:rStyle w:val="Hyperlink"/>
-            <w:rFonts w:asciiTheme="majorHAnsi" w:hAnsiTheme="majorHAnsi" w:cstheme="majorHAnsi"/>
-            <w:b w:val="0"/>
-            <w:color w:val="auto"/>
-            <w:sz w:val="24"/>
-            <w:szCs w:val="24"/>
-            <w:u w:val="none"/>
-            <w:bdr w:val="none" w:sz="0" w:space="0" w:color="auto" w:frame="1"/>
-            <w:shd w:val="clear" w:color="auto" w:fill="FFFFFF"/>
-          </w:rPr>
-          <w:t>escritórios</w:t>
-        </w:r>
-      </w:hyperlink>
+      <w:r>
+        <w:fldChar w:fldCharType="begin"/>
+      </w:r>
+      <w:r>
+        <w:instrText xml:space="preserve"> HYPERLINK "https://blog.energilux.com.br/aume</w:instrText>
+      </w:r>
+      <w:r>
+        <w:instrText xml:space="preserve">ntar-a-produtividade/" \t "_blank" </w:instrText>
+      </w:r>
+      <w:r>
+        <w:fldChar w:fldCharType="separate"/>
+      </w:r>
+      <w:r>
+        <w:rPr>
+          <w:rStyle w:val="Hyperlink"/>
+          <w:rFonts w:asciiTheme="majorHAnsi" w:hAnsiTheme="majorHAnsi" w:cstheme="majorHAnsi"/>
+          <w:b w:val="0"/>
+          <w:color w:val="auto"/>
+          <w:sz w:val="24"/>
+          <w:szCs w:val="24"/>
+          <w:u w:val="none"/>
+          <w:bdr w:val="none" w:sz="0" w:space="0" w:color="auto" w:frame="1"/>
+          <w:shd w:val="clear" w:color="auto" w:fill="FFFFFF"/>
+        </w:rPr>
+        <w:t>escritórios</w:t>
+      </w:r>
+      <w:r>
+        <w:rPr>
+          <w:rStyle w:val="Hyperlink"/>
+          <w:rFonts w:asciiTheme="majorHAnsi" w:hAnsiTheme="majorHAnsi" w:cstheme="majorHAnsi"/>
+          <w:b w:val="0"/>
+          <w:color w:val="auto"/>
+          <w:sz w:val="24"/>
+          <w:szCs w:val="24"/>
+          <w:u w:val="none"/>
+          <w:bdr w:val="none" w:sz="0" w:space="0" w:color="auto" w:frame="1"/>
+          <w:shd w:val="clear" w:color="auto" w:fill="FFFFFF"/>
+        </w:rPr>
+        <w:fldChar w:fldCharType="end"/>
+      </w:r>
       <w:r>
         <w:rPr>
           <w:rFonts w:asciiTheme="majorHAnsi" w:hAnsiTheme="majorHAnsi" w:cstheme="majorHAnsi"/>
@@ -1047,22 +1075,43 @@
         </w:rPr>
         <w:t>O fato de controlar a luminosidade do ambiente permite também a </w:t>
       </w:r>
-      <w:hyperlink r:id="rId12" w:tgtFrame="_blank" w:history="1">
-        <w:r>
-          <w:rPr>
-            <w:rStyle w:val="Hyperlink"/>
-            <w:rFonts w:asciiTheme="majorHAnsi" w:hAnsiTheme="majorHAnsi" w:cstheme="majorHAnsi"/>
-            <w:b w:val="0"/>
-            <w:color w:val="auto"/>
-            <w:sz w:val="24"/>
-            <w:szCs w:val="24"/>
-            <w:u w:val="none"/>
-            <w:bdr w:val="none" w:sz="0" w:space="0" w:color="auto" w:frame="1"/>
-            <w:shd w:val="clear" w:color="auto" w:fill="FFFFFF"/>
-          </w:rPr>
-          <w:t>economia de energia</w:t>
-        </w:r>
-      </w:hyperlink>
+      <w:r>
+        <w:fldChar w:fldCharType="begin"/>
+      </w:r>
+      <w:r>
+        <w:instrText xml:space="preserve"> HYPERLINK "https://blog.energilux.com.br/aparelhos-que-mais-consomem-energia/" \t "_blank" </w:instrText>
+      </w:r>
+      <w:r>
+        <w:fldChar w:fldCharType="separate"/>
+      </w:r>
+      <w:r>
+        <w:rPr>
+          <w:rStyle w:val="Hyperlink"/>
+          <w:rFonts w:asciiTheme="majorHAnsi" w:hAnsiTheme="majorHAnsi" w:cstheme="majorHAnsi"/>
+          <w:b w:val="0"/>
+          <w:color w:val="auto"/>
+          <w:sz w:val="24"/>
+          <w:szCs w:val="24"/>
+          <w:u w:val="none"/>
+          <w:bdr w:val="none" w:sz="0" w:space="0" w:color="auto" w:frame="1"/>
+          <w:shd w:val="clear" w:color="auto" w:fill="FFFFFF"/>
+        </w:rPr>
+        <w:t>economia de energia</w:t>
+      </w:r>
+      <w:r>
+        <w:rPr>
+          <w:rStyle w:val="Hyperlink"/>
+          <w:rFonts w:asciiTheme="majorHAnsi" w:hAnsiTheme="majorHAnsi" w:cstheme="majorHAnsi"/>
+          <w:b w:val="0"/>
+          <w:color w:val="auto"/>
+          <w:sz w:val="24"/>
+          <w:szCs w:val="24"/>
+          <w:u w:val="none"/>
+          <w:bdr w:val="none" w:sz="0" w:space="0" w:color="auto" w:frame="1"/>
+          <w:shd w:val="clear" w:color="auto" w:fill="FFFFFF"/>
+        </w:rPr>
+        <w:fldChar w:fldCharType="end"/>
+      </w:r>
       <w:r>
         <w:rPr>
           <w:rFonts w:asciiTheme="majorHAnsi" w:hAnsiTheme="majorHAnsi" w:cstheme="majorHAnsi"/>
@@ -1115,22 +1164,43 @@
         </w:rPr>
         <w:t>Infelizmente, nem todas as </w:t>
       </w:r>
-      <w:hyperlink r:id="rId13" w:tgtFrame="_blank" w:history="1">
-        <w:r>
-          <w:rPr>
-            <w:rStyle w:val="Hyperlink"/>
-            <w:rFonts w:asciiTheme="majorHAnsi" w:hAnsiTheme="majorHAnsi" w:cstheme="majorHAnsi"/>
-            <w:b w:val="0"/>
-            <w:color w:val="auto"/>
-            <w:sz w:val="24"/>
-            <w:szCs w:val="24"/>
-            <w:u w:val="none"/>
-            <w:bdr w:val="none" w:sz="0" w:space="0" w:color="auto" w:frame="1"/>
-            <w:shd w:val="clear" w:color="auto" w:fill="FFFFFF"/>
-          </w:rPr>
-          <w:t>lâmpadas de LED</w:t>
-        </w:r>
-      </w:hyperlink>
+      <w:r>
+        <w:fldChar w:fldCharType="begin"/>
+      </w:r>
+      <w:r>
+        <w:instrText xml:space="preserve"> HYPERLINK "https://blog.energilux.com.br/vantagens-de-lampadas-led/" \t "_blank" </w:instrText>
+      </w:r>
+      <w:r>
+        <w:fldChar w:fldCharType="separate"/>
+      </w:r>
+      <w:r>
+        <w:rPr>
+          <w:rStyle w:val="Hyperlink"/>
+          <w:rFonts w:asciiTheme="majorHAnsi" w:hAnsiTheme="majorHAnsi" w:cstheme="majorHAnsi"/>
+          <w:b w:val="0"/>
+          <w:color w:val="auto"/>
+          <w:sz w:val="24"/>
+          <w:szCs w:val="24"/>
+          <w:u w:val="none"/>
+          <w:bdr w:val="none" w:sz="0" w:space="0" w:color="auto" w:frame="1"/>
+          <w:shd w:val="clear" w:color="auto" w:fill="FFFFFF"/>
+        </w:rPr>
+        <w:t>lâmpadas de LED</w:t>
+      </w:r>
+      <w:r>
+        <w:rPr>
+          <w:rStyle w:val="Hyperlink"/>
+          <w:rFonts w:asciiTheme="majorHAnsi" w:hAnsiTheme="majorHAnsi" w:cstheme="majorHAnsi"/>
+          <w:b w:val="0"/>
+          <w:color w:val="auto"/>
+          <w:sz w:val="24"/>
+          <w:szCs w:val="24"/>
+          <w:u w:val="none"/>
+          <w:bdr w:val="none" w:sz="0" w:space="0" w:color="auto" w:frame="1"/>
+          <w:shd w:val="clear" w:color="auto" w:fill="FFFFFF"/>
+        </w:rPr>
+        <w:fldChar w:fldCharType="end"/>
+      </w:r>
       <w:r>
         <w:rPr>
           <w:rFonts w:asciiTheme="majorHAnsi" w:hAnsiTheme="majorHAnsi" w:cstheme="majorHAnsi"/>
@@ -1193,7 +1263,7 @@
                           </pic:cNvPicPr>
                         </pic:nvPicPr>
                         <pic:blipFill rotWithShape="1">
-                          <a:blip r:embed="rId14">
+                          <a:blip r:embed="rId11">
                             <a:extLst>
                               <a:ext uri="{28A0092B-C50C-407E-A947-70E740481C1C}">
                                 <a14:useLocalDpi xmlns:a14="http://schemas.microsoft.com/office/drawing/2010/main" val="0"/>
@@ -1230,7 +1300,7 @@
                           </pic:cNvPicPr>
                         </pic:nvPicPr>
                         <pic:blipFill rotWithShape="1">
-                          <a:blip r:embed="rId14">
+                          <a:blip r:embed="rId11">
                             <a:extLst>
                               <a:ext uri="{28A0092B-C50C-407E-A947-70E740481C1C}">
                                 <a14:useLocalDpi xmlns:a14="http://schemas.microsoft.com/office/drawing/2010/main" val="0"/>
@@ -1799,21 +1869,41 @@
         </w:rPr>
         <w:t>) que é a </w:t>
       </w:r>
-      <w:hyperlink r:id="rId17" w:tooltip="Unidade de medida" w:history="1">
-        <w:r>
-          <w:rPr>
-            <w:rStyle w:val="Hyperlink"/>
-            <w:rFonts w:asciiTheme="majorHAnsi" w:hAnsiTheme="majorHAnsi" w:cstheme="majorHAnsi"/>
-            <w:b w:val="0"/>
-            <w:color w:val="auto"/>
-            <w:sz w:val="24"/>
-            <w:szCs w:val="24"/>
-            <w:u w:val="none"/>
-            <w:shd w:val="clear" w:color="auto" w:fill="FFFFFF"/>
-          </w:rPr>
-          <w:t>unidade de medida</w:t>
-        </w:r>
-      </w:hyperlink>
+      <w:r>
+        <w:fldChar w:fldCharType="begin"/>
+      </w:r>
+      <w:r>
+        <w:instrText xml:space="preserve"> HYPERLINK "https://pt.wikipedia.org/wiki/Unidade_de_medida" \o "Unidade de medida" </w:instrText>
+      </w:r>
+      <w:r>
+        <w:fldChar w:fldCharType="separate"/>
+      </w:r>
+      <w:r>
+        <w:rPr>
+          <w:rStyle w:val="Hyperlink"/>
+          <w:rFonts w:asciiTheme="majorHAnsi" w:hAnsiTheme="majorHAnsi" w:cstheme="majorHAnsi"/>
+          <w:b w:val="0"/>
+          <w:color w:val="auto"/>
+          <w:sz w:val="24"/>
+          <w:szCs w:val="24"/>
+          <w:u w:val="none"/>
+          <w:shd w:val="clear" w:color="auto" w:fill="FFFFFF"/>
+        </w:rPr>
+        <w:t>unidade de medida</w:t>
+      </w:r>
+      <w:r>
+        <w:rPr>
+          <w:rStyle w:val="Hyperlink"/>
+          <w:rFonts w:asciiTheme="majorHAnsi" w:hAnsiTheme="majorHAnsi" w:cstheme="majorHAnsi"/>
+          <w:b w:val="0"/>
+          <w:color w:val="auto"/>
+          <w:sz w:val="24"/>
+          <w:szCs w:val="24"/>
+          <w:u w:val="none"/>
+          <w:shd w:val="clear" w:color="auto" w:fill="FFFFFF"/>
+        </w:rPr>
+        <w:fldChar w:fldCharType="end"/>
+      </w:r>
       <w:r>
         <w:rPr>
           <w:rFonts w:asciiTheme="majorHAnsi" w:hAnsiTheme="majorHAnsi" w:cstheme="majorHAnsi"/>
@@ -1825,7 +1915,7 @@
         </w:rPr>
         <w:t> de </w:t>
       </w:r>
-      <w:hyperlink r:id="rId18" w:tooltip="Fluxo luminoso" w:history="1">
+      <w:hyperlink r:id="rId17" w:tooltip="Fluxo luminoso" w:history="1">
         <w:r>
           <w:rPr>
             <w:rStyle w:val="Hyperlink"/>
@@ -1851,21 +1941,44 @@
         </w:rPr>
         <w:t>. Um lúmen é o fluxo luminoso dentro de um </w:t>
       </w:r>
-      <w:hyperlink r:id="rId19" w:tooltip="Cone" w:history="1">
-        <w:r>
-          <w:rPr>
-            <w:rStyle w:val="Hyperlink"/>
-            <w:rFonts w:asciiTheme="majorHAnsi" w:hAnsiTheme="majorHAnsi" w:cstheme="majorHAnsi"/>
-            <w:b w:val="0"/>
-            <w:color w:val="auto"/>
-            <w:sz w:val="24"/>
-            <w:szCs w:val="24"/>
-            <w:u w:val="none"/>
-            <w:shd w:val="clear" w:color="auto" w:fill="FFFFFF"/>
-          </w:rPr>
-          <w:t>cone</w:t>
-        </w:r>
-      </w:hyperlink>
+      <w:r>
+        <w:fldChar w:fldCharType="begin"/>
+      </w:r>
+      <w:r>
+        <w:instrText xml:space="preserve"> HYPERLINK</w:instrText>
+      </w:r>
+      <w:r>
+        <w:instrText xml:space="preserve"> "https://pt.wikipedia.org/wiki/Cone" \o "Cone" </w:instrText>
+      </w:r>
+      <w:r>
+        <w:fldChar w:fldCharType="separate"/>
+      </w:r>
+      <w:r>
+        <w:rPr>
+          <w:rStyle w:val="Hyperlink"/>
+          <w:rFonts w:asciiTheme="majorHAnsi" w:hAnsiTheme="majorHAnsi" w:cstheme="majorHAnsi"/>
+          <w:b w:val="0"/>
+          <w:color w:val="auto"/>
+          <w:sz w:val="24"/>
+          <w:szCs w:val="24"/>
+          <w:u w:val="none"/>
+          <w:shd w:val="clear" w:color="auto" w:fill="FFFFFF"/>
+        </w:rPr>
+        <w:t>cone</w:t>
+      </w:r>
+      <w:r>
+        <w:rPr>
+          <w:rStyle w:val="Hyperlink"/>
+          <w:rFonts w:asciiTheme="majorHAnsi" w:hAnsiTheme="majorHAnsi" w:cstheme="majorHAnsi"/>
+          <w:b w:val="0"/>
+          <w:color w:val="auto"/>
+          <w:sz w:val="24"/>
+          <w:szCs w:val="24"/>
+          <w:u w:val="none"/>
+          <w:shd w:val="clear" w:color="auto" w:fill="FFFFFF"/>
+        </w:rPr>
+        <w:fldChar w:fldCharType="end"/>
+      </w:r>
       <w:r>
         <w:rPr>
           <w:rFonts w:asciiTheme="majorHAnsi" w:hAnsiTheme="majorHAnsi" w:cstheme="majorHAnsi"/>
@@ -1877,21 +1990,41 @@
         </w:rPr>
         <w:t> de 1 </w:t>
       </w:r>
-      <w:hyperlink r:id="rId20" w:tooltip="Esferorradiano" w:history="1">
-        <w:r>
-          <w:rPr>
-            <w:rStyle w:val="Hyperlink"/>
-            <w:rFonts w:asciiTheme="majorHAnsi" w:hAnsiTheme="majorHAnsi" w:cstheme="majorHAnsi"/>
-            <w:b w:val="0"/>
-            <w:color w:val="auto"/>
-            <w:sz w:val="24"/>
-            <w:szCs w:val="24"/>
-            <w:u w:val="none"/>
-            <w:shd w:val="clear" w:color="auto" w:fill="FFFFFF"/>
-          </w:rPr>
-          <w:t>esferorradiano</w:t>
-        </w:r>
-      </w:hyperlink>
+      <w:r>
+        <w:fldChar w:fldCharType="begin"/>
+      </w:r>
+      <w:r>
+        <w:instrText xml:space="preserve"> HYPERLINK "https://pt.wikipedia.org/wiki/Esferorradiano" \o "Esferorradiano" </w:instrText>
+      </w:r>
+      <w:r>
+        <w:fldChar w:fldCharType="separate"/>
+      </w:r>
+      <w:r>
+        <w:rPr>
+          <w:rStyle w:val="Hyperlink"/>
+          <w:rFonts w:asciiTheme="majorHAnsi" w:hAnsiTheme="majorHAnsi" w:cstheme="majorHAnsi"/>
+          <w:b w:val="0"/>
+          <w:color w:val="auto"/>
+          <w:sz w:val="24"/>
+          <w:szCs w:val="24"/>
+          <w:u w:val="none"/>
+          <w:shd w:val="clear" w:color="auto" w:fill="FFFFFF"/>
+        </w:rPr>
+        <w:t>esferorradiano</w:t>
+      </w:r>
+      <w:r>
+        <w:rPr>
+          <w:rStyle w:val="Hyperlink"/>
+          <w:rFonts w:asciiTheme="majorHAnsi" w:hAnsiTheme="majorHAnsi" w:cstheme="majorHAnsi"/>
+          <w:b w:val="0"/>
+          <w:color w:val="auto"/>
+          <w:sz w:val="24"/>
+          <w:szCs w:val="24"/>
+          <w:u w:val="none"/>
+          <w:shd w:val="clear" w:color="auto" w:fill="FFFFFF"/>
+        </w:rPr>
+        <w:fldChar w:fldCharType="end"/>
+      </w:r>
       <w:r>
         <w:rPr>
           <w:rFonts w:asciiTheme="majorHAnsi" w:hAnsiTheme="majorHAnsi" w:cstheme="majorHAnsi"/>
@@ -1903,21 +2036,44 @@
         </w:rPr>
         <w:t>, emitido por um ponto luminoso com intensidade de 1 </w:t>
       </w:r>
-      <w:hyperlink r:id="rId21" w:tooltip="Candela" w:history="1">
-        <w:r>
-          <w:rPr>
-            <w:rStyle w:val="Hyperlink"/>
-            <w:rFonts w:asciiTheme="majorHAnsi" w:hAnsiTheme="majorHAnsi" w:cstheme="majorHAnsi"/>
-            <w:b w:val="0"/>
-            <w:color w:val="auto"/>
-            <w:sz w:val="24"/>
-            <w:szCs w:val="24"/>
-            <w:u w:val="none"/>
-            <w:shd w:val="clear" w:color="auto" w:fill="FFFFFF"/>
-          </w:rPr>
-          <w:t>candela</w:t>
-        </w:r>
-      </w:hyperlink>
+      <w:r>
+        <w:fldChar w:fldCharType="begin"/>
+      </w:r>
+      <w:r>
+        <w:instrText xml:space="preserve"> HYPERLINK "https://pt.wikipedia.org/wiki/Cande</w:instrText>
+      </w:r>
+      <w:r>
+        <w:instrText xml:space="preserve">la" \o "Candela" </w:instrText>
+      </w:r>
+      <w:r>
+        <w:fldChar w:fldCharType="separate"/>
+      </w:r>
+      <w:r>
+        <w:rPr>
+          <w:rStyle w:val="Hyperlink"/>
+          <w:rFonts w:asciiTheme="majorHAnsi" w:hAnsiTheme="majorHAnsi" w:cstheme="majorHAnsi"/>
+          <w:b w:val="0"/>
+          <w:color w:val="auto"/>
+          <w:sz w:val="24"/>
+          <w:szCs w:val="24"/>
+          <w:u w:val="none"/>
+          <w:shd w:val="clear" w:color="auto" w:fill="FFFFFF"/>
+        </w:rPr>
+        <w:t>candela</w:t>
+      </w:r>
+      <w:r>
+        <w:rPr>
+          <w:rStyle w:val="Hyperlink"/>
+          <w:rFonts w:asciiTheme="majorHAnsi" w:hAnsiTheme="majorHAnsi" w:cstheme="majorHAnsi"/>
+          <w:b w:val="0"/>
+          <w:color w:val="auto"/>
+          <w:sz w:val="24"/>
+          <w:szCs w:val="24"/>
+          <w:u w:val="none"/>
+          <w:shd w:val="clear" w:color="auto" w:fill="FFFFFF"/>
+        </w:rPr>
+        <w:fldChar w:fldCharType="end"/>
+      </w:r>
       <w:r>
         <w:rPr>
           <w:rFonts w:asciiTheme="majorHAnsi" w:hAnsiTheme="majorHAnsi" w:cstheme="majorHAnsi"/>
@@ -1929,21 +2085,41 @@
         </w:rPr>
         <w:t> (em todas as direções). É uma unidade padrão do </w:t>
       </w:r>
-      <w:hyperlink r:id="rId22" w:tooltip="Sistema Internacional de Unidades" w:history="1">
-        <w:r>
-          <w:rPr>
-            <w:rStyle w:val="Hyperlink"/>
-            <w:rFonts w:asciiTheme="majorHAnsi" w:hAnsiTheme="majorHAnsi" w:cstheme="majorHAnsi"/>
-            <w:b w:val="0"/>
-            <w:color w:val="auto"/>
-            <w:sz w:val="24"/>
-            <w:szCs w:val="24"/>
-            <w:u w:val="none"/>
-            <w:shd w:val="clear" w:color="auto" w:fill="FFFFFF"/>
-          </w:rPr>
-          <w:t>Sistema Internacional de Unidades</w:t>
-        </w:r>
-      </w:hyperlink>
+      <w:r>
+        <w:fldChar w:fldCharType="begin"/>
+      </w:r>
+      <w:r>
+        <w:instrText xml:space="preserve"> HYPERLINK "https://pt.wikipedia.org/wiki/Sistema_Internacional_de_Unidades" \o "Sistema Internacional de Unidades" </w:instrText>
+      </w:r>
+      <w:r>
+        <w:fldChar w:fldCharType="separate"/>
+      </w:r>
+      <w:r>
+        <w:rPr>
+          <w:rStyle w:val="Hyperlink"/>
+          <w:rFonts w:asciiTheme="majorHAnsi" w:hAnsiTheme="majorHAnsi" w:cstheme="majorHAnsi"/>
+          <w:b w:val="0"/>
+          <w:color w:val="auto"/>
+          <w:sz w:val="24"/>
+          <w:szCs w:val="24"/>
+          <w:u w:val="none"/>
+          <w:shd w:val="clear" w:color="auto" w:fill="FFFFFF"/>
+        </w:rPr>
+        <w:t>Sistema Internacional de Unidades</w:t>
+      </w:r>
+      <w:r>
+        <w:rPr>
+          <w:rStyle w:val="Hyperlink"/>
+          <w:rFonts w:asciiTheme="majorHAnsi" w:hAnsiTheme="majorHAnsi" w:cstheme="majorHAnsi"/>
+          <w:b w:val="0"/>
+          <w:color w:val="auto"/>
+          <w:sz w:val="24"/>
+          <w:szCs w:val="24"/>
+          <w:u w:val="none"/>
+          <w:shd w:val="clear" w:color="auto" w:fill="FFFFFF"/>
+        </w:rPr>
+        <w:fldChar w:fldCharType="end"/>
+      </w:r>
       <w:r>
         <w:rPr>
           <w:rFonts w:asciiTheme="majorHAnsi" w:hAnsiTheme="majorHAnsi" w:cstheme="majorHAnsi"/>
@@ -2013,21 +2189,41 @@
         </w:rPr>
         <w:t>) (no </w:t>
       </w:r>
-      <w:hyperlink r:id="rId23" w:tooltip="Sistema Internacional de Unidades" w:history="1">
-        <w:r>
-          <w:rPr>
-            <w:rStyle w:val="Hyperlink"/>
-            <w:rFonts w:asciiTheme="majorHAnsi" w:hAnsiTheme="majorHAnsi" w:cstheme="majorHAnsi"/>
-            <w:b w:val="0"/>
-            <w:color w:val="auto"/>
-            <w:sz w:val="24"/>
-            <w:szCs w:val="24"/>
-            <w:u w:val="none"/>
-            <w:shd w:val="clear" w:color="auto" w:fill="FFFFFF"/>
-          </w:rPr>
-          <w:t>Sistema Internacional de Unidades</w:t>
-        </w:r>
-      </w:hyperlink>
+      <w:r>
+        <w:fldChar w:fldCharType="begin"/>
+      </w:r>
+      <w:r>
+        <w:instrText xml:space="preserve"> HYPERLINK "https://pt.wikipedia.org/wiki/Sistema_Internacional_de_Unidades" \o "Sistema Internacional de Unidades" </w:instrText>
+      </w:r>
+      <w:r>
+        <w:fldChar w:fldCharType="separate"/>
+      </w:r>
+      <w:r>
+        <w:rPr>
+          <w:rStyle w:val="Hyperlink"/>
+          <w:rFonts w:asciiTheme="majorHAnsi" w:hAnsiTheme="majorHAnsi" w:cstheme="majorHAnsi"/>
+          <w:b w:val="0"/>
+          <w:color w:val="auto"/>
+          <w:sz w:val="24"/>
+          <w:szCs w:val="24"/>
+          <w:u w:val="none"/>
+          <w:shd w:val="clear" w:color="auto" w:fill="FFFFFF"/>
+        </w:rPr>
+        <w:t>Sistema Internacional de Unidades</w:t>
+      </w:r>
+      <w:r>
+        <w:rPr>
+          <w:rStyle w:val="Hyperlink"/>
+          <w:rFonts w:asciiTheme="majorHAnsi" w:hAnsiTheme="majorHAnsi" w:cstheme="majorHAnsi"/>
+          <w:b w:val="0"/>
+          <w:color w:val="auto"/>
+          <w:sz w:val="24"/>
+          <w:szCs w:val="24"/>
+          <w:u w:val="none"/>
+          <w:shd w:val="clear" w:color="auto" w:fill="FFFFFF"/>
+        </w:rPr>
+        <w:fldChar w:fldCharType="end"/>
+      </w:r>
       <w:r>
         <w:rPr>
           <w:rFonts w:asciiTheme="majorHAnsi" w:hAnsiTheme="majorHAnsi" w:cstheme="majorHAnsi"/>
@@ -2039,21 +2235,41 @@
         </w:rPr>
         <w:t>) é a unidade de </w:t>
       </w:r>
-      <w:hyperlink r:id="rId24" w:tooltip="Iluminamento" w:history="1">
-        <w:r>
-          <w:rPr>
-            <w:rStyle w:val="Hyperlink"/>
-            <w:rFonts w:asciiTheme="majorHAnsi" w:hAnsiTheme="majorHAnsi" w:cstheme="majorHAnsi"/>
-            <w:b w:val="0"/>
-            <w:color w:val="auto"/>
-            <w:sz w:val="24"/>
-            <w:szCs w:val="24"/>
-            <w:u w:val="none"/>
-            <w:shd w:val="clear" w:color="auto" w:fill="FFFFFF"/>
-          </w:rPr>
-          <w:t>iluminamento</w:t>
-        </w:r>
-      </w:hyperlink>
+      <w:r>
+        <w:fldChar w:fldCharType="begin"/>
+      </w:r>
+      <w:r>
+        <w:instrText xml:space="preserve"> HYPERLINK "https://pt.wikipedia.org/wiki/Iluminamento" \o "Iluminamento" </w:instrText>
+      </w:r>
+      <w:r>
+        <w:fldChar w:fldCharType="separate"/>
+      </w:r>
+      <w:r>
+        <w:rPr>
+          <w:rStyle w:val="Hyperlink"/>
+          <w:rFonts w:asciiTheme="majorHAnsi" w:hAnsiTheme="majorHAnsi" w:cstheme="majorHAnsi"/>
+          <w:b w:val="0"/>
+          <w:color w:val="auto"/>
+          <w:sz w:val="24"/>
+          <w:szCs w:val="24"/>
+          <w:u w:val="none"/>
+          <w:shd w:val="clear" w:color="auto" w:fill="FFFFFF"/>
+        </w:rPr>
+        <w:t>iluminamento</w:t>
+      </w:r>
+      <w:r>
+        <w:rPr>
+          <w:rStyle w:val="Hyperlink"/>
+          <w:rFonts w:asciiTheme="majorHAnsi" w:hAnsiTheme="majorHAnsi" w:cstheme="majorHAnsi"/>
+          <w:b w:val="0"/>
+          <w:color w:val="auto"/>
+          <w:sz w:val="24"/>
+          <w:szCs w:val="24"/>
+          <w:u w:val="none"/>
+          <w:shd w:val="clear" w:color="auto" w:fill="FFFFFF"/>
+        </w:rPr>
+        <w:fldChar w:fldCharType="end"/>
+      </w:r>
       <w:r>
         <w:rPr>
           <w:rFonts w:asciiTheme="majorHAnsi" w:hAnsiTheme="majorHAnsi" w:cstheme="majorHAnsi"/>
@@ -2065,21 +2281,41 @@
         </w:rPr>
         <w:t>, densidade de </w:t>
       </w:r>
-      <w:hyperlink r:id="rId25" w:tooltip="Intensidade luminosa" w:history="1">
-        <w:r>
-          <w:rPr>
-            <w:rStyle w:val="Hyperlink"/>
-            <w:rFonts w:asciiTheme="majorHAnsi" w:hAnsiTheme="majorHAnsi" w:cstheme="majorHAnsi"/>
-            <w:b w:val="0"/>
-            <w:color w:val="auto"/>
-            <w:sz w:val="24"/>
-            <w:szCs w:val="24"/>
-            <w:u w:val="none"/>
-            <w:shd w:val="clear" w:color="auto" w:fill="FFFFFF"/>
-          </w:rPr>
-          <w:t>intensidade luminosa</w:t>
-        </w:r>
-      </w:hyperlink>
+      <w:r>
+        <w:fldChar w:fldCharType="begin"/>
+      </w:r>
+      <w:r>
+        <w:instrText xml:space="preserve"> HYPERLINK "https://pt.wikipedia.org/wiki/Intensidade_luminosa" \o "Intensidade luminosa" </w:instrText>
+      </w:r>
+      <w:r>
+        <w:fldChar w:fldCharType="separate"/>
+      </w:r>
+      <w:r>
+        <w:rPr>
+          <w:rStyle w:val="Hyperlink"/>
+          <w:rFonts w:asciiTheme="majorHAnsi" w:hAnsiTheme="majorHAnsi" w:cstheme="majorHAnsi"/>
+          <w:b w:val="0"/>
+          <w:color w:val="auto"/>
+          <w:sz w:val="24"/>
+          <w:szCs w:val="24"/>
+          <w:u w:val="none"/>
+          <w:shd w:val="clear" w:color="auto" w:fill="FFFFFF"/>
+        </w:rPr>
+        <w:t>intensidade luminosa</w:t>
+      </w:r>
+      <w:r>
+        <w:rPr>
+          <w:rStyle w:val="Hyperlink"/>
+          <w:rFonts w:asciiTheme="majorHAnsi" w:hAnsiTheme="majorHAnsi" w:cstheme="majorHAnsi"/>
+          <w:b w:val="0"/>
+          <w:color w:val="auto"/>
+          <w:sz w:val="24"/>
+          <w:szCs w:val="24"/>
+          <w:u w:val="none"/>
+          <w:shd w:val="clear" w:color="auto" w:fill="FFFFFF"/>
+        </w:rPr>
+        <w:fldChar w:fldCharType="end"/>
+      </w:r>
       <w:r>
         <w:rPr>
           <w:rFonts w:asciiTheme="majorHAnsi" w:hAnsiTheme="majorHAnsi" w:cstheme="majorHAnsi"/>
@@ -2091,21 +2327,41 @@
         </w:rPr>
         <w:t> ou iluminância. Corresponde à incidência perpendicular de 1 </w:t>
       </w:r>
-      <w:hyperlink r:id="rId26" w:tooltip="Lúmen" w:history="1">
-        <w:r>
-          <w:rPr>
-            <w:rStyle w:val="Hyperlink"/>
-            <w:rFonts w:asciiTheme="majorHAnsi" w:hAnsiTheme="majorHAnsi" w:cstheme="majorHAnsi"/>
-            <w:b w:val="0"/>
-            <w:color w:val="auto"/>
-            <w:sz w:val="24"/>
-            <w:szCs w:val="24"/>
-            <w:u w:val="none"/>
-            <w:shd w:val="clear" w:color="auto" w:fill="FFFFFF"/>
-          </w:rPr>
-          <w:t>lúmen</w:t>
-        </w:r>
-      </w:hyperlink>
+      <w:r>
+        <w:fldChar w:fldCharType="begin"/>
+      </w:r>
+      <w:r>
+        <w:instrText xml:space="preserve"> HYPERLINK "https://pt.wikipedia.org/wiki/L%C3%BAmen" \o "Lúmen" </w:instrText>
+      </w:r>
+      <w:r>
+        <w:fldChar w:fldCharType="separate"/>
+      </w:r>
+      <w:r>
+        <w:rPr>
+          <w:rStyle w:val="Hyperlink"/>
+          <w:rFonts w:asciiTheme="majorHAnsi" w:hAnsiTheme="majorHAnsi" w:cstheme="majorHAnsi"/>
+          <w:b w:val="0"/>
+          <w:color w:val="auto"/>
+          <w:sz w:val="24"/>
+          <w:szCs w:val="24"/>
+          <w:u w:val="none"/>
+          <w:shd w:val="clear" w:color="auto" w:fill="FFFFFF"/>
+        </w:rPr>
+        <w:t>lúmen</w:t>
+      </w:r>
+      <w:r>
+        <w:rPr>
+          <w:rStyle w:val="Hyperlink"/>
+          <w:rFonts w:asciiTheme="majorHAnsi" w:hAnsiTheme="majorHAnsi" w:cstheme="majorHAnsi"/>
+          <w:b w:val="0"/>
+          <w:color w:val="auto"/>
+          <w:sz w:val="24"/>
+          <w:szCs w:val="24"/>
+          <w:u w:val="none"/>
+          <w:shd w:val="clear" w:color="auto" w:fill="FFFFFF"/>
+        </w:rPr>
+        <w:fldChar w:fldCharType="end"/>
+      </w:r>
       <w:r>
         <w:rPr>
           <w:rFonts w:asciiTheme="majorHAnsi" w:hAnsiTheme="majorHAnsi" w:cstheme="majorHAnsi"/>
@@ -2117,21 +2373,41 @@
         </w:rPr>
         <w:t> em uma superfície de 1 </w:t>
       </w:r>
-      <w:hyperlink r:id="rId27" w:tooltip="Metro quadrado" w:history="1">
-        <w:r>
-          <w:rPr>
-            <w:rStyle w:val="Hyperlink"/>
-            <w:rFonts w:asciiTheme="majorHAnsi" w:hAnsiTheme="majorHAnsi" w:cstheme="majorHAnsi"/>
-            <w:b w:val="0"/>
-            <w:color w:val="auto"/>
-            <w:sz w:val="24"/>
-            <w:szCs w:val="24"/>
-            <w:u w:val="none"/>
-            <w:shd w:val="clear" w:color="auto" w:fill="FFFFFF"/>
-          </w:rPr>
-          <w:t>metro quadrado</w:t>
-        </w:r>
-      </w:hyperlink>
+      <w:r>
+        <w:fldChar w:fldCharType="begin"/>
+      </w:r>
+      <w:r>
+        <w:instrText xml:space="preserve"> HYPERLINK "https://pt.wikipedia.org/wiki/Metro_quadrado" \o "Metro quadrado" </w:instrText>
+      </w:r>
+      <w:r>
+        <w:fldChar w:fldCharType="separate"/>
+      </w:r>
+      <w:r>
+        <w:rPr>
+          <w:rStyle w:val="Hyperlink"/>
+          <w:rFonts w:asciiTheme="majorHAnsi" w:hAnsiTheme="majorHAnsi" w:cstheme="majorHAnsi"/>
+          <w:b w:val="0"/>
+          <w:color w:val="auto"/>
+          <w:sz w:val="24"/>
+          <w:szCs w:val="24"/>
+          <w:u w:val="none"/>
+          <w:shd w:val="clear" w:color="auto" w:fill="FFFFFF"/>
+        </w:rPr>
+        <w:t>metro quadrado</w:t>
+      </w:r>
+      <w:r>
+        <w:rPr>
+          <w:rStyle w:val="Hyperlink"/>
+          <w:rFonts w:asciiTheme="majorHAnsi" w:hAnsiTheme="majorHAnsi" w:cstheme="majorHAnsi"/>
+          <w:b w:val="0"/>
+          <w:color w:val="auto"/>
+          <w:sz w:val="24"/>
+          <w:szCs w:val="24"/>
+          <w:u w:val="none"/>
+          <w:shd w:val="clear" w:color="auto" w:fill="FFFFFF"/>
+        </w:rPr>
+        <w:fldChar w:fldCharType="end"/>
+      </w:r>
       <w:r>
         <w:rPr>
           <w:rFonts w:asciiTheme="majorHAnsi" w:hAnsiTheme="majorHAnsi" w:cstheme="majorHAnsi"/>
@@ -2207,7 +2483,7 @@
                     </pic:cNvPicPr>
                   </pic:nvPicPr>
                   <pic:blipFill>
-                    <a:blip r:embed="rId28">
+                    <a:blip r:embed="rId18">
                       <a:extLst>
                         <a:ext uri="{28A0092B-C50C-407E-A947-70E740481C1C}">
                           <a14:useLocalDpi xmlns:a14="http://schemas.microsoft.com/office/drawing/2010/main" val="0"/>
@@ -2293,7 +2569,31 @@
           <w:szCs w:val="24"/>
           <w:lang w:val="pt-BR" w:eastAsia="pt-BR"/>
         </w:rPr>
-        <w:t>Lâmpada incandescente: 10 a 15 lm/W</w:t>
+        <w:t xml:space="preserve">Lâmpada incandescente: 10 a 15 </w:t>
+      </w:r>
+      <w:proofErr w:type="spellStart"/>
+      <w:r>
+        <w:rPr>
+          <w:rFonts w:asciiTheme="majorHAnsi" w:eastAsia="Times New Roman" w:hAnsiTheme="majorHAnsi" w:cstheme="majorHAnsi"/>
+          <w:b w:val="0"/>
+          <w:color w:val="2B2B2B"/>
+          <w:sz w:val="24"/>
+          <w:szCs w:val="24"/>
+          <w:lang w:val="pt-BR" w:eastAsia="pt-BR"/>
+        </w:rPr>
+        <w:t>lm</w:t>
+      </w:r>
+      <w:proofErr w:type="spellEnd"/>
+      <w:r>
+        <w:rPr>
+          <w:rFonts w:asciiTheme="majorHAnsi" w:eastAsia="Times New Roman" w:hAnsiTheme="majorHAnsi" w:cstheme="majorHAnsi"/>
+          <w:b w:val="0"/>
+          <w:color w:val="2B2B2B"/>
+          <w:sz w:val="24"/>
+          <w:szCs w:val="24"/>
+          <w:lang w:val="pt-BR" w:eastAsia="pt-BR"/>
+        </w:rPr>
+        <w:t>/W</w:t>
       </w:r>
     </w:p>
     <w:p>
@@ -2324,7 +2624,55 @@
           <w:szCs w:val="24"/>
           <w:lang w:val="pt-BR" w:eastAsia="pt-BR"/>
         </w:rPr>
-        <w:t>Lâmpada halógena: 15 a 25 lm/W</w:t>
+        <w:t xml:space="preserve">Lâmpada </w:t>
+      </w:r>
+      <w:proofErr w:type="spellStart"/>
+      <w:r>
+        <w:rPr>
+          <w:rFonts w:asciiTheme="majorHAnsi" w:eastAsia="Times New Roman" w:hAnsiTheme="majorHAnsi" w:cstheme="majorHAnsi"/>
+          <w:b w:val="0"/>
+          <w:color w:val="2B2B2B"/>
+          <w:sz w:val="24"/>
+          <w:szCs w:val="24"/>
+          <w:lang w:val="pt-BR" w:eastAsia="pt-BR"/>
+        </w:rPr>
+        <w:t>halógena</w:t>
+      </w:r>
+      <w:proofErr w:type="spellEnd"/>
+      <w:r>
+        <w:rPr>
+          <w:rFonts w:asciiTheme="majorHAnsi" w:eastAsia="Times New Roman" w:hAnsiTheme="majorHAnsi" w:cstheme="majorHAnsi"/>
+          <w:b w:val="0"/>
+          <w:color w:val="2B2B2B"/>
+          <w:sz w:val="24"/>
+          <w:szCs w:val="24"/>
+          <w:lang w:val="pt-BR" w:eastAsia="pt-BR"/>
+        </w:rPr>
+        <w:t xml:space="preserve">: 15 a 25 </w:t>
+      </w:r>
+      <w:proofErr w:type="spellStart"/>
+      <w:r>
+        <w:rPr>
+          <w:rFonts w:asciiTheme="majorHAnsi" w:eastAsia="Times New Roman" w:hAnsiTheme="majorHAnsi" w:cstheme="majorHAnsi"/>
+          <w:b w:val="0"/>
+          <w:color w:val="2B2B2B"/>
+          <w:sz w:val="24"/>
+          <w:szCs w:val="24"/>
+          <w:lang w:val="pt-BR" w:eastAsia="pt-BR"/>
+        </w:rPr>
+        <w:t>lm</w:t>
+      </w:r>
+      <w:proofErr w:type="spellEnd"/>
+      <w:r>
+        <w:rPr>
+          <w:rFonts w:asciiTheme="majorHAnsi" w:eastAsia="Times New Roman" w:hAnsiTheme="majorHAnsi" w:cstheme="majorHAnsi"/>
+          <w:b w:val="0"/>
+          <w:color w:val="2B2B2B"/>
+          <w:sz w:val="24"/>
+          <w:szCs w:val="24"/>
+          <w:lang w:val="pt-BR" w:eastAsia="pt-BR"/>
+        </w:rPr>
+        <w:t>/W</w:t>
       </w:r>
     </w:p>
     <w:p>
@@ -2355,7 +2703,31 @@
           <w:szCs w:val="24"/>
           <w:lang w:val="pt-BR" w:eastAsia="pt-BR"/>
         </w:rPr>
-        <w:t>Lâmpada de mercúrio a alta pressão: 50 a 90 lm/W</w:t>
+        <w:t xml:space="preserve">Lâmpada de mercúrio a alta pressão: 50 a 90 </w:t>
+      </w:r>
+      <w:proofErr w:type="spellStart"/>
+      <w:r>
+        <w:rPr>
+          <w:rFonts w:asciiTheme="majorHAnsi" w:eastAsia="Times New Roman" w:hAnsiTheme="majorHAnsi" w:cstheme="majorHAnsi"/>
+          <w:b w:val="0"/>
+          <w:color w:val="2B2B2B"/>
+          <w:sz w:val="24"/>
+          <w:szCs w:val="24"/>
+          <w:lang w:val="pt-BR" w:eastAsia="pt-BR"/>
+        </w:rPr>
+        <w:t>lm</w:t>
+      </w:r>
+      <w:proofErr w:type="spellEnd"/>
+      <w:r>
+        <w:rPr>
+          <w:rFonts w:asciiTheme="majorHAnsi" w:eastAsia="Times New Roman" w:hAnsiTheme="majorHAnsi" w:cstheme="majorHAnsi"/>
+          <w:b w:val="0"/>
+          <w:color w:val="2B2B2B"/>
+          <w:sz w:val="24"/>
+          <w:szCs w:val="24"/>
+          <w:lang w:val="pt-BR" w:eastAsia="pt-BR"/>
+        </w:rPr>
+        <w:t>/W</w:t>
       </w:r>
     </w:p>
     <w:p>
@@ -2386,7 +2758,31 @@
           <w:szCs w:val="24"/>
           <w:lang w:val="pt-BR" w:eastAsia="pt-BR"/>
         </w:rPr>
-        <w:t>Lâmpada fluorescente compacta: 60 a 80 lm/W</w:t>
+        <w:t xml:space="preserve">Lâmpada fluorescente compacta: 60 a 80 </w:t>
+      </w:r>
+      <w:proofErr w:type="spellStart"/>
+      <w:r>
+        <w:rPr>
+          <w:rFonts w:asciiTheme="majorHAnsi" w:eastAsia="Times New Roman" w:hAnsiTheme="majorHAnsi" w:cstheme="majorHAnsi"/>
+          <w:b w:val="0"/>
+          <w:color w:val="2B2B2B"/>
+          <w:sz w:val="24"/>
+          <w:szCs w:val="24"/>
+          <w:lang w:val="pt-BR" w:eastAsia="pt-BR"/>
+        </w:rPr>
+        <w:t>lm</w:t>
+      </w:r>
+      <w:proofErr w:type="spellEnd"/>
+      <w:r>
+        <w:rPr>
+          <w:rFonts w:asciiTheme="majorHAnsi" w:eastAsia="Times New Roman" w:hAnsiTheme="majorHAnsi" w:cstheme="majorHAnsi"/>
+          <w:b w:val="0"/>
+          <w:color w:val="2B2B2B"/>
+          <w:sz w:val="24"/>
+          <w:szCs w:val="24"/>
+          <w:lang w:val="pt-BR" w:eastAsia="pt-BR"/>
+        </w:rPr>
+        <w:t>/W</w:t>
       </w:r>
     </w:p>
     <w:p>
@@ -2417,7 +2813,31 @@
           <w:szCs w:val="24"/>
           <w:lang w:val="pt-BR" w:eastAsia="pt-BR"/>
         </w:rPr>
-        <w:t>Lâmpada fluorescente tubular: 60 a 100 lm/W</w:t>
+        <w:t>Lâmpada fluorescente tubular: 60 a 100 </w:t>
+      </w:r>
+      <w:proofErr w:type="spellStart"/>
+      <w:r>
+        <w:rPr>
+          <w:rFonts w:asciiTheme="majorHAnsi" w:eastAsia="Times New Roman" w:hAnsiTheme="majorHAnsi" w:cstheme="majorHAnsi"/>
+          <w:b w:val="0"/>
+          <w:color w:val="2B2B2B"/>
+          <w:sz w:val="24"/>
+          <w:szCs w:val="24"/>
+          <w:lang w:val="pt-BR" w:eastAsia="pt-BR"/>
+        </w:rPr>
+        <w:t>lm</w:t>
+      </w:r>
+      <w:proofErr w:type="spellEnd"/>
+      <w:r>
+        <w:rPr>
+          <w:rFonts w:asciiTheme="majorHAnsi" w:eastAsia="Times New Roman" w:hAnsiTheme="majorHAnsi" w:cstheme="majorHAnsi"/>
+          <w:b w:val="0"/>
+          <w:color w:val="2B2B2B"/>
+          <w:sz w:val="24"/>
+          <w:szCs w:val="24"/>
+          <w:lang w:val="pt-BR" w:eastAsia="pt-BR"/>
+        </w:rPr>
+        <w:t>/W</w:t>
       </w:r>
     </w:p>
     <w:p>
@@ -2448,7 +2868,31 @@
           <w:szCs w:val="24"/>
           <w:lang w:val="pt-BR" w:eastAsia="pt-BR"/>
         </w:rPr>
-        <w:t>Lâmpada de mercúrio a alta pressão: 50 a 90 lm/W</w:t>
+        <w:t xml:space="preserve">Lâmpada de mercúrio a alta pressão: 50 a 90 </w:t>
+      </w:r>
+      <w:proofErr w:type="spellStart"/>
+      <w:r>
+        <w:rPr>
+          <w:rFonts w:asciiTheme="majorHAnsi" w:eastAsia="Times New Roman" w:hAnsiTheme="majorHAnsi" w:cstheme="majorHAnsi"/>
+          <w:b w:val="0"/>
+          <w:color w:val="2B2B2B"/>
+          <w:sz w:val="24"/>
+          <w:szCs w:val="24"/>
+          <w:lang w:val="pt-BR" w:eastAsia="pt-BR"/>
+        </w:rPr>
+        <w:t>lm</w:t>
+      </w:r>
+      <w:proofErr w:type="spellEnd"/>
+      <w:r>
+        <w:rPr>
+          <w:rFonts w:asciiTheme="majorHAnsi" w:eastAsia="Times New Roman" w:hAnsiTheme="majorHAnsi" w:cstheme="majorHAnsi"/>
+          <w:b w:val="0"/>
+          <w:color w:val="2B2B2B"/>
+          <w:sz w:val="24"/>
+          <w:szCs w:val="24"/>
+          <w:lang w:val="pt-BR" w:eastAsia="pt-BR"/>
+        </w:rPr>
+        <w:t>/W</w:t>
       </w:r>
     </w:p>
     <w:p>
@@ -2479,7 +2923,31 @@
           <w:szCs w:val="24"/>
           <w:lang w:val="pt-BR" w:eastAsia="pt-BR"/>
         </w:rPr>
-        <w:t>Lâmpada LED: 90 a 130 lm/Watt (esses valores estão constantemente aumentando, com o aperfeiçoamento das lâmpadas LED)</w:t>
+        <w:t>Lâmpada LED: 90 a 130 </w:t>
+      </w:r>
+      <w:proofErr w:type="spellStart"/>
+      <w:r>
+        <w:rPr>
+          <w:rFonts w:asciiTheme="majorHAnsi" w:eastAsia="Times New Roman" w:hAnsiTheme="majorHAnsi" w:cstheme="majorHAnsi"/>
+          <w:b w:val="0"/>
+          <w:color w:val="2B2B2B"/>
+          <w:sz w:val="24"/>
+          <w:szCs w:val="24"/>
+          <w:lang w:val="pt-BR" w:eastAsia="pt-BR"/>
+        </w:rPr>
+        <w:t>lm</w:t>
+      </w:r>
+      <w:proofErr w:type="spellEnd"/>
+      <w:r>
+        <w:rPr>
+          <w:rFonts w:asciiTheme="majorHAnsi" w:eastAsia="Times New Roman" w:hAnsiTheme="majorHAnsi" w:cstheme="majorHAnsi"/>
+          <w:b w:val="0"/>
+          <w:color w:val="2B2B2B"/>
+          <w:sz w:val="24"/>
+          <w:szCs w:val="24"/>
+          <w:lang w:val="pt-BR" w:eastAsia="pt-BR"/>
+        </w:rPr>
+        <w:t>/Watt (esses valores estão constantemente aumentando, com o aperfeiçoamento das lâmpadas LED)</w:t>
       </w:r>
     </w:p>
     <w:p>
@@ -2510,7 +2978,31 @@
           <w:szCs w:val="24"/>
           <w:lang w:val="pt-BR" w:eastAsia="pt-BR"/>
         </w:rPr>
-        <w:t>Lâmpada de sódio em baixa pressão NA = 150 a 200 lm/W</w:t>
+        <w:t xml:space="preserve">Lâmpada de sódio em baixa pressão NA = 150 a 200 </w:t>
+      </w:r>
+      <w:proofErr w:type="spellStart"/>
+      <w:r>
+        <w:rPr>
+          <w:rFonts w:asciiTheme="majorHAnsi" w:eastAsia="Times New Roman" w:hAnsiTheme="majorHAnsi" w:cstheme="majorHAnsi"/>
+          <w:b w:val="0"/>
+          <w:color w:val="2B2B2B"/>
+          <w:sz w:val="24"/>
+          <w:szCs w:val="24"/>
+          <w:lang w:val="pt-BR" w:eastAsia="pt-BR"/>
+        </w:rPr>
+        <w:t>lm</w:t>
+      </w:r>
+      <w:proofErr w:type="spellEnd"/>
+      <w:r>
+        <w:rPr>
+          <w:rFonts w:asciiTheme="majorHAnsi" w:eastAsia="Times New Roman" w:hAnsiTheme="majorHAnsi" w:cstheme="majorHAnsi"/>
+          <w:b w:val="0"/>
+          <w:color w:val="2B2B2B"/>
+          <w:sz w:val="24"/>
+          <w:szCs w:val="24"/>
+          <w:lang w:val="pt-BR" w:eastAsia="pt-BR"/>
+        </w:rPr>
+        <w:t>/W</w:t>
       </w:r>
     </w:p>
     <w:p>
@@ -2687,7 +3179,7 @@
                     </pic:cNvPicPr>
                   </pic:nvPicPr>
                   <pic:blipFill>
-                    <a:blip r:embed="rId29">
+                    <a:blip r:embed="rId19">
                       <a:extLst>
                         <a:ext uri="{28A0092B-C50C-407E-A947-70E740481C1C}">
                           <a14:useLocalDpi xmlns:a14="http://schemas.microsoft.com/office/drawing/2010/main" val="0"/>
@@ -3198,7 +3690,7 @@
         </w:rPr>
         <w:t>a </w:t>
       </w:r>
-      <w:hyperlink r:id="rId30" w:history="1">
+      <w:hyperlink r:id="rId20" w:history="1">
         <w:r>
           <w:rPr>
             <w:rStyle w:val="Hyperlink"/>
@@ -3301,7 +3793,7 @@
         </w:rPr>
         <w:t>Uma iluminação inadequada pode causar desde problemas físicos até emocionais. Veja os principais riscos de um </w:t>
       </w:r>
-      <w:hyperlink r:id="rId31" w:history="1">
+      <w:hyperlink r:id="rId21" w:history="1">
         <w:r>
           <w:rPr>
             <w:rStyle w:val="Hyperlink"/>
@@ -3503,7 +3995,7 @@
         </w:rPr>
         <w:t>Quem trabalha debaixo do sol precisa tomar os devidos cuidados com a pele, mas a atenção não se restringe a esse grupo. Uma iluminação inadequada pode trazer riscos até mesmo para </w:t>
       </w:r>
-      <w:hyperlink r:id="rId32" w:history="1">
+      <w:hyperlink r:id="rId22" w:history="1">
         <w:r>
           <w:rPr>
             <w:rStyle w:val="Hyperlink"/>
@@ -3559,7 +4051,7 @@
         </w:rPr>
         <w:t xml:space="preserve"> </w:t>
       </w:r>
-      <w:hyperlink r:id="rId33" w:tgtFrame="_blank" w:history="1">
+      <w:hyperlink r:id="rId23" w:tgtFrame="_blank" w:history="1">
         <w:r>
           <w:rPr>
             <w:rFonts w:ascii="inherit" w:hAnsi="inherit" w:cs="Arial"/>
@@ -3802,8 +4294,6 @@
         </w:rPr>
         <w:t xml:space="preserve"> e eCONOMIA DE dINHEIRO</w:t>
       </w:r>
-      <w:bookmarkStart w:id="0" w:name="_GoBack"/>
-      <w:bookmarkEnd w:id="0"/>
     </w:p>
     <w:p>
       <w:pPr>
@@ -3842,7 +4332,7 @@
         </w:rPr>
         <w:t>O fato da nossa solução controlar a luminosidade do ambiente permite também a </w:t>
       </w:r>
-      <w:hyperlink r:id="rId34" w:tgtFrame="_blank" w:history="1">
+      <w:hyperlink r:id="rId24" w:tgtFrame="_blank" w:history="1">
         <w:r>
           <w:rPr>
             <w:rStyle w:val="Hyperlink"/>
@@ -3891,7 +4381,7 @@
           <w:rStyle w:val="Forte"/>
           <w:rFonts w:asciiTheme="minorHAnsi" w:hAnsiTheme="minorHAnsi" w:cstheme="minorHAnsi"/>
           <w:bCs w:val="0"/>
-          <w:color w:val="0F0D29" w:themeColor="text1"/>
+          <w:color w:val="002060"/>
           <w:sz w:val="32"/>
           <w:szCs w:val="32"/>
           <w:shd w:val="clear" w:color="auto" w:fill="FFFFFF"/>
@@ -3902,7 +4392,7 @@
           <w:rFonts w:asciiTheme="minorHAnsi" w:hAnsiTheme="minorHAnsi" w:cstheme="minorHAnsi"/>
           <w:b w:val="0"/>
           <w:caps/>
-          <w:color w:val="0F0D29" w:themeColor="text1"/>
+          <w:color w:val="002060"/>
           <w:spacing w:val="8"/>
           <w:sz w:val="32"/>
           <w:szCs w:val="32"/>
@@ -3915,7 +4405,7 @@
           <w:rStyle w:val="Forte"/>
           <w:rFonts w:asciiTheme="minorHAnsi" w:hAnsiTheme="minorHAnsi" w:cstheme="minorHAnsi"/>
           <w:bCs w:val="0"/>
-          <w:color w:val="0F0D29" w:themeColor="text1"/>
+          <w:color w:val="002060"/>
           <w:sz w:val="32"/>
           <w:szCs w:val="32"/>
           <w:shd w:val="clear" w:color="auto" w:fill="FFFFFF"/>
@@ -3959,7 +4449,25 @@
           <w:color w:val="0F0D29" w:themeColor="text1"/>
           <w:shd w:val="clear" w:color="auto" w:fill="FFFFFF"/>
         </w:rPr>
-        <w:t>Diferentes tipos de atividades necessitam de uma iluminação diferente, ao ver televisão ou utilizar o computador, o ideal é que o ambiente não esteja tão escuro. Isso porque um ambiente bem iluminado protege os olhos do contraste da luz direcionada da tela, que é mais agressiva aos olhos. Para isso, é confortável ter um A capacidade de mudar a iluminação do ambiente, para que a luz possa ser ajustada apenas para a necessidade da atividade.</w:t>
+        <w:t xml:space="preserve">Diferentes tipos de atividades necessitam de uma iluminação diferente, ao ver televisão ou utilizar o computador, o ideal é que o ambiente não esteja tão escuro. Isso porque um ambiente bem iluminado protege os olhos do contraste da luz direcionada da tela, que é mais agressiva aos olhos. Para isso, é confortável ter </w:t>
+      </w:r>
+      <w:r>
+        <w:rPr>
+          <w:rFonts w:cstheme="majorHAnsi"/>
+          <w:b w:val="0"/>
+          <w:color w:val="0F0D29" w:themeColor="text1"/>
+          <w:shd w:val="clear" w:color="auto" w:fill="FFFFFF"/>
+        </w:rPr>
+        <w:t>a</w:t>
+      </w:r>
+      <w:r>
+        <w:rPr>
+          <w:rFonts w:cstheme="majorHAnsi"/>
+          <w:b w:val="0"/>
+          <w:color w:val="0F0D29" w:themeColor="text1"/>
+          <w:shd w:val="clear" w:color="auto" w:fill="FFFFFF"/>
+        </w:rPr>
+        <w:t xml:space="preserve"> capacidade de mudar a iluminação do ambiente, para que a luz possa ser ajustada apenas para a necessidade da atividade.</w:t>
       </w:r>
     </w:p>
     <w:p>
@@ -3987,7 +4495,7 @@
           <w:rStyle w:val="Forte"/>
           <w:rFonts w:asciiTheme="minorHAnsi" w:hAnsiTheme="minorHAnsi" w:cstheme="minorHAnsi"/>
           <w:bCs w:val="0"/>
-          <w:color w:val="0F0D29" w:themeColor="text1"/>
+          <w:color w:val="002060"/>
           <w:sz w:val="32"/>
           <w:szCs w:val="32"/>
           <w:shd w:val="clear" w:color="auto" w:fill="FFFFFF"/>
@@ -3998,7 +4506,7 @@
           <w:rStyle w:val="Forte"/>
           <w:rFonts w:asciiTheme="minorHAnsi" w:hAnsiTheme="minorHAnsi" w:cstheme="minorHAnsi"/>
           <w:bCs w:val="0"/>
-          <w:color w:val="0F0D29" w:themeColor="text1"/>
+          <w:color w:val="002060"/>
           <w:sz w:val="32"/>
           <w:szCs w:val="32"/>
           <w:shd w:val="clear" w:color="auto" w:fill="FFFFFF"/>
@@ -4044,6 +4552,8 @@
         </w:rPr>
         <w:t>Você reduz a necessidade de iluminação auxiliar no ambiente e por sua vez a quantidade de interruptores no seu ambiente para controlá-la, além de conseguir regular a iluminação de acordo com a sua tarefa de uma maneira muito prática.</w:t>
       </w:r>
+      <w:bookmarkStart w:id="0" w:name="_GoBack"/>
+      <w:bookmarkEnd w:id="0"/>
     </w:p>
     <w:p>
       <w:pPr>
@@ -4056,7 +4566,32 @@
           <w:shd w:val="clear" w:color="auto" w:fill="FFFFFF"/>
         </w:rPr>
       </w:pPr>
-      <w:r>
+    </w:p>
+    <w:p>
+      <w:pPr>
+        <w:rPr>
+          <w:rFonts w:cstheme="minorHAnsi"/>
+          <w:b w:val="0"/>
+          <w:color w:val="002060"/>
+          <w:sz w:val="32"/>
+          <w:szCs w:val="32"/>
+          <w:shd w:val="clear" w:color="auto" w:fill="FFFFFF"/>
+        </w:rPr>
+      </w:pPr>
+      <w:r>
+        <w:rPr>
+          <w:rFonts w:cstheme="minorHAnsi"/>
+          <w:b w:val="0"/>
+          <w:color w:val="002060"/>
+          <w:sz w:val="32"/>
+          <w:szCs w:val="32"/>
+          <w:shd w:val="clear" w:color="auto" w:fill="FFFFFF"/>
+        </w:rPr>
+        <w:t>EVITAR OS PROBLEMAS DE SAÚDE</w:t>
+      </w:r>
+    </w:p>
+    <w:p>
+      <w:pPr>
         <w:rPr>
           <w:rFonts w:asciiTheme="majorHAnsi" w:hAnsiTheme="majorHAnsi" w:cstheme="majorHAnsi"/>
           <w:b w:val="0"/>
@@ -4065,7 +4600,29 @@
           <w:szCs w:val="24"/>
           <w:shd w:val="clear" w:color="auto" w:fill="FFFFFF"/>
         </w:rPr>
-        <w:t>.</w:t>
+      </w:pPr>
+    </w:p>
+    <w:p>
+      <w:pPr>
+        <w:rPr>
+          <w:rFonts w:asciiTheme="majorHAnsi" w:hAnsiTheme="majorHAnsi" w:cstheme="majorHAnsi"/>
+          <w:b w:val="0"/>
+          <w:color w:val="0F0D29" w:themeColor="text1"/>
+          <w:sz w:val="24"/>
+          <w:szCs w:val="24"/>
+          <w:shd w:val="clear" w:color="auto" w:fill="FFFFFF"/>
+        </w:rPr>
+      </w:pPr>
+      <w:r>
+        <w:rPr>
+          <w:rFonts w:asciiTheme="majorHAnsi" w:hAnsiTheme="majorHAnsi" w:cstheme="majorHAnsi"/>
+          <w:b w:val="0"/>
+          <w:color w:val="0F0D29" w:themeColor="text1"/>
+          <w:sz w:val="24"/>
+          <w:szCs w:val="24"/>
+          <w:shd w:val="clear" w:color="auto" w:fill="FFFFFF"/>
+        </w:rPr>
+        <w:t>Uma iluminação inadequada pode acarretar em diversos problemas de saúde, tanto se a iluminação for menor do que o adequado quanto se for maior, com nossa solução podemos, reduzir a chance de desenvolver problemas de visão relacionados a iluminação e alguns desconfortos, como, dor nos olhos, dor de cabeça e visão embaçada, além de evitar que se desenvolva problemas como stress e problemas emocionais.</w:t>
       </w:r>
     </w:p>
     <w:p>
@@ -4153,7 +4710,7 @@
           <w:numId w:val="3"/>
         </w:numPr>
       </w:pPr>
-      <w:hyperlink r:id="rId35" w:history="1">
+      <w:hyperlink r:id="rId25" w:history="1">
         <w:r>
           <w:rPr>
             <w:rStyle w:val="Hyperlink"/>
@@ -4174,7 +4731,7 @@
           <w:lang w:val="pt-BR"/>
         </w:rPr>
       </w:pPr>
-      <w:hyperlink r:id="rId36" w:history="1">
+      <w:hyperlink r:id="rId26" w:history="1">
         <w:r>
           <w:rPr>
             <w:rStyle w:val="Hyperlink"/>
@@ -4196,7 +4753,7 @@
           <w:lang w:val="pt-BR"/>
         </w:rPr>
       </w:pPr>
-      <w:hyperlink r:id="rId37" w:history="1">
+      <w:hyperlink r:id="rId27" w:history="1">
         <w:r>
           <w:rPr>
             <w:rStyle w:val="Hyperlink"/>
@@ -4218,7 +4775,7 @@
           <w:lang w:val="pt-BR"/>
         </w:rPr>
       </w:pPr>
-      <w:hyperlink r:id="rId38" w:history="1">
+      <w:hyperlink r:id="rId28" w:history="1">
         <w:r>
           <w:rPr>
             <w:rStyle w:val="Hyperlink"/>
@@ -4240,7 +4797,7 @@
           <w:lang w:val="pt-BR"/>
         </w:rPr>
       </w:pPr>
-      <w:hyperlink r:id="rId39" w:history="1">
+      <w:hyperlink r:id="rId29" w:history="1">
         <w:r>
           <w:rPr>
             <w:rStyle w:val="Hyperlink"/>
@@ -4262,7 +4819,7 @@
           <w:lang w:val="pt-BR"/>
         </w:rPr>
       </w:pPr>
-      <w:hyperlink r:id="rId40" w:history="1">
+      <w:hyperlink r:id="rId30" w:history="1">
         <w:r>
           <w:rPr>
             <w:rStyle w:val="Hyperlink"/>
@@ -4287,7 +4844,7 @@
           <w:lang w:val="pt-BR"/>
         </w:rPr>
       </w:pPr>
-      <w:hyperlink r:id="rId41" w:history="1">
+      <w:hyperlink r:id="rId31" w:history="1">
         <w:r>
           <w:rPr>
             <w:rStyle w:val="Hyperlink"/>
@@ -4308,7 +4865,7 @@
           <w:lang w:val="pt-BR"/>
         </w:rPr>
       </w:pPr>
-      <w:hyperlink r:id="rId42" w:history="1">
+      <w:hyperlink r:id="rId32" w:history="1">
         <w:r>
           <w:rPr>
             <w:rStyle w:val="Hyperlink"/>
@@ -4329,7 +4886,7 @@
           <w:lang w:val="pt-BR"/>
         </w:rPr>
       </w:pPr>
-      <w:hyperlink r:id="rId43" w:history="1">
+      <w:hyperlink r:id="rId33" w:history="1">
         <w:r>
           <w:rPr>
             <w:rStyle w:val="Hyperlink"/>
@@ -4339,8 +4896,8 @@
       </w:hyperlink>
     </w:p>
     <w:sectPr>
-      <w:headerReference w:type="default" r:id="rId44"/>
-      <w:footerReference w:type="default" r:id="rId45"/>
+      <w:headerReference w:type="default" r:id="rId34"/>
+      <w:footerReference w:type="default" r:id="rId35"/>
       <w:pgSz w:w="11906" w:h="16838" w:code="9"/>
       <w:pgMar w:top="567" w:right="936" w:bottom="720" w:left="936" w:header="0" w:footer="289" w:gutter="0"/>
       <w:pgNumType w:start="1"/>
@@ -5987,6 +6544,7 @@
   <w:rsids>
     <w:rsidRoot w:val="00113B25"/>
     <w:rsid w:val="00113B25"/>
+    <w:rsid w:val="001C2C38"/>
     <w:rsid w:val="00466A14"/>
     <w:rsid w:val="007B147F"/>
     <w:rsid w:val="00DB3CC9"/>
@@ -6796,7 +7354,7 @@
 </file>
 
 <file path=customXml/itemProps2.xml><?xml version="1.0" encoding="utf-8"?>
-<ds:datastoreItem xmlns:ds="http://schemas.openxmlformats.org/officeDocument/2006/customXml" ds:itemID="{7928950C-C2EA-49D9-8DEE-26EF1A0704CD}">
+<ds:datastoreItem xmlns:ds="http://schemas.openxmlformats.org/officeDocument/2006/customXml" ds:itemID="{2E196E02-B660-4289-8E3B-E6FEB030129E}">
   <ds:schemaRefs>
     <ds:schemaRef ds:uri="http://schemas.openxmlformats.org/officeDocument/2006/bibliography"/>
   </ds:schemaRefs>

</xml_diff>